<commit_message>
First Draft, mmade changes to the tone of the policy
</commit_message>
<xml_diff>
--- a/ICT Authority AUP draft.docx
+++ b/ICT Authority AUP draft.docx
@@ -14,68 +14,88 @@
         </w:rPr>
       </w:pPr>
       <w:r>
-        <w:drawing>
-          <wp:anchor behindDoc="0" distT="0" distB="0" distL="114935" distR="114935" simplePos="0" locked="0" layoutInCell="1" allowOverlap="1" relativeHeight="2">
-            <wp:simplePos x="0" y="0"/>
-            <wp:positionH relativeFrom="column">
-              <wp:posOffset>6177280</wp:posOffset>
-            </wp:positionH>
-            <wp:positionV relativeFrom="paragraph">
-              <wp:posOffset>9258300</wp:posOffset>
-            </wp:positionV>
-            <wp:extent cx="14605" cy="0"/>
-            <wp:effectExtent l="0" t="0" r="0" b="0"/>
-            <wp:wrapNone/>
-            <wp:docPr id="1" name="Image1" descr=""/>
-            <wp:cNvGraphicFramePr>
-              <a:graphicFrameLocks xmlns:a="http://schemas.openxmlformats.org/drawingml/2006/main" noChangeAspect="1"/>
-            </wp:cNvGraphicFramePr>
-            <a:graphic xmlns:a="http://schemas.openxmlformats.org/drawingml/2006/main">
-              <a:graphicData uri="http://schemas.openxmlformats.org/drawingml/2006/picture">
-                <pic:pic xmlns:pic="http://schemas.openxmlformats.org/drawingml/2006/picture">
-                  <pic:nvPicPr>
-                    <pic:cNvPr id="1" name="Image1" descr=""/>
-                    <pic:cNvPicPr>
-                      <a:picLocks noChangeAspect="1" noChangeArrowheads="1"/>
-                    </pic:cNvPicPr>
-                  </pic:nvPicPr>
-                  <pic:blipFill>
-                    <a:blip r:embed="rId2"/>
-                    <a:srcRect l="-12" t="-23" r="-12" b="-23"/>
-                    <a:stretch>
-                      <a:fillRect/>
-                    </a:stretch>
-                  </pic:blipFill>
-                  <pic:spPr bwMode="auto">
-                    <a:xfrm>
-                      <a:off x="0" y="0"/>
-                      <a:ext cx="14605" cy="-115570"/>
-                    </a:xfrm>
-                    <a:prstGeom prst="rect">
-                      <a:avLst/>
-                    </a:prstGeom>
-                  </pic:spPr>
-                </pic:pic>
-              </a:graphicData>
-            </a:graphic>
-          </wp:anchor>
-        </w:drawing>
-      </w:r>
-      <w:r>
-        <w:rPr>
-          <w:rFonts w:ascii="Trebuchet MS" w:hAnsi="Trebuchet MS"/>
-          <w:sz w:val="28"/>
-          <w:szCs w:val="28"/>
-        </w:rPr>
-        <w:t>A</w:t>
-      </w:r>
-      <w:r>
-        <w:rPr>
-          <w:rFonts w:ascii="Trebuchet MS" w:hAnsi="Trebuchet MS"/>
-          <w:sz w:val="28"/>
-          <w:szCs w:val="28"/>
-        </w:rPr>
-        <w:t>cceptable Use Policy</w:t>
+        <mc:AlternateContent>
+          <mc:Choice Requires="wps">
+            <w:drawing>
+              <wp:anchor behindDoc="0" distT="0" distB="0" distL="114935" distR="114935" simplePos="0" locked="0" layoutInCell="1" allowOverlap="1" relativeHeight="2">
+                <wp:simplePos x="0" y="0"/>
+                <wp:positionH relativeFrom="column">
+                  <wp:posOffset>6176010</wp:posOffset>
+                </wp:positionH>
+                <wp:positionV relativeFrom="paragraph">
+                  <wp:posOffset>9257030</wp:posOffset>
+                </wp:positionV>
+                <wp:extent cx="16510" cy="2540"/>
+                <wp:effectExtent l="0" t="0" r="0" b="0"/>
+                <wp:wrapNone/>
+                <wp:docPr id="1" name="Image1"/>
+                <a:graphic xmlns:a="http://schemas.openxmlformats.org/drawingml/2006/main">
+                  <a:graphicData uri="http://schemas.openxmlformats.org/drawingml/2006/picture">
+                    <pic:pic xmlns:pic="http://schemas.openxmlformats.org/drawingml/2006/picture">
+                      <pic:nvPicPr>
+                        <pic:cNvPr id="0" name="Image1" descr=""/>
+                        <pic:cNvPicPr/>
+                      </pic:nvPicPr>
+                      <pic:blipFill>
+                        <a:blip r:embed="rId2"/>
+                        <a:srcRect l="-12" t="-24" r="-12" b="-24"/>
+                        <a:stretch/>
+                      </pic:blipFill>
+                      <pic:spPr>
+                        <a:xfrm rot="10800000">
+                          <a:off x="0" y="0"/>
+                          <a:ext cx="15840" cy="1800"/>
+                        </a:xfrm>
+                        <a:prstGeom prst="rect">
+                          <a:avLst/>
+                        </a:prstGeom>
+                        <a:ln>
+                          <a:noFill/>
+                        </a:ln>
+                      </pic:spPr>
+                    </pic:pic>
+                  </a:graphicData>
+                </a:graphic>
+              </wp:anchor>
+            </w:drawing>
+          </mc:Choice>
+          <mc:Fallback>
+            <w:pict>
+              <v:shapetype id="shapetype_75" coordsize="21600,21600" o:spt="75" o:preferrelative="t" path="m@4@5l@4@11@9@11@9@5xe" filled="f" stroked="f">
+                <v:stroke joinstyle="miter"/>
+                <v:formulas>
+                  <v:f eqn="if lineDrawn pixelLineWidth 0"/>
+                  <v:f eqn="sum @0 1 0"/>
+                  <v:f eqn="sum 0 0 @1"/>
+                  <v:f eqn="prod @2 1 2"/>
+                  <v:f eqn="prod @3 21600 pixelWidth"/>
+                  <v:f eqn="prod @3 21600 pixelHeight"/>
+                  <v:f eqn="sum @0 0 1"/>
+                  <v:f eqn="prod @6 1 2"/>
+                  <v:f eqn="prod @7 21600 pixelWidth"/>
+                  <v:f eqn="sum @8 21600 0"/>
+                  <v:f eqn="prod @7 21600 pixelHeight"/>
+                  <v:f eqn="sum @10 21600 0"/>
+                </v:formulas>
+                <v:path o:extrusionok="f" gradientshapeok="t" o:connecttype="rect"/>
+                <o:lock v:ext="edit" aspectratio="t"/>
+              </v:shapetype>
+              <v:shape id="shape_0" ID="Image1" stroked="f" style="position:absolute;margin-left:486.3pt;margin-top:728.9pt;width:1.2pt;height:0.1pt;rotation:180" type="shapetype_75">
+                <v:imagedata r:id="rId2" o:detectmouseclick="t"/>
+                <w10:wrap type="none"/>
+                <v:stroke color="#3465a4" joinstyle="round" endcap="flat"/>
+              </v:shape>
+            </w:pict>
+          </mc:Fallback>
+        </mc:AlternateContent>
+      </w:r>
+      <w:r>
+        <w:rPr>
+          <w:rFonts w:ascii="Trebuchet MS" w:hAnsi="Trebuchet MS"/>
+          <w:sz w:val="28"/>
+          <w:szCs w:val="28"/>
+        </w:rPr>
+        <w:t>Acceptable Use Policy</w:t>
       </w:r>
     </w:p>
     <w:p>
@@ -269,9 +289,9 @@
                   <wp:posOffset>457200</wp:posOffset>
                 </wp:positionH>
                 <wp:positionV relativeFrom="paragraph">
-                  <wp:posOffset>260985</wp:posOffset>
+                  <wp:posOffset>262890</wp:posOffset>
                 </wp:positionV>
-                <wp:extent cx="4916170" cy="1270"/>
+                <wp:extent cx="4918075" cy="3175"/>
                 <wp:effectExtent l="0" t="0" r="0" b="0"/>
                 <wp:wrapNone/>
                 <wp:docPr id="2" name="Image1"/>
@@ -282,7 +302,7 @@
                       <wps:spPr>
                         <a:xfrm>
                           <a:off x="0" y="0"/>
-                          <a:ext cx="4915440" cy="720"/>
+                          <a:ext cx="4917600" cy="1440"/>
                         </a:xfrm>
                         <a:prstGeom prst="line">
                           <a:avLst/>
@@ -309,7 +329,7 @@
           </mc:Choice>
           <mc:Fallback>
             <w:pict>
-              <v:line id="shape_0" from="36pt,20.55pt" to="423pt,20.55pt" ID="Image1" stroked="t" style="position:absolute">
+              <v:line id="shape_0" from="36pt,20.7pt" to="423.15pt,20.75pt" ID="Image1" stroked="t" style="position:absolute">
                 <v:stroke color="black" weight="25560" joinstyle="miter" endcap="flat"/>
                 <v:fill o:detectmouseclick="t" on="false"/>
               </v:line>
@@ -660,7 +680,7 @@
             <w:r>
               <w:fldChar w:fldCharType="begin">
                 <w:ffData>
-                  <w:name w:val="__Fieldmark__35_570945531"/>
+                  <w:name w:val="__Fieldmark__48_2579785027"/>
                   <w:enabled/>
                   <w:calcOnExit w:val="0"/>
                 </w:ffData>
@@ -674,18 +694,30 @@
               <w:rPr/>
               <w:fldChar w:fldCharType="separate"/>
             </w:r>
-            <w:bookmarkStart w:id="2" w:name="__Fieldmark__35_570945531"/>
-            <w:bookmarkStart w:id="3" w:name="__Fieldmark__2_25485527491"/>
-            <w:bookmarkStart w:id="4" w:name="__Fieldmark__2_2548552749"/>
-            <w:bookmarkStart w:id="5" w:name="__Fieldmark__35_570945531"/>
+            <w:bookmarkStart w:id="2" w:name="__Fieldmark__48_2579785027"/>
+            <w:bookmarkStart w:id="3" w:name="__Fieldmark__42_18848200191"/>
+            <w:bookmarkStart w:id="4" w:name="__Fieldmark__42_1884820019"/>
+            <w:bookmarkStart w:id="5" w:name="__Fieldmark__35_5709455311"/>
+            <w:bookmarkStart w:id="6" w:name="__Fieldmark__35_570945531"/>
+            <w:bookmarkStart w:id="7" w:name="__Fieldmark__2_2548552749"/>
+            <w:bookmarkStart w:id="8" w:name="__Fieldmark__2_25485527491"/>
+            <w:bookmarkStart w:id="9" w:name="__Fieldmark__37_2346720157"/>
+            <w:bookmarkStart w:id="10" w:name="__Fieldmark__37_23467201571"/>
+            <w:bookmarkStart w:id="11" w:name="__Fieldmark__48_2579785027"/>
             <w:bookmarkEnd w:id="3"/>
             <w:bookmarkEnd w:id="4"/>
             <w:bookmarkEnd w:id="5"/>
-            <w:r>
-              <w:rPr/>
-            </w:r>
-            <w:bookmarkStart w:id="6" w:name="__Fieldmark__35_570945531"/>
             <w:bookmarkEnd w:id="6"/>
+            <w:bookmarkEnd w:id="7"/>
+            <w:bookmarkEnd w:id="8"/>
+            <w:bookmarkEnd w:id="9"/>
+            <w:bookmarkEnd w:id="10"/>
+            <w:bookmarkEnd w:id="11"/>
+            <w:r>
+              <w:rPr/>
+            </w:r>
+            <w:bookmarkStart w:id="12" w:name="__Fieldmark__48_2579785027"/>
+            <w:bookmarkEnd w:id="12"/>
             <w:r>
               <w:rPr/>
             </w:r>
@@ -717,7 +749,7 @@
             <w:r>
               <w:fldChar w:fldCharType="begin">
                 <w:ffData>
-                  <w:name w:val="__Fieldmark__45_570945531"/>
+                  <w:name w:val="__Fieldmark__76_2579785027"/>
                   <w:enabled/>
                   <w:calcOnExit w:val="0"/>
                 </w:ffData>
@@ -731,18 +763,30 @@
               <w:rPr/>
               <w:fldChar w:fldCharType="separate"/>
             </w:r>
-            <w:bookmarkStart w:id="7" w:name="__Fieldmark__45_570945531"/>
-            <w:bookmarkStart w:id="8" w:name="__Fieldmark__3_25485527491"/>
-            <w:bookmarkStart w:id="9" w:name="__Fieldmark__3_2548552749"/>
-            <w:bookmarkStart w:id="10" w:name="__Fieldmark__45_570945531"/>
-            <w:bookmarkEnd w:id="8"/>
-            <w:bookmarkEnd w:id="9"/>
-            <w:bookmarkEnd w:id="10"/>
-            <w:r>
-              <w:rPr/>
-            </w:r>
-            <w:bookmarkStart w:id="11" w:name="__Fieldmark__45_570945531"/>
-            <w:bookmarkEnd w:id="11"/>
+            <w:bookmarkStart w:id="13" w:name="__Fieldmark__76_2579785027"/>
+            <w:bookmarkStart w:id="14" w:name="__Fieldmark__64_18848200191"/>
+            <w:bookmarkStart w:id="15" w:name="__Fieldmark__64_1884820019"/>
+            <w:bookmarkStart w:id="16" w:name="__Fieldmark__45_5709455311"/>
+            <w:bookmarkStart w:id="17" w:name="__Fieldmark__45_570945531"/>
+            <w:bookmarkStart w:id="18" w:name="__Fieldmark__3_2548552749"/>
+            <w:bookmarkStart w:id="19" w:name="__Fieldmark__3_25485527491"/>
+            <w:bookmarkStart w:id="20" w:name="__Fieldmark__53_2346720157"/>
+            <w:bookmarkStart w:id="21" w:name="__Fieldmark__53_23467201571"/>
+            <w:bookmarkStart w:id="22" w:name="__Fieldmark__76_2579785027"/>
+            <w:bookmarkEnd w:id="14"/>
+            <w:bookmarkEnd w:id="15"/>
+            <w:bookmarkEnd w:id="16"/>
+            <w:bookmarkEnd w:id="17"/>
+            <w:bookmarkEnd w:id="18"/>
+            <w:bookmarkEnd w:id="19"/>
+            <w:bookmarkEnd w:id="20"/>
+            <w:bookmarkEnd w:id="21"/>
+            <w:bookmarkEnd w:id="22"/>
+            <w:r>
+              <w:rPr/>
+            </w:r>
+            <w:bookmarkStart w:id="23" w:name="__Fieldmark__76_2579785027"/>
+            <w:bookmarkEnd w:id="23"/>
             <w:r>
               <w:rPr/>
             </w:r>
@@ -774,7 +818,7 @@
             <w:r>
               <w:fldChar w:fldCharType="begin">
                 <w:ffData>
-                  <w:name w:val="__Fieldmark__55_570945531"/>
+                  <w:name w:val="__Fieldmark__104_2579785027"/>
                   <w:enabled/>
                   <w:calcOnExit w:val="0"/>
                 </w:ffData>
@@ -788,18 +832,30 @@
               <w:rPr/>
               <w:fldChar w:fldCharType="separate"/>
             </w:r>
-            <w:bookmarkStart w:id="12" w:name="__Fieldmark__55_570945531"/>
-            <w:bookmarkStart w:id="13" w:name="__Fieldmark__4_25485527491"/>
-            <w:bookmarkStart w:id="14" w:name="__Fieldmark__4_2548552749"/>
-            <w:bookmarkStart w:id="15" w:name="__Fieldmark__55_570945531"/>
-            <w:bookmarkEnd w:id="13"/>
-            <w:bookmarkEnd w:id="14"/>
-            <w:bookmarkEnd w:id="15"/>
-            <w:r>
-              <w:rPr/>
-            </w:r>
-            <w:bookmarkStart w:id="16" w:name="__Fieldmark__55_570945531"/>
-            <w:bookmarkEnd w:id="16"/>
+            <w:bookmarkStart w:id="24" w:name="__Fieldmark__104_2579785027"/>
+            <w:bookmarkStart w:id="25" w:name="__Fieldmark__86_18848200191"/>
+            <w:bookmarkStart w:id="26" w:name="__Fieldmark__86_1884820019"/>
+            <w:bookmarkStart w:id="27" w:name="__Fieldmark__55_5709455311"/>
+            <w:bookmarkStart w:id="28" w:name="__Fieldmark__55_570945531"/>
+            <w:bookmarkStart w:id="29" w:name="__Fieldmark__4_2548552749"/>
+            <w:bookmarkStart w:id="30" w:name="__Fieldmark__4_25485527491"/>
+            <w:bookmarkStart w:id="31" w:name="__Fieldmark__69_2346720157"/>
+            <w:bookmarkStart w:id="32" w:name="__Fieldmark__69_23467201571"/>
+            <w:bookmarkStart w:id="33" w:name="__Fieldmark__104_2579785027"/>
+            <w:bookmarkEnd w:id="25"/>
+            <w:bookmarkEnd w:id="26"/>
+            <w:bookmarkEnd w:id="27"/>
+            <w:bookmarkEnd w:id="28"/>
+            <w:bookmarkEnd w:id="29"/>
+            <w:bookmarkEnd w:id="30"/>
+            <w:bookmarkEnd w:id="31"/>
+            <w:bookmarkEnd w:id="32"/>
+            <w:bookmarkEnd w:id="33"/>
+            <w:r>
+              <w:rPr/>
+            </w:r>
+            <w:bookmarkStart w:id="34" w:name="__Fieldmark__104_2579785027"/>
+            <w:bookmarkEnd w:id="34"/>
             <w:r>
               <w:rPr/>
             </w:r>
@@ -831,7 +887,7 @@
             <w:r>
               <w:fldChar w:fldCharType="begin">
                 <w:ffData>
-                  <w:name w:val="__Fieldmark__65_570945531"/>
+                  <w:name w:val="__Fieldmark__132_2579785027"/>
                   <w:enabled/>
                   <w:calcOnExit w:val="0"/>
                 </w:ffData>
@@ -845,18 +901,30 @@
               <w:rPr/>
               <w:fldChar w:fldCharType="separate"/>
             </w:r>
-            <w:bookmarkStart w:id="17" w:name="__Fieldmark__65_570945531"/>
-            <w:bookmarkStart w:id="18" w:name="__Fieldmark__5_25485527491"/>
-            <w:bookmarkStart w:id="19" w:name="__Fieldmark__5_2548552749"/>
-            <w:bookmarkStart w:id="20" w:name="__Fieldmark__65_570945531"/>
-            <w:bookmarkEnd w:id="18"/>
-            <w:bookmarkEnd w:id="19"/>
-            <w:bookmarkEnd w:id="20"/>
-            <w:r>
-              <w:rPr/>
-            </w:r>
-            <w:bookmarkStart w:id="21" w:name="__Fieldmark__65_570945531"/>
-            <w:bookmarkEnd w:id="21"/>
+            <w:bookmarkStart w:id="35" w:name="__Fieldmark__132_2579785027"/>
+            <w:bookmarkStart w:id="36" w:name="__Fieldmark__108_18848200191"/>
+            <w:bookmarkStart w:id="37" w:name="__Fieldmark__108_1884820019"/>
+            <w:bookmarkStart w:id="38" w:name="__Fieldmark__65_5709455311"/>
+            <w:bookmarkStart w:id="39" w:name="__Fieldmark__65_570945531"/>
+            <w:bookmarkStart w:id="40" w:name="__Fieldmark__5_2548552749"/>
+            <w:bookmarkStart w:id="41" w:name="__Fieldmark__5_25485527491"/>
+            <w:bookmarkStart w:id="42" w:name="__Fieldmark__85_2346720157"/>
+            <w:bookmarkStart w:id="43" w:name="__Fieldmark__85_23467201571"/>
+            <w:bookmarkStart w:id="44" w:name="__Fieldmark__132_2579785027"/>
+            <w:bookmarkEnd w:id="36"/>
+            <w:bookmarkEnd w:id="37"/>
+            <w:bookmarkEnd w:id="38"/>
+            <w:bookmarkEnd w:id="39"/>
+            <w:bookmarkEnd w:id="40"/>
+            <w:bookmarkEnd w:id="41"/>
+            <w:bookmarkEnd w:id="42"/>
+            <w:bookmarkEnd w:id="43"/>
+            <w:bookmarkEnd w:id="44"/>
+            <w:r>
+              <w:rPr/>
+            </w:r>
+            <w:bookmarkStart w:id="45" w:name="__Fieldmark__132_2579785027"/>
+            <w:bookmarkEnd w:id="45"/>
             <w:r>
               <w:rPr/>
             </w:r>
@@ -888,7 +956,7 @@
             <w:r>
               <w:fldChar w:fldCharType="begin">
                 <w:ffData>
-                  <w:name w:val="__Fieldmark__75_570945531"/>
+                  <w:name w:val="__Fieldmark__160_2579785027"/>
                   <w:enabled/>
                   <w:calcOnExit w:val="0"/>
                 </w:ffData>
@@ -902,18 +970,30 @@
               <w:rPr/>
               <w:fldChar w:fldCharType="separate"/>
             </w:r>
-            <w:bookmarkStart w:id="22" w:name="__Fieldmark__75_570945531"/>
-            <w:bookmarkStart w:id="23" w:name="__Fieldmark__6_25485527491"/>
-            <w:bookmarkStart w:id="24" w:name="__Fieldmark__6_2548552749"/>
-            <w:bookmarkStart w:id="25" w:name="__Fieldmark__75_570945531"/>
-            <w:bookmarkEnd w:id="23"/>
-            <w:bookmarkEnd w:id="24"/>
-            <w:bookmarkEnd w:id="25"/>
-            <w:r>
-              <w:rPr/>
-            </w:r>
-            <w:bookmarkStart w:id="26" w:name="__Fieldmark__75_570945531"/>
-            <w:bookmarkEnd w:id="26"/>
+            <w:bookmarkStart w:id="46" w:name="__Fieldmark__160_2579785027"/>
+            <w:bookmarkStart w:id="47" w:name="__Fieldmark__130_18848200191"/>
+            <w:bookmarkStart w:id="48" w:name="__Fieldmark__130_1884820019"/>
+            <w:bookmarkStart w:id="49" w:name="__Fieldmark__75_5709455311"/>
+            <w:bookmarkStart w:id="50" w:name="__Fieldmark__75_570945531"/>
+            <w:bookmarkStart w:id="51" w:name="__Fieldmark__6_2548552749"/>
+            <w:bookmarkStart w:id="52" w:name="__Fieldmark__6_25485527491"/>
+            <w:bookmarkStart w:id="53" w:name="__Fieldmark__101_2346720157"/>
+            <w:bookmarkStart w:id="54" w:name="__Fieldmark__101_23467201571"/>
+            <w:bookmarkStart w:id="55" w:name="__Fieldmark__160_2579785027"/>
+            <w:bookmarkEnd w:id="47"/>
+            <w:bookmarkEnd w:id="48"/>
+            <w:bookmarkEnd w:id="49"/>
+            <w:bookmarkEnd w:id="50"/>
+            <w:bookmarkEnd w:id="51"/>
+            <w:bookmarkEnd w:id="52"/>
+            <w:bookmarkEnd w:id="53"/>
+            <w:bookmarkEnd w:id="54"/>
+            <w:bookmarkEnd w:id="55"/>
+            <w:r>
+              <w:rPr/>
+            </w:r>
+            <w:bookmarkStart w:id="56" w:name="__Fieldmark__160_2579785027"/>
+            <w:bookmarkEnd w:id="56"/>
             <w:r>
               <w:rPr/>
             </w:r>
@@ -948,7 +1028,7 @@
             <w:r>
               <w:fldChar w:fldCharType="begin">
                 <w:ffData>
-                  <w:name w:val="__Fieldmark__85_570945531"/>
+                  <w:name w:val="__Fieldmark__188_2579785027"/>
                   <w:enabled/>
                   <w:calcOnExit w:val="0"/>
                 </w:ffData>
@@ -962,18 +1042,30 @@
               <w:rPr/>
               <w:fldChar w:fldCharType="separate"/>
             </w:r>
-            <w:bookmarkStart w:id="27" w:name="__Fieldmark__85_570945531"/>
-            <w:bookmarkStart w:id="28" w:name="__Fieldmark__7_25485527491"/>
-            <w:bookmarkStart w:id="29" w:name="__Fieldmark__7_2548552749"/>
-            <w:bookmarkStart w:id="30" w:name="__Fieldmark__85_570945531"/>
-            <w:bookmarkEnd w:id="28"/>
-            <w:bookmarkEnd w:id="29"/>
-            <w:bookmarkEnd w:id="30"/>
-            <w:r>
-              <w:rPr/>
-            </w:r>
-            <w:bookmarkStart w:id="31" w:name="__Fieldmark__85_570945531"/>
-            <w:bookmarkEnd w:id="31"/>
+            <w:bookmarkStart w:id="57" w:name="__Fieldmark__188_2579785027"/>
+            <w:bookmarkStart w:id="58" w:name="__Fieldmark__152_18848200191"/>
+            <w:bookmarkStart w:id="59" w:name="__Fieldmark__152_1884820019"/>
+            <w:bookmarkStart w:id="60" w:name="__Fieldmark__85_5709455311"/>
+            <w:bookmarkStart w:id="61" w:name="__Fieldmark__85_570945531"/>
+            <w:bookmarkStart w:id="62" w:name="__Fieldmark__7_2548552749"/>
+            <w:bookmarkStart w:id="63" w:name="__Fieldmark__7_25485527491"/>
+            <w:bookmarkStart w:id="64" w:name="__Fieldmark__117_2346720157"/>
+            <w:bookmarkStart w:id="65" w:name="__Fieldmark__117_23467201571"/>
+            <w:bookmarkStart w:id="66" w:name="__Fieldmark__188_2579785027"/>
+            <w:bookmarkEnd w:id="58"/>
+            <w:bookmarkEnd w:id="59"/>
+            <w:bookmarkEnd w:id="60"/>
+            <w:bookmarkEnd w:id="61"/>
+            <w:bookmarkEnd w:id="62"/>
+            <w:bookmarkEnd w:id="63"/>
+            <w:bookmarkEnd w:id="64"/>
+            <w:bookmarkEnd w:id="65"/>
+            <w:bookmarkEnd w:id="66"/>
+            <w:r>
+              <w:rPr/>
+            </w:r>
+            <w:bookmarkStart w:id="67" w:name="__Fieldmark__188_2579785027"/>
+            <w:bookmarkEnd w:id="67"/>
             <w:r>
               <w:rPr/>
             </w:r>
@@ -1005,7 +1097,7 @@
             <w:r>
               <w:fldChar w:fldCharType="begin">
                 <w:ffData>
-                  <w:name w:val="__Fieldmark__95_570945531"/>
+                  <w:name w:val="__Fieldmark__216_2579785027"/>
                   <w:enabled/>
                   <w:calcOnExit w:val="0"/>
                 </w:ffData>
@@ -1019,18 +1111,30 @@
               <w:rPr/>
               <w:fldChar w:fldCharType="separate"/>
             </w:r>
-            <w:bookmarkStart w:id="32" w:name="__Fieldmark__95_570945531"/>
-            <w:bookmarkStart w:id="33" w:name="__Fieldmark__8_25485527491"/>
-            <w:bookmarkStart w:id="34" w:name="__Fieldmark__8_2548552749"/>
-            <w:bookmarkStart w:id="35" w:name="__Fieldmark__95_570945531"/>
-            <w:bookmarkEnd w:id="33"/>
-            <w:bookmarkEnd w:id="34"/>
-            <w:bookmarkEnd w:id="35"/>
-            <w:r>
-              <w:rPr/>
-            </w:r>
-            <w:bookmarkStart w:id="36" w:name="__Fieldmark__95_570945531"/>
-            <w:bookmarkEnd w:id="36"/>
+            <w:bookmarkStart w:id="68" w:name="__Fieldmark__216_2579785027"/>
+            <w:bookmarkStart w:id="69" w:name="__Fieldmark__174_18848200191"/>
+            <w:bookmarkStart w:id="70" w:name="__Fieldmark__174_1884820019"/>
+            <w:bookmarkStart w:id="71" w:name="__Fieldmark__95_5709455311"/>
+            <w:bookmarkStart w:id="72" w:name="__Fieldmark__95_570945531"/>
+            <w:bookmarkStart w:id="73" w:name="__Fieldmark__8_2548552749"/>
+            <w:bookmarkStart w:id="74" w:name="__Fieldmark__8_25485527491"/>
+            <w:bookmarkStart w:id="75" w:name="__Fieldmark__133_2346720157"/>
+            <w:bookmarkStart w:id="76" w:name="__Fieldmark__133_23467201571"/>
+            <w:bookmarkStart w:id="77" w:name="__Fieldmark__216_2579785027"/>
+            <w:bookmarkEnd w:id="69"/>
+            <w:bookmarkEnd w:id="70"/>
+            <w:bookmarkEnd w:id="71"/>
+            <w:bookmarkEnd w:id="72"/>
+            <w:bookmarkEnd w:id="73"/>
+            <w:bookmarkEnd w:id="74"/>
+            <w:bookmarkEnd w:id="75"/>
+            <w:bookmarkEnd w:id="76"/>
+            <w:bookmarkEnd w:id="77"/>
+            <w:r>
+              <w:rPr/>
+            </w:r>
+            <w:bookmarkStart w:id="78" w:name="__Fieldmark__216_2579785027"/>
+            <w:bookmarkEnd w:id="78"/>
             <w:r>
               <w:rPr/>
             </w:r>
@@ -1062,7 +1166,7 @@
             <w:r>
               <w:fldChar w:fldCharType="begin">
                 <w:ffData>
-                  <w:name w:val="__Fieldmark__105_570945531"/>
+                  <w:name w:val="__Fieldmark__244_2579785027"/>
                   <w:enabled/>
                   <w:calcOnExit w:val="0"/>
                 </w:ffData>
@@ -1076,18 +1180,30 @@
               <w:rPr/>
               <w:fldChar w:fldCharType="separate"/>
             </w:r>
-            <w:bookmarkStart w:id="37" w:name="__Fieldmark__105_570945531"/>
-            <w:bookmarkStart w:id="38" w:name="__Fieldmark__9_25485527491"/>
-            <w:bookmarkStart w:id="39" w:name="__Fieldmark__9_2548552749"/>
-            <w:bookmarkStart w:id="40" w:name="__Fieldmark__105_570945531"/>
-            <w:bookmarkEnd w:id="38"/>
-            <w:bookmarkEnd w:id="39"/>
-            <w:bookmarkEnd w:id="40"/>
-            <w:r>
-              <w:rPr/>
-            </w:r>
-            <w:bookmarkStart w:id="41" w:name="__Fieldmark__105_570945531"/>
-            <w:bookmarkEnd w:id="41"/>
+            <w:bookmarkStart w:id="79" w:name="__Fieldmark__244_2579785027"/>
+            <w:bookmarkStart w:id="80" w:name="__Fieldmark__196_18848200191"/>
+            <w:bookmarkStart w:id="81" w:name="__Fieldmark__196_1884820019"/>
+            <w:bookmarkStart w:id="82" w:name="__Fieldmark__105_5709455311"/>
+            <w:bookmarkStart w:id="83" w:name="__Fieldmark__105_570945531"/>
+            <w:bookmarkStart w:id="84" w:name="__Fieldmark__9_2548552749"/>
+            <w:bookmarkStart w:id="85" w:name="__Fieldmark__9_25485527491"/>
+            <w:bookmarkStart w:id="86" w:name="__Fieldmark__149_2346720157"/>
+            <w:bookmarkStart w:id="87" w:name="__Fieldmark__149_23467201571"/>
+            <w:bookmarkStart w:id="88" w:name="__Fieldmark__244_2579785027"/>
+            <w:bookmarkEnd w:id="80"/>
+            <w:bookmarkEnd w:id="81"/>
+            <w:bookmarkEnd w:id="82"/>
+            <w:bookmarkEnd w:id="83"/>
+            <w:bookmarkEnd w:id="84"/>
+            <w:bookmarkEnd w:id="85"/>
+            <w:bookmarkEnd w:id="86"/>
+            <w:bookmarkEnd w:id="87"/>
+            <w:bookmarkEnd w:id="88"/>
+            <w:r>
+              <w:rPr/>
+            </w:r>
+            <w:bookmarkStart w:id="89" w:name="__Fieldmark__244_2579785027"/>
+            <w:bookmarkEnd w:id="89"/>
             <w:r>
               <w:rPr/>
             </w:r>
@@ -1119,7 +1235,7 @@
             <w:r>
               <w:fldChar w:fldCharType="begin">
                 <w:ffData>
-                  <w:name w:val="__Fieldmark__115_570945531"/>
+                  <w:name w:val="__Fieldmark__272_2579785027"/>
                   <w:enabled/>
                   <w:calcOnExit w:val="0"/>
                 </w:ffData>
@@ -1133,18 +1249,30 @@
               <w:rPr/>
               <w:fldChar w:fldCharType="separate"/>
             </w:r>
-            <w:bookmarkStart w:id="42" w:name="__Fieldmark__115_570945531"/>
-            <w:bookmarkStart w:id="43" w:name="__Fieldmark__10_25485527491"/>
-            <w:bookmarkStart w:id="44" w:name="__Fieldmark__10_2548552749"/>
-            <w:bookmarkStart w:id="45" w:name="__Fieldmark__115_570945531"/>
-            <w:bookmarkEnd w:id="43"/>
-            <w:bookmarkEnd w:id="44"/>
-            <w:bookmarkEnd w:id="45"/>
-            <w:r>
-              <w:rPr/>
-            </w:r>
-            <w:bookmarkStart w:id="46" w:name="__Fieldmark__115_570945531"/>
-            <w:bookmarkEnd w:id="46"/>
+            <w:bookmarkStart w:id="90" w:name="__Fieldmark__272_2579785027"/>
+            <w:bookmarkStart w:id="91" w:name="__Fieldmark__218_18848200191"/>
+            <w:bookmarkStart w:id="92" w:name="__Fieldmark__218_1884820019"/>
+            <w:bookmarkStart w:id="93" w:name="__Fieldmark__115_5709455311"/>
+            <w:bookmarkStart w:id="94" w:name="__Fieldmark__115_570945531"/>
+            <w:bookmarkStart w:id="95" w:name="__Fieldmark__10_2548552749"/>
+            <w:bookmarkStart w:id="96" w:name="__Fieldmark__10_25485527491"/>
+            <w:bookmarkStart w:id="97" w:name="__Fieldmark__165_2346720157"/>
+            <w:bookmarkStart w:id="98" w:name="__Fieldmark__165_23467201571"/>
+            <w:bookmarkStart w:id="99" w:name="__Fieldmark__272_2579785027"/>
+            <w:bookmarkEnd w:id="91"/>
+            <w:bookmarkEnd w:id="92"/>
+            <w:bookmarkEnd w:id="93"/>
+            <w:bookmarkEnd w:id="94"/>
+            <w:bookmarkEnd w:id="95"/>
+            <w:bookmarkEnd w:id="96"/>
+            <w:bookmarkEnd w:id="97"/>
+            <w:bookmarkEnd w:id="98"/>
+            <w:bookmarkEnd w:id="99"/>
+            <w:r>
+              <w:rPr/>
+            </w:r>
+            <w:bookmarkStart w:id="100" w:name="__Fieldmark__272_2579785027"/>
+            <w:bookmarkEnd w:id="100"/>
             <w:r>
               <w:rPr/>
             </w:r>
@@ -1189,9 +1317,9 @@
                 <w:szCs w:val="20"/>
               </w:rPr>
             </w:r>
-            <w:bookmarkStart w:id="47" w:name="__Fieldmark__11_2548552749"/>
-            <w:bookmarkStart w:id="48" w:name="__Fieldmark__11_2548552749"/>
-            <w:bookmarkEnd w:id="48"/>
+            <w:bookmarkStart w:id="101" w:name="__Fieldmark__11_2548552749"/>
+            <w:bookmarkStart w:id="102" w:name="__Fieldmark__11_2548552749"/>
+            <w:bookmarkEnd w:id="102"/>
           </w:p>
         </w:tc>
       </w:tr>
@@ -1219,7 +1347,7 @@
             <w:r>
               <w:fldChar w:fldCharType="begin">
                 <w:ffData>
-                  <w:name w:val="__Fieldmark__129_570945531"/>
+                  <w:name w:val="__Fieldmark__304_2579785027"/>
                   <w:enabled/>
                   <w:calcOnExit w:val="0"/>
                 </w:ffData>
@@ -1233,18 +1361,30 @@
               <w:rPr/>
               <w:fldChar w:fldCharType="separate"/>
             </w:r>
-            <w:bookmarkStart w:id="49" w:name="__Fieldmark__129_570945531"/>
-            <w:bookmarkStart w:id="50" w:name="__Fieldmark__12_25485527491"/>
-            <w:bookmarkStart w:id="51" w:name="__Fieldmark__12_2548552749"/>
-            <w:bookmarkStart w:id="52" w:name="__Fieldmark__129_570945531"/>
-            <w:bookmarkEnd w:id="50"/>
-            <w:bookmarkEnd w:id="51"/>
-            <w:bookmarkEnd w:id="52"/>
-            <w:r>
-              <w:rPr/>
-            </w:r>
-            <w:bookmarkStart w:id="53" w:name="__Fieldmark__129_570945531"/>
-            <w:bookmarkEnd w:id="53"/>
+            <w:bookmarkStart w:id="103" w:name="__Fieldmark__304_2579785027"/>
+            <w:bookmarkStart w:id="104" w:name="__Fieldmark__244_18848200191"/>
+            <w:bookmarkStart w:id="105" w:name="__Fieldmark__244_1884820019"/>
+            <w:bookmarkStart w:id="106" w:name="__Fieldmark__129_5709455311"/>
+            <w:bookmarkStart w:id="107" w:name="__Fieldmark__129_570945531"/>
+            <w:bookmarkStart w:id="108" w:name="__Fieldmark__12_2548552749"/>
+            <w:bookmarkStart w:id="109" w:name="__Fieldmark__12_25485527491"/>
+            <w:bookmarkStart w:id="110" w:name="__Fieldmark__185_2346720157"/>
+            <w:bookmarkStart w:id="111" w:name="__Fieldmark__185_23467201571"/>
+            <w:bookmarkStart w:id="112" w:name="__Fieldmark__304_2579785027"/>
+            <w:bookmarkEnd w:id="104"/>
+            <w:bookmarkEnd w:id="105"/>
+            <w:bookmarkEnd w:id="106"/>
+            <w:bookmarkEnd w:id="107"/>
+            <w:bookmarkEnd w:id="108"/>
+            <w:bookmarkEnd w:id="109"/>
+            <w:bookmarkEnd w:id="110"/>
+            <w:bookmarkEnd w:id="111"/>
+            <w:bookmarkEnd w:id="112"/>
+            <w:r>
+              <w:rPr/>
+            </w:r>
+            <w:bookmarkStart w:id="113" w:name="__Fieldmark__304_2579785027"/>
+            <w:bookmarkEnd w:id="113"/>
             <w:r>
               <w:rPr/>
             </w:r>
@@ -1276,7 +1416,7 @@
             <w:r>
               <w:fldChar w:fldCharType="begin">
                 <w:ffData>
-                  <w:name w:val="__Fieldmark__139_570945531"/>
+                  <w:name w:val="__Fieldmark__332_2579785027"/>
                   <w:enabled/>
                   <w:calcOnExit w:val="0"/>
                 </w:ffData>
@@ -1290,18 +1430,30 @@
               <w:rPr/>
               <w:fldChar w:fldCharType="separate"/>
             </w:r>
-            <w:bookmarkStart w:id="54" w:name="__Fieldmark__139_570945531"/>
-            <w:bookmarkStart w:id="55" w:name="__Fieldmark__13_25485527491"/>
-            <w:bookmarkStart w:id="56" w:name="__Fieldmark__13_2548552749"/>
-            <w:bookmarkStart w:id="57" w:name="__Fieldmark__139_570945531"/>
-            <w:bookmarkEnd w:id="55"/>
-            <w:bookmarkEnd w:id="56"/>
-            <w:bookmarkEnd w:id="57"/>
-            <w:r>
-              <w:rPr/>
-            </w:r>
-            <w:bookmarkStart w:id="58" w:name="__Fieldmark__139_570945531"/>
-            <w:bookmarkEnd w:id="58"/>
+            <w:bookmarkStart w:id="114" w:name="__Fieldmark__332_2579785027"/>
+            <w:bookmarkStart w:id="115" w:name="__Fieldmark__266_18848200191"/>
+            <w:bookmarkStart w:id="116" w:name="__Fieldmark__266_1884820019"/>
+            <w:bookmarkStart w:id="117" w:name="__Fieldmark__139_5709455311"/>
+            <w:bookmarkStart w:id="118" w:name="__Fieldmark__139_570945531"/>
+            <w:bookmarkStart w:id="119" w:name="__Fieldmark__13_2548552749"/>
+            <w:bookmarkStart w:id="120" w:name="__Fieldmark__13_25485527491"/>
+            <w:bookmarkStart w:id="121" w:name="__Fieldmark__201_2346720157"/>
+            <w:bookmarkStart w:id="122" w:name="__Fieldmark__201_23467201571"/>
+            <w:bookmarkStart w:id="123" w:name="__Fieldmark__332_2579785027"/>
+            <w:bookmarkEnd w:id="115"/>
+            <w:bookmarkEnd w:id="116"/>
+            <w:bookmarkEnd w:id="117"/>
+            <w:bookmarkEnd w:id="118"/>
+            <w:bookmarkEnd w:id="119"/>
+            <w:bookmarkEnd w:id="120"/>
+            <w:bookmarkEnd w:id="121"/>
+            <w:bookmarkEnd w:id="122"/>
+            <w:bookmarkEnd w:id="123"/>
+            <w:r>
+              <w:rPr/>
+            </w:r>
+            <w:bookmarkStart w:id="124" w:name="__Fieldmark__332_2579785027"/>
+            <w:bookmarkEnd w:id="124"/>
             <w:r>
               <w:rPr/>
             </w:r>
@@ -1333,7 +1485,7 @@
             <w:r>
               <w:fldChar w:fldCharType="begin">
                 <w:ffData>
-                  <w:name w:val="__Fieldmark__149_570945531"/>
+                  <w:name w:val="__Fieldmark__360_2579785027"/>
                   <w:enabled/>
                   <w:calcOnExit w:val="0"/>
                 </w:ffData>
@@ -1347,18 +1499,30 @@
               <w:rPr/>
               <w:fldChar w:fldCharType="separate"/>
             </w:r>
-            <w:bookmarkStart w:id="59" w:name="__Fieldmark__149_570945531"/>
-            <w:bookmarkStart w:id="60" w:name="__Fieldmark__14_25485527491"/>
-            <w:bookmarkStart w:id="61" w:name="__Fieldmark__14_2548552749"/>
-            <w:bookmarkStart w:id="62" w:name="__Fieldmark__149_570945531"/>
-            <w:bookmarkEnd w:id="60"/>
-            <w:bookmarkEnd w:id="61"/>
-            <w:bookmarkEnd w:id="62"/>
-            <w:r>
-              <w:rPr/>
-            </w:r>
-            <w:bookmarkStart w:id="63" w:name="__Fieldmark__149_570945531"/>
-            <w:bookmarkEnd w:id="63"/>
+            <w:bookmarkStart w:id="125" w:name="__Fieldmark__360_2579785027"/>
+            <w:bookmarkStart w:id="126" w:name="__Fieldmark__288_18848200191"/>
+            <w:bookmarkStart w:id="127" w:name="__Fieldmark__288_1884820019"/>
+            <w:bookmarkStart w:id="128" w:name="__Fieldmark__149_5709455311"/>
+            <w:bookmarkStart w:id="129" w:name="__Fieldmark__149_570945531"/>
+            <w:bookmarkStart w:id="130" w:name="__Fieldmark__14_2548552749"/>
+            <w:bookmarkStart w:id="131" w:name="__Fieldmark__14_25485527491"/>
+            <w:bookmarkStart w:id="132" w:name="__Fieldmark__217_2346720157"/>
+            <w:bookmarkStart w:id="133" w:name="__Fieldmark__217_23467201571"/>
+            <w:bookmarkStart w:id="134" w:name="__Fieldmark__360_2579785027"/>
+            <w:bookmarkEnd w:id="126"/>
+            <w:bookmarkEnd w:id="127"/>
+            <w:bookmarkEnd w:id="128"/>
+            <w:bookmarkEnd w:id="129"/>
+            <w:bookmarkEnd w:id="130"/>
+            <w:bookmarkEnd w:id="131"/>
+            <w:bookmarkEnd w:id="132"/>
+            <w:bookmarkEnd w:id="133"/>
+            <w:bookmarkEnd w:id="134"/>
+            <w:r>
+              <w:rPr/>
+            </w:r>
+            <w:bookmarkStart w:id="135" w:name="__Fieldmark__360_2579785027"/>
+            <w:bookmarkEnd w:id="135"/>
             <w:r>
               <w:rPr/>
             </w:r>
@@ -1390,7 +1554,7 @@
             <w:r>
               <w:fldChar w:fldCharType="begin">
                 <w:ffData>
-                  <w:name w:val="__Fieldmark__159_570945531"/>
+                  <w:name w:val="__Fieldmark__388_2579785027"/>
                   <w:enabled/>
                   <w:calcOnExit w:val="0"/>
                 </w:ffData>
@@ -1404,18 +1568,30 @@
               <w:rPr/>
               <w:fldChar w:fldCharType="separate"/>
             </w:r>
-            <w:bookmarkStart w:id="64" w:name="__Fieldmark__159_570945531"/>
-            <w:bookmarkStart w:id="65" w:name="__Fieldmark__15_25485527491"/>
-            <w:bookmarkStart w:id="66" w:name="__Fieldmark__15_2548552749"/>
-            <w:bookmarkStart w:id="67" w:name="__Fieldmark__159_570945531"/>
-            <w:bookmarkEnd w:id="65"/>
-            <w:bookmarkEnd w:id="66"/>
-            <w:bookmarkEnd w:id="67"/>
-            <w:r>
-              <w:rPr/>
-            </w:r>
-            <w:bookmarkStart w:id="68" w:name="__Fieldmark__159_570945531"/>
-            <w:bookmarkEnd w:id="68"/>
+            <w:bookmarkStart w:id="136" w:name="__Fieldmark__388_2579785027"/>
+            <w:bookmarkStart w:id="137" w:name="__Fieldmark__310_18848200191"/>
+            <w:bookmarkStart w:id="138" w:name="__Fieldmark__310_1884820019"/>
+            <w:bookmarkStart w:id="139" w:name="__Fieldmark__159_5709455311"/>
+            <w:bookmarkStart w:id="140" w:name="__Fieldmark__159_570945531"/>
+            <w:bookmarkStart w:id="141" w:name="__Fieldmark__15_2548552749"/>
+            <w:bookmarkStart w:id="142" w:name="__Fieldmark__15_25485527491"/>
+            <w:bookmarkStart w:id="143" w:name="__Fieldmark__233_2346720157"/>
+            <w:bookmarkStart w:id="144" w:name="__Fieldmark__233_23467201571"/>
+            <w:bookmarkStart w:id="145" w:name="__Fieldmark__388_2579785027"/>
+            <w:bookmarkEnd w:id="137"/>
+            <w:bookmarkEnd w:id="138"/>
+            <w:bookmarkEnd w:id="139"/>
+            <w:bookmarkEnd w:id="140"/>
+            <w:bookmarkEnd w:id="141"/>
+            <w:bookmarkEnd w:id="142"/>
+            <w:bookmarkEnd w:id="143"/>
+            <w:bookmarkEnd w:id="144"/>
+            <w:bookmarkEnd w:id="145"/>
+            <w:r>
+              <w:rPr/>
+            </w:r>
+            <w:bookmarkStart w:id="146" w:name="__Fieldmark__388_2579785027"/>
+            <w:bookmarkEnd w:id="146"/>
             <w:r>
               <w:rPr/>
             </w:r>
@@ -1447,7 +1623,7 @@
             <w:r>
               <w:fldChar w:fldCharType="begin">
                 <w:ffData>
-                  <w:name w:val="__Fieldmark__169_570945531"/>
+                  <w:name w:val="__Fieldmark__416_2579785027"/>
                   <w:enabled/>
                   <w:calcOnExit w:val="0"/>
                 </w:ffData>
@@ -1461,18 +1637,30 @@
               <w:rPr/>
               <w:fldChar w:fldCharType="separate"/>
             </w:r>
-            <w:bookmarkStart w:id="69" w:name="__Fieldmark__169_570945531"/>
-            <w:bookmarkStart w:id="70" w:name="__Fieldmark__16_25485527491"/>
-            <w:bookmarkStart w:id="71" w:name="__Fieldmark__16_2548552749"/>
-            <w:bookmarkStart w:id="72" w:name="__Fieldmark__169_570945531"/>
-            <w:bookmarkEnd w:id="70"/>
-            <w:bookmarkEnd w:id="71"/>
-            <w:bookmarkEnd w:id="72"/>
-            <w:r>
-              <w:rPr/>
-            </w:r>
-            <w:bookmarkStart w:id="73" w:name="__Fieldmark__169_570945531"/>
-            <w:bookmarkEnd w:id="73"/>
+            <w:bookmarkStart w:id="147" w:name="__Fieldmark__416_2579785027"/>
+            <w:bookmarkStart w:id="148" w:name="__Fieldmark__332_18848200191"/>
+            <w:bookmarkStart w:id="149" w:name="__Fieldmark__332_1884820019"/>
+            <w:bookmarkStart w:id="150" w:name="__Fieldmark__169_5709455311"/>
+            <w:bookmarkStart w:id="151" w:name="__Fieldmark__169_570945531"/>
+            <w:bookmarkStart w:id="152" w:name="__Fieldmark__16_2548552749"/>
+            <w:bookmarkStart w:id="153" w:name="__Fieldmark__16_25485527491"/>
+            <w:bookmarkStart w:id="154" w:name="__Fieldmark__249_2346720157"/>
+            <w:bookmarkStart w:id="155" w:name="__Fieldmark__249_23467201571"/>
+            <w:bookmarkStart w:id="156" w:name="__Fieldmark__416_2579785027"/>
+            <w:bookmarkEnd w:id="148"/>
+            <w:bookmarkEnd w:id="149"/>
+            <w:bookmarkEnd w:id="150"/>
+            <w:bookmarkEnd w:id="151"/>
+            <w:bookmarkEnd w:id="152"/>
+            <w:bookmarkEnd w:id="153"/>
+            <w:bookmarkEnd w:id="154"/>
+            <w:bookmarkEnd w:id="155"/>
+            <w:bookmarkEnd w:id="156"/>
+            <w:r>
+              <w:rPr/>
+            </w:r>
+            <w:bookmarkStart w:id="157" w:name="__Fieldmark__416_2579785027"/>
+            <w:bookmarkEnd w:id="157"/>
             <w:r>
               <w:rPr/>
             </w:r>
@@ -1579,9 +1767,9 @@
       <w:tblGrid>
         <w:gridCol w:w="1771"/>
         <w:gridCol w:w="2009"/>
-        <w:gridCol w:w="1532"/>
-        <w:gridCol w:w="1995"/>
-        <w:gridCol w:w="1558"/>
+        <w:gridCol w:w="1531"/>
+        <w:gridCol w:w="1993"/>
+        <w:gridCol w:w="1561"/>
       </w:tblGrid>
       <w:tr>
         <w:trPr>
@@ -1705,7 +1893,7 @@
         </w:tc>
         <w:tc>
           <w:tcPr>
-            <w:tcW w:w="1532" w:type="dxa"/>
+            <w:tcW w:w="1531" w:type="dxa"/>
             <w:tcBorders>
               <w:top w:val="single" w:sz="4" w:space="0" w:color="000001"/>
               <w:left w:val="single" w:sz="4" w:space="0" w:color="000001"/>
@@ -1743,7 +1931,7 @@
         </w:tc>
         <w:tc>
           <w:tcPr>
-            <w:tcW w:w="1995" w:type="dxa"/>
+            <w:tcW w:w="1993" w:type="dxa"/>
             <w:tcBorders>
               <w:top w:val="single" w:sz="4" w:space="0" w:color="000001"/>
               <w:left w:val="single" w:sz="4" w:space="0" w:color="000001"/>
@@ -1781,7 +1969,7 @@
         </w:tc>
         <w:tc>
           <w:tcPr>
-            <w:tcW w:w="1558" w:type="dxa"/>
+            <w:tcW w:w="1561" w:type="dxa"/>
             <w:tcBorders>
               <w:top w:val="single" w:sz="4" w:space="0" w:color="000001"/>
               <w:left w:val="single" w:sz="4" w:space="0" w:color="000001"/>
@@ -1842,7 +2030,7 @@
             <w:r>
               <w:fldChar w:fldCharType="begin">
                 <w:ffData>
-                  <w:name w:val="__Fieldmark__227_570945531"/>
+                  <w:name w:val="__Fieldmark__492_2579785027"/>
                   <w:enabled/>
                   <w:calcOnExit w:val="0"/>
                 </w:ffData>
@@ -1856,18 +2044,30 @@
               <w:rPr/>
               <w:fldChar w:fldCharType="separate"/>
             </w:r>
-            <w:bookmarkStart w:id="74" w:name="__Fieldmark__227_570945531"/>
-            <w:bookmarkStart w:id="75" w:name="__Fieldmark__17_25485527491"/>
-            <w:bookmarkStart w:id="76" w:name="__Fieldmark__17_2548552749"/>
-            <w:bookmarkStart w:id="77" w:name="__Fieldmark__227_570945531"/>
-            <w:bookmarkEnd w:id="75"/>
-            <w:bookmarkEnd w:id="76"/>
-            <w:bookmarkEnd w:id="77"/>
-            <w:r>
-              <w:rPr/>
-            </w:r>
-            <w:bookmarkStart w:id="78" w:name="__Fieldmark__227_570945531"/>
-            <w:bookmarkEnd w:id="78"/>
+            <w:bookmarkStart w:id="158" w:name="__Fieldmark__492_2579785027"/>
+            <w:bookmarkStart w:id="159" w:name="__Fieldmark__402_18848200191"/>
+            <w:bookmarkStart w:id="160" w:name="__Fieldmark__402_1884820019"/>
+            <w:bookmarkStart w:id="161" w:name="__Fieldmark__227_5709455311"/>
+            <w:bookmarkStart w:id="162" w:name="__Fieldmark__227_570945531"/>
+            <w:bookmarkStart w:id="163" w:name="__Fieldmark__17_2548552749"/>
+            <w:bookmarkStart w:id="164" w:name="__Fieldmark__17_25485527491"/>
+            <w:bookmarkStart w:id="165" w:name="__Fieldmark__313_2346720157"/>
+            <w:bookmarkStart w:id="166" w:name="__Fieldmark__313_23467201571"/>
+            <w:bookmarkStart w:id="167" w:name="__Fieldmark__492_2579785027"/>
+            <w:bookmarkEnd w:id="159"/>
+            <w:bookmarkEnd w:id="160"/>
+            <w:bookmarkEnd w:id="161"/>
+            <w:bookmarkEnd w:id="162"/>
+            <w:bookmarkEnd w:id="163"/>
+            <w:bookmarkEnd w:id="164"/>
+            <w:bookmarkEnd w:id="165"/>
+            <w:bookmarkEnd w:id="166"/>
+            <w:bookmarkEnd w:id="167"/>
+            <w:r>
+              <w:rPr/>
+            </w:r>
+            <w:bookmarkStart w:id="168" w:name="__Fieldmark__492_2579785027"/>
+            <w:bookmarkEnd w:id="168"/>
             <w:r>
               <w:rPr/>
             </w:r>
@@ -1899,7 +2099,7 @@
             <w:r>
               <w:fldChar w:fldCharType="begin">
                 <w:ffData>
-                  <w:name w:val="__Fieldmark__237_570945531"/>
+                  <w:name w:val="__Fieldmark__520_2579785027"/>
                   <w:enabled/>
                   <w:calcOnExit w:val="0"/>
                 </w:ffData>
@@ -1913,18 +2113,30 @@
               <w:rPr/>
               <w:fldChar w:fldCharType="separate"/>
             </w:r>
-            <w:bookmarkStart w:id="79" w:name="__Fieldmark__237_570945531"/>
-            <w:bookmarkStart w:id="80" w:name="__Fieldmark__18_25485527491"/>
-            <w:bookmarkStart w:id="81" w:name="__Fieldmark__18_2548552749"/>
-            <w:bookmarkStart w:id="82" w:name="__Fieldmark__237_570945531"/>
-            <w:bookmarkEnd w:id="80"/>
-            <w:bookmarkEnd w:id="81"/>
-            <w:bookmarkEnd w:id="82"/>
-            <w:r>
-              <w:rPr/>
-            </w:r>
-            <w:bookmarkStart w:id="83" w:name="__Fieldmark__237_570945531"/>
-            <w:bookmarkEnd w:id="83"/>
+            <w:bookmarkStart w:id="169" w:name="__Fieldmark__520_2579785027"/>
+            <w:bookmarkStart w:id="170" w:name="__Fieldmark__424_18848200191"/>
+            <w:bookmarkStart w:id="171" w:name="__Fieldmark__424_1884820019"/>
+            <w:bookmarkStart w:id="172" w:name="__Fieldmark__237_5709455311"/>
+            <w:bookmarkStart w:id="173" w:name="__Fieldmark__237_570945531"/>
+            <w:bookmarkStart w:id="174" w:name="__Fieldmark__18_2548552749"/>
+            <w:bookmarkStart w:id="175" w:name="__Fieldmark__18_25485527491"/>
+            <w:bookmarkStart w:id="176" w:name="__Fieldmark__329_2346720157"/>
+            <w:bookmarkStart w:id="177" w:name="__Fieldmark__329_23467201571"/>
+            <w:bookmarkStart w:id="178" w:name="__Fieldmark__520_2579785027"/>
+            <w:bookmarkEnd w:id="170"/>
+            <w:bookmarkEnd w:id="171"/>
+            <w:bookmarkEnd w:id="172"/>
+            <w:bookmarkEnd w:id="173"/>
+            <w:bookmarkEnd w:id="174"/>
+            <w:bookmarkEnd w:id="175"/>
+            <w:bookmarkEnd w:id="176"/>
+            <w:bookmarkEnd w:id="177"/>
+            <w:bookmarkEnd w:id="178"/>
+            <w:r>
+              <w:rPr/>
+            </w:r>
+            <w:bookmarkStart w:id="179" w:name="__Fieldmark__520_2579785027"/>
+            <w:bookmarkEnd w:id="179"/>
             <w:r>
               <w:rPr/>
             </w:r>
@@ -1936,7 +2148,7 @@
         </w:tc>
         <w:tc>
           <w:tcPr>
-            <w:tcW w:w="1532" w:type="dxa"/>
+            <w:tcW w:w="1531" w:type="dxa"/>
             <w:tcBorders>
               <w:top w:val="single" w:sz="4" w:space="0" w:color="000001"/>
               <w:left w:val="single" w:sz="4" w:space="0" w:color="000001"/>
@@ -1956,7 +2168,7 @@
             <w:r>
               <w:fldChar w:fldCharType="begin">
                 <w:ffData>
-                  <w:name w:val="__Fieldmark__247_570945531"/>
+                  <w:name w:val="__Fieldmark__548_2579785027"/>
                   <w:enabled/>
                   <w:calcOnExit w:val="0"/>
                 </w:ffData>
@@ -1970,18 +2182,30 @@
               <w:rPr/>
               <w:fldChar w:fldCharType="separate"/>
             </w:r>
-            <w:bookmarkStart w:id="84" w:name="__Fieldmark__247_570945531"/>
-            <w:bookmarkStart w:id="85" w:name="__Fieldmark__19_25485527491"/>
-            <w:bookmarkStart w:id="86" w:name="__Fieldmark__19_2548552749"/>
-            <w:bookmarkStart w:id="87" w:name="__Fieldmark__247_570945531"/>
-            <w:bookmarkEnd w:id="85"/>
-            <w:bookmarkEnd w:id="86"/>
-            <w:bookmarkEnd w:id="87"/>
-            <w:r>
-              <w:rPr/>
-            </w:r>
-            <w:bookmarkStart w:id="88" w:name="__Fieldmark__247_570945531"/>
-            <w:bookmarkEnd w:id="88"/>
+            <w:bookmarkStart w:id="180" w:name="__Fieldmark__548_2579785027"/>
+            <w:bookmarkStart w:id="181" w:name="__Fieldmark__446_18848200191"/>
+            <w:bookmarkStart w:id="182" w:name="__Fieldmark__446_1884820019"/>
+            <w:bookmarkStart w:id="183" w:name="__Fieldmark__247_5709455311"/>
+            <w:bookmarkStart w:id="184" w:name="__Fieldmark__247_570945531"/>
+            <w:bookmarkStart w:id="185" w:name="__Fieldmark__19_2548552749"/>
+            <w:bookmarkStart w:id="186" w:name="__Fieldmark__19_25485527491"/>
+            <w:bookmarkStart w:id="187" w:name="__Fieldmark__345_2346720157"/>
+            <w:bookmarkStart w:id="188" w:name="__Fieldmark__345_23467201571"/>
+            <w:bookmarkStart w:id="189" w:name="__Fieldmark__548_2579785027"/>
+            <w:bookmarkEnd w:id="181"/>
+            <w:bookmarkEnd w:id="182"/>
+            <w:bookmarkEnd w:id="183"/>
+            <w:bookmarkEnd w:id="184"/>
+            <w:bookmarkEnd w:id="185"/>
+            <w:bookmarkEnd w:id="186"/>
+            <w:bookmarkEnd w:id="187"/>
+            <w:bookmarkEnd w:id="188"/>
+            <w:bookmarkEnd w:id="189"/>
+            <w:r>
+              <w:rPr/>
+            </w:r>
+            <w:bookmarkStart w:id="190" w:name="__Fieldmark__548_2579785027"/>
+            <w:bookmarkEnd w:id="190"/>
             <w:r>
               <w:rPr/>
             </w:r>
@@ -1993,7 +2217,7 @@
         </w:tc>
         <w:tc>
           <w:tcPr>
-            <w:tcW w:w="1995" w:type="dxa"/>
+            <w:tcW w:w="1993" w:type="dxa"/>
             <w:tcBorders>
               <w:top w:val="single" w:sz="4" w:space="0" w:color="000001"/>
               <w:left w:val="single" w:sz="4" w:space="0" w:color="000001"/>
@@ -2013,7 +2237,7 @@
             <w:r>
               <w:fldChar w:fldCharType="begin">
                 <w:ffData>
-                  <w:name w:val="__Fieldmark__257_570945531"/>
+                  <w:name w:val="__Fieldmark__576_2579785027"/>
                   <w:enabled/>
                   <w:calcOnExit w:val="0"/>
                 </w:ffData>
@@ -2027,18 +2251,30 @@
               <w:rPr/>
               <w:fldChar w:fldCharType="separate"/>
             </w:r>
-            <w:bookmarkStart w:id="89" w:name="__Fieldmark__257_570945531"/>
-            <w:bookmarkStart w:id="90" w:name="__Fieldmark__20_25485527491"/>
-            <w:bookmarkStart w:id="91" w:name="__Fieldmark__20_2548552749"/>
-            <w:bookmarkStart w:id="92" w:name="__Fieldmark__257_570945531"/>
-            <w:bookmarkEnd w:id="90"/>
-            <w:bookmarkEnd w:id="91"/>
-            <w:bookmarkEnd w:id="92"/>
-            <w:r>
-              <w:rPr/>
-            </w:r>
-            <w:bookmarkStart w:id="93" w:name="__Fieldmark__257_570945531"/>
-            <w:bookmarkEnd w:id="93"/>
+            <w:bookmarkStart w:id="191" w:name="__Fieldmark__576_2579785027"/>
+            <w:bookmarkStart w:id="192" w:name="__Fieldmark__468_18848200191"/>
+            <w:bookmarkStart w:id="193" w:name="__Fieldmark__468_1884820019"/>
+            <w:bookmarkStart w:id="194" w:name="__Fieldmark__257_5709455311"/>
+            <w:bookmarkStart w:id="195" w:name="__Fieldmark__257_570945531"/>
+            <w:bookmarkStart w:id="196" w:name="__Fieldmark__20_2548552749"/>
+            <w:bookmarkStart w:id="197" w:name="__Fieldmark__20_25485527491"/>
+            <w:bookmarkStart w:id="198" w:name="__Fieldmark__361_2346720157"/>
+            <w:bookmarkStart w:id="199" w:name="__Fieldmark__361_23467201571"/>
+            <w:bookmarkStart w:id="200" w:name="__Fieldmark__576_2579785027"/>
+            <w:bookmarkEnd w:id="192"/>
+            <w:bookmarkEnd w:id="193"/>
+            <w:bookmarkEnd w:id="194"/>
+            <w:bookmarkEnd w:id="195"/>
+            <w:bookmarkEnd w:id="196"/>
+            <w:bookmarkEnd w:id="197"/>
+            <w:bookmarkEnd w:id="198"/>
+            <w:bookmarkEnd w:id="199"/>
+            <w:bookmarkEnd w:id="200"/>
+            <w:r>
+              <w:rPr/>
+            </w:r>
+            <w:bookmarkStart w:id="201" w:name="__Fieldmark__576_2579785027"/>
+            <w:bookmarkEnd w:id="201"/>
             <w:r>
               <w:rPr/>
             </w:r>
@@ -2050,7 +2286,7 @@
         </w:tc>
         <w:tc>
           <w:tcPr>
-            <w:tcW w:w="1558" w:type="dxa"/>
+            <w:tcW w:w="1561" w:type="dxa"/>
             <w:tcBorders>
               <w:top w:val="single" w:sz="4" w:space="0" w:color="000001"/>
               <w:left w:val="single" w:sz="4" w:space="0" w:color="000001"/>
@@ -2070,7 +2306,7 @@
             <w:r>
               <w:fldChar w:fldCharType="begin">
                 <w:ffData>
-                  <w:name w:val="__Fieldmark__267_570945531"/>
+                  <w:name w:val="__Fieldmark__604_2579785027"/>
                   <w:enabled/>
                   <w:calcOnExit w:val="0"/>
                 </w:ffData>
@@ -2084,18 +2320,30 @@
               <w:rPr/>
               <w:fldChar w:fldCharType="separate"/>
             </w:r>
-            <w:bookmarkStart w:id="94" w:name="__Fieldmark__267_570945531"/>
-            <w:bookmarkStart w:id="95" w:name="__Fieldmark__21_25485527491"/>
-            <w:bookmarkStart w:id="96" w:name="__Fieldmark__21_2548552749"/>
-            <w:bookmarkStart w:id="97" w:name="__Fieldmark__267_570945531"/>
-            <w:bookmarkEnd w:id="95"/>
-            <w:bookmarkEnd w:id="96"/>
-            <w:bookmarkEnd w:id="97"/>
-            <w:r>
-              <w:rPr/>
-            </w:r>
-            <w:bookmarkStart w:id="98" w:name="__Fieldmark__267_570945531"/>
-            <w:bookmarkEnd w:id="98"/>
+            <w:bookmarkStart w:id="202" w:name="__Fieldmark__604_2579785027"/>
+            <w:bookmarkStart w:id="203" w:name="__Fieldmark__490_18848200191"/>
+            <w:bookmarkStart w:id="204" w:name="__Fieldmark__490_1884820019"/>
+            <w:bookmarkStart w:id="205" w:name="__Fieldmark__267_5709455311"/>
+            <w:bookmarkStart w:id="206" w:name="__Fieldmark__267_570945531"/>
+            <w:bookmarkStart w:id="207" w:name="__Fieldmark__21_2548552749"/>
+            <w:bookmarkStart w:id="208" w:name="__Fieldmark__21_25485527491"/>
+            <w:bookmarkStart w:id="209" w:name="__Fieldmark__377_2346720157"/>
+            <w:bookmarkStart w:id="210" w:name="__Fieldmark__377_23467201571"/>
+            <w:bookmarkStart w:id="211" w:name="__Fieldmark__604_2579785027"/>
+            <w:bookmarkEnd w:id="203"/>
+            <w:bookmarkEnd w:id="204"/>
+            <w:bookmarkEnd w:id="205"/>
+            <w:bookmarkEnd w:id="206"/>
+            <w:bookmarkEnd w:id="207"/>
+            <w:bookmarkEnd w:id="208"/>
+            <w:bookmarkEnd w:id="209"/>
+            <w:bookmarkEnd w:id="210"/>
+            <w:bookmarkEnd w:id="211"/>
+            <w:r>
+              <w:rPr/>
+            </w:r>
+            <w:bookmarkStart w:id="212" w:name="__Fieldmark__604_2579785027"/>
+            <w:bookmarkEnd w:id="212"/>
             <w:r>
               <w:rPr/>
             </w:r>
@@ -2130,7 +2378,7 @@
             <w:r>
               <w:fldChar w:fldCharType="begin">
                 <w:ffData>
-                  <w:name w:val="__Fieldmark__277_570945531"/>
+                  <w:name w:val="__Fieldmark__632_2579785027"/>
                   <w:enabled/>
                   <w:calcOnExit w:val="0"/>
                 </w:ffData>
@@ -2144,18 +2392,30 @@
               <w:rPr/>
               <w:fldChar w:fldCharType="separate"/>
             </w:r>
-            <w:bookmarkStart w:id="99" w:name="__Fieldmark__277_570945531"/>
-            <w:bookmarkStart w:id="100" w:name="__Fieldmark__22_25485527491"/>
-            <w:bookmarkStart w:id="101" w:name="__Fieldmark__22_2548552749"/>
-            <w:bookmarkStart w:id="102" w:name="__Fieldmark__277_570945531"/>
-            <w:bookmarkEnd w:id="100"/>
-            <w:bookmarkEnd w:id="101"/>
-            <w:bookmarkEnd w:id="102"/>
-            <w:r>
-              <w:rPr/>
-            </w:r>
-            <w:bookmarkStart w:id="103" w:name="__Fieldmark__277_570945531"/>
-            <w:bookmarkEnd w:id="103"/>
+            <w:bookmarkStart w:id="213" w:name="__Fieldmark__632_2579785027"/>
+            <w:bookmarkStart w:id="214" w:name="__Fieldmark__512_18848200191"/>
+            <w:bookmarkStart w:id="215" w:name="__Fieldmark__512_1884820019"/>
+            <w:bookmarkStart w:id="216" w:name="__Fieldmark__277_5709455311"/>
+            <w:bookmarkStart w:id="217" w:name="__Fieldmark__277_570945531"/>
+            <w:bookmarkStart w:id="218" w:name="__Fieldmark__22_2548552749"/>
+            <w:bookmarkStart w:id="219" w:name="__Fieldmark__22_25485527491"/>
+            <w:bookmarkStart w:id="220" w:name="__Fieldmark__393_2346720157"/>
+            <w:bookmarkStart w:id="221" w:name="__Fieldmark__393_23467201571"/>
+            <w:bookmarkStart w:id="222" w:name="__Fieldmark__632_2579785027"/>
+            <w:bookmarkEnd w:id="214"/>
+            <w:bookmarkEnd w:id="215"/>
+            <w:bookmarkEnd w:id="216"/>
+            <w:bookmarkEnd w:id="217"/>
+            <w:bookmarkEnd w:id="218"/>
+            <w:bookmarkEnd w:id="219"/>
+            <w:bookmarkEnd w:id="220"/>
+            <w:bookmarkEnd w:id="221"/>
+            <w:bookmarkEnd w:id="222"/>
+            <w:r>
+              <w:rPr/>
+            </w:r>
+            <w:bookmarkStart w:id="223" w:name="__Fieldmark__632_2579785027"/>
+            <w:bookmarkEnd w:id="223"/>
             <w:r>
               <w:rPr/>
             </w:r>
@@ -2187,7 +2447,7 @@
             <w:r>
               <w:fldChar w:fldCharType="begin">
                 <w:ffData>
-                  <w:name w:val="__Fieldmark__287_570945531"/>
+                  <w:name w:val="__Fieldmark__660_2579785027"/>
                   <w:enabled/>
                   <w:calcOnExit w:val="0"/>
                 </w:ffData>
@@ -2201,18 +2461,30 @@
               <w:rPr/>
               <w:fldChar w:fldCharType="separate"/>
             </w:r>
-            <w:bookmarkStart w:id="104" w:name="__Fieldmark__287_570945531"/>
-            <w:bookmarkStart w:id="105" w:name="__Fieldmark__23_25485527491"/>
-            <w:bookmarkStart w:id="106" w:name="__Fieldmark__23_2548552749"/>
-            <w:bookmarkStart w:id="107" w:name="__Fieldmark__287_570945531"/>
-            <w:bookmarkEnd w:id="105"/>
-            <w:bookmarkEnd w:id="106"/>
-            <w:bookmarkEnd w:id="107"/>
-            <w:r>
-              <w:rPr/>
-            </w:r>
-            <w:bookmarkStart w:id="108" w:name="__Fieldmark__287_570945531"/>
-            <w:bookmarkEnd w:id="108"/>
+            <w:bookmarkStart w:id="224" w:name="__Fieldmark__660_2579785027"/>
+            <w:bookmarkStart w:id="225" w:name="__Fieldmark__534_18848200191"/>
+            <w:bookmarkStart w:id="226" w:name="__Fieldmark__534_1884820019"/>
+            <w:bookmarkStart w:id="227" w:name="__Fieldmark__287_5709455311"/>
+            <w:bookmarkStart w:id="228" w:name="__Fieldmark__287_570945531"/>
+            <w:bookmarkStart w:id="229" w:name="__Fieldmark__23_2548552749"/>
+            <w:bookmarkStart w:id="230" w:name="__Fieldmark__23_25485527491"/>
+            <w:bookmarkStart w:id="231" w:name="__Fieldmark__409_2346720157"/>
+            <w:bookmarkStart w:id="232" w:name="__Fieldmark__409_23467201571"/>
+            <w:bookmarkStart w:id="233" w:name="__Fieldmark__660_2579785027"/>
+            <w:bookmarkEnd w:id="225"/>
+            <w:bookmarkEnd w:id="226"/>
+            <w:bookmarkEnd w:id="227"/>
+            <w:bookmarkEnd w:id="228"/>
+            <w:bookmarkEnd w:id="229"/>
+            <w:bookmarkEnd w:id="230"/>
+            <w:bookmarkEnd w:id="231"/>
+            <w:bookmarkEnd w:id="232"/>
+            <w:bookmarkEnd w:id="233"/>
+            <w:r>
+              <w:rPr/>
+            </w:r>
+            <w:bookmarkStart w:id="234" w:name="__Fieldmark__660_2579785027"/>
+            <w:bookmarkEnd w:id="234"/>
             <w:r>
               <w:rPr/>
             </w:r>
@@ -2224,7 +2496,7 @@
         </w:tc>
         <w:tc>
           <w:tcPr>
-            <w:tcW w:w="1532" w:type="dxa"/>
+            <w:tcW w:w="1531" w:type="dxa"/>
             <w:tcBorders>
               <w:top w:val="single" w:sz="4" w:space="0" w:color="000001"/>
               <w:left w:val="single" w:sz="4" w:space="0" w:color="000001"/>
@@ -2244,7 +2516,7 @@
             <w:r>
               <w:fldChar w:fldCharType="begin">
                 <w:ffData>
-                  <w:name w:val="__Fieldmark__297_570945531"/>
+                  <w:name w:val="__Fieldmark__688_2579785027"/>
                   <w:enabled/>
                   <w:calcOnExit w:val="0"/>
                 </w:ffData>
@@ -2258,18 +2530,30 @@
               <w:rPr/>
               <w:fldChar w:fldCharType="separate"/>
             </w:r>
-            <w:bookmarkStart w:id="109" w:name="__Fieldmark__297_570945531"/>
-            <w:bookmarkStart w:id="110" w:name="__Fieldmark__24_25485527491"/>
-            <w:bookmarkStart w:id="111" w:name="__Fieldmark__24_2548552749"/>
-            <w:bookmarkStart w:id="112" w:name="__Fieldmark__297_570945531"/>
-            <w:bookmarkEnd w:id="110"/>
-            <w:bookmarkEnd w:id="111"/>
-            <w:bookmarkEnd w:id="112"/>
-            <w:r>
-              <w:rPr/>
-            </w:r>
-            <w:bookmarkStart w:id="113" w:name="__Fieldmark__297_570945531"/>
-            <w:bookmarkEnd w:id="113"/>
+            <w:bookmarkStart w:id="235" w:name="__Fieldmark__688_2579785027"/>
+            <w:bookmarkStart w:id="236" w:name="__Fieldmark__556_18848200191"/>
+            <w:bookmarkStart w:id="237" w:name="__Fieldmark__556_1884820019"/>
+            <w:bookmarkStart w:id="238" w:name="__Fieldmark__297_5709455311"/>
+            <w:bookmarkStart w:id="239" w:name="__Fieldmark__297_570945531"/>
+            <w:bookmarkStart w:id="240" w:name="__Fieldmark__24_2548552749"/>
+            <w:bookmarkStart w:id="241" w:name="__Fieldmark__24_25485527491"/>
+            <w:bookmarkStart w:id="242" w:name="__Fieldmark__425_2346720157"/>
+            <w:bookmarkStart w:id="243" w:name="__Fieldmark__425_23467201571"/>
+            <w:bookmarkStart w:id="244" w:name="__Fieldmark__688_2579785027"/>
+            <w:bookmarkEnd w:id="236"/>
+            <w:bookmarkEnd w:id="237"/>
+            <w:bookmarkEnd w:id="238"/>
+            <w:bookmarkEnd w:id="239"/>
+            <w:bookmarkEnd w:id="240"/>
+            <w:bookmarkEnd w:id="241"/>
+            <w:bookmarkEnd w:id="242"/>
+            <w:bookmarkEnd w:id="243"/>
+            <w:bookmarkEnd w:id="244"/>
+            <w:r>
+              <w:rPr/>
+            </w:r>
+            <w:bookmarkStart w:id="245" w:name="__Fieldmark__688_2579785027"/>
+            <w:bookmarkEnd w:id="245"/>
             <w:r>
               <w:rPr/>
             </w:r>
@@ -2281,7 +2565,7 @@
         </w:tc>
         <w:tc>
           <w:tcPr>
-            <w:tcW w:w="1995" w:type="dxa"/>
+            <w:tcW w:w="1993" w:type="dxa"/>
             <w:tcBorders>
               <w:top w:val="single" w:sz="4" w:space="0" w:color="000001"/>
               <w:left w:val="single" w:sz="4" w:space="0" w:color="000001"/>
@@ -2301,7 +2585,7 @@
             <w:r>
               <w:fldChar w:fldCharType="begin">
                 <w:ffData>
-                  <w:name w:val="__Fieldmark__307_570945531"/>
+                  <w:name w:val="__Fieldmark__716_2579785027"/>
                   <w:enabled/>
                   <w:calcOnExit w:val="0"/>
                 </w:ffData>
@@ -2315,18 +2599,30 @@
               <w:rPr/>
               <w:fldChar w:fldCharType="separate"/>
             </w:r>
-            <w:bookmarkStart w:id="114" w:name="__Fieldmark__307_570945531"/>
-            <w:bookmarkStart w:id="115" w:name="__Fieldmark__25_25485527491"/>
-            <w:bookmarkStart w:id="116" w:name="__Fieldmark__25_2548552749"/>
-            <w:bookmarkStart w:id="117" w:name="__Fieldmark__307_570945531"/>
-            <w:bookmarkEnd w:id="115"/>
-            <w:bookmarkEnd w:id="116"/>
-            <w:bookmarkEnd w:id="117"/>
-            <w:r>
-              <w:rPr/>
-            </w:r>
-            <w:bookmarkStart w:id="118" w:name="__Fieldmark__307_570945531"/>
-            <w:bookmarkEnd w:id="118"/>
+            <w:bookmarkStart w:id="246" w:name="__Fieldmark__716_2579785027"/>
+            <w:bookmarkStart w:id="247" w:name="__Fieldmark__578_18848200191"/>
+            <w:bookmarkStart w:id="248" w:name="__Fieldmark__578_1884820019"/>
+            <w:bookmarkStart w:id="249" w:name="__Fieldmark__307_5709455311"/>
+            <w:bookmarkStart w:id="250" w:name="__Fieldmark__307_570945531"/>
+            <w:bookmarkStart w:id="251" w:name="__Fieldmark__25_2548552749"/>
+            <w:bookmarkStart w:id="252" w:name="__Fieldmark__25_25485527491"/>
+            <w:bookmarkStart w:id="253" w:name="__Fieldmark__441_2346720157"/>
+            <w:bookmarkStart w:id="254" w:name="__Fieldmark__441_23467201571"/>
+            <w:bookmarkStart w:id="255" w:name="__Fieldmark__716_2579785027"/>
+            <w:bookmarkEnd w:id="247"/>
+            <w:bookmarkEnd w:id="248"/>
+            <w:bookmarkEnd w:id="249"/>
+            <w:bookmarkEnd w:id="250"/>
+            <w:bookmarkEnd w:id="251"/>
+            <w:bookmarkEnd w:id="252"/>
+            <w:bookmarkEnd w:id="253"/>
+            <w:bookmarkEnd w:id="254"/>
+            <w:bookmarkEnd w:id="255"/>
+            <w:r>
+              <w:rPr/>
+            </w:r>
+            <w:bookmarkStart w:id="256" w:name="__Fieldmark__716_2579785027"/>
+            <w:bookmarkEnd w:id="256"/>
             <w:r>
               <w:rPr/>
             </w:r>
@@ -2338,7 +2634,7 @@
         </w:tc>
         <w:tc>
           <w:tcPr>
-            <w:tcW w:w="1558" w:type="dxa"/>
+            <w:tcW w:w="1561" w:type="dxa"/>
             <w:tcBorders>
               <w:top w:val="single" w:sz="4" w:space="0" w:color="000001"/>
               <w:left w:val="single" w:sz="4" w:space="0" w:color="000001"/>
@@ -2358,7 +2654,7 @@
             <w:r>
               <w:fldChar w:fldCharType="begin">
                 <w:ffData>
-                  <w:name w:val="__Fieldmark__317_570945531"/>
+                  <w:name w:val="__Fieldmark__744_2579785027"/>
                   <w:enabled/>
                   <w:calcOnExit w:val="0"/>
                 </w:ffData>
@@ -2372,18 +2668,30 @@
               <w:rPr/>
               <w:fldChar w:fldCharType="separate"/>
             </w:r>
-            <w:bookmarkStart w:id="119" w:name="__Fieldmark__317_570945531"/>
-            <w:bookmarkStart w:id="120" w:name="__Fieldmark__26_25485527491"/>
-            <w:bookmarkStart w:id="121" w:name="__Fieldmark__26_2548552749"/>
-            <w:bookmarkStart w:id="122" w:name="__Fieldmark__317_570945531"/>
-            <w:bookmarkEnd w:id="120"/>
-            <w:bookmarkEnd w:id="121"/>
-            <w:bookmarkEnd w:id="122"/>
-            <w:r>
-              <w:rPr/>
-            </w:r>
-            <w:bookmarkStart w:id="123" w:name="__Fieldmark__317_570945531"/>
-            <w:bookmarkEnd w:id="123"/>
+            <w:bookmarkStart w:id="257" w:name="__Fieldmark__744_2579785027"/>
+            <w:bookmarkStart w:id="258" w:name="__Fieldmark__600_18848200191"/>
+            <w:bookmarkStart w:id="259" w:name="__Fieldmark__600_1884820019"/>
+            <w:bookmarkStart w:id="260" w:name="__Fieldmark__317_5709455311"/>
+            <w:bookmarkStart w:id="261" w:name="__Fieldmark__317_570945531"/>
+            <w:bookmarkStart w:id="262" w:name="__Fieldmark__26_2548552749"/>
+            <w:bookmarkStart w:id="263" w:name="__Fieldmark__26_25485527491"/>
+            <w:bookmarkStart w:id="264" w:name="__Fieldmark__457_2346720157"/>
+            <w:bookmarkStart w:id="265" w:name="__Fieldmark__457_23467201571"/>
+            <w:bookmarkStart w:id="266" w:name="__Fieldmark__744_2579785027"/>
+            <w:bookmarkEnd w:id="258"/>
+            <w:bookmarkEnd w:id="259"/>
+            <w:bookmarkEnd w:id="260"/>
+            <w:bookmarkEnd w:id="261"/>
+            <w:bookmarkEnd w:id="262"/>
+            <w:bookmarkEnd w:id="263"/>
+            <w:bookmarkEnd w:id="264"/>
+            <w:bookmarkEnd w:id="265"/>
+            <w:bookmarkEnd w:id="266"/>
+            <w:r>
+              <w:rPr/>
+            </w:r>
+            <w:bookmarkStart w:id="267" w:name="__Fieldmark__744_2579785027"/>
+            <w:bookmarkEnd w:id="267"/>
             <w:r>
               <w:rPr/>
             </w:r>
@@ -2418,7 +2726,7 @@
             <w:r>
               <w:fldChar w:fldCharType="begin">
                 <w:ffData>
-                  <w:name w:val="__Fieldmark__327_570945531"/>
+                  <w:name w:val="__Fieldmark__772_2579785027"/>
                   <w:enabled/>
                   <w:calcOnExit w:val="0"/>
                 </w:ffData>
@@ -2432,18 +2740,30 @@
               <w:rPr/>
               <w:fldChar w:fldCharType="separate"/>
             </w:r>
-            <w:bookmarkStart w:id="124" w:name="__Fieldmark__327_570945531"/>
-            <w:bookmarkStart w:id="125" w:name="__Fieldmark__27_25485527491"/>
-            <w:bookmarkStart w:id="126" w:name="__Fieldmark__27_2548552749"/>
-            <w:bookmarkStart w:id="127" w:name="__Fieldmark__327_570945531"/>
-            <w:bookmarkEnd w:id="125"/>
-            <w:bookmarkEnd w:id="126"/>
-            <w:bookmarkEnd w:id="127"/>
-            <w:r>
-              <w:rPr/>
-            </w:r>
-            <w:bookmarkStart w:id="128" w:name="__Fieldmark__327_570945531"/>
-            <w:bookmarkEnd w:id="128"/>
+            <w:bookmarkStart w:id="268" w:name="__Fieldmark__772_2579785027"/>
+            <w:bookmarkStart w:id="269" w:name="__Fieldmark__622_18848200191"/>
+            <w:bookmarkStart w:id="270" w:name="__Fieldmark__622_1884820019"/>
+            <w:bookmarkStart w:id="271" w:name="__Fieldmark__327_5709455311"/>
+            <w:bookmarkStart w:id="272" w:name="__Fieldmark__327_570945531"/>
+            <w:bookmarkStart w:id="273" w:name="__Fieldmark__27_2548552749"/>
+            <w:bookmarkStart w:id="274" w:name="__Fieldmark__27_25485527491"/>
+            <w:bookmarkStart w:id="275" w:name="__Fieldmark__473_2346720157"/>
+            <w:bookmarkStart w:id="276" w:name="__Fieldmark__473_23467201571"/>
+            <w:bookmarkStart w:id="277" w:name="__Fieldmark__772_2579785027"/>
+            <w:bookmarkEnd w:id="269"/>
+            <w:bookmarkEnd w:id="270"/>
+            <w:bookmarkEnd w:id="271"/>
+            <w:bookmarkEnd w:id="272"/>
+            <w:bookmarkEnd w:id="273"/>
+            <w:bookmarkEnd w:id="274"/>
+            <w:bookmarkEnd w:id="275"/>
+            <w:bookmarkEnd w:id="276"/>
+            <w:bookmarkEnd w:id="277"/>
+            <w:r>
+              <w:rPr/>
+            </w:r>
+            <w:bookmarkStart w:id="278" w:name="__Fieldmark__772_2579785027"/>
+            <w:bookmarkEnd w:id="278"/>
             <w:r>
               <w:rPr/>
             </w:r>
@@ -2475,7 +2795,7 @@
             <w:r>
               <w:fldChar w:fldCharType="begin">
                 <w:ffData>
-                  <w:name w:val="__Fieldmark__337_570945531"/>
+                  <w:name w:val="__Fieldmark__800_2579785027"/>
                   <w:enabled/>
                   <w:calcOnExit w:val="0"/>
                 </w:ffData>
@@ -2489,18 +2809,30 @@
               <w:rPr/>
               <w:fldChar w:fldCharType="separate"/>
             </w:r>
-            <w:bookmarkStart w:id="129" w:name="__Fieldmark__337_570945531"/>
-            <w:bookmarkStart w:id="130" w:name="__Fieldmark__28_25485527491"/>
-            <w:bookmarkStart w:id="131" w:name="__Fieldmark__28_2548552749"/>
-            <w:bookmarkStart w:id="132" w:name="__Fieldmark__337_570945531"/>
-            <w:bookmarkEnd w:id="130"/>
-            <w:bookmarkEnd w:id="131"/>
-            <w:bookmarkEnd w:id="132"/>
-            <w:r>
-              <w:rPr/>
-            </w:r>
-            <w:bookmarkStart w:id="133" w:name="__Fieldmark__337_570945531"/>
-            <w:bookmarkEnd w:id="133"/>
+            <w:bookmarkStart w:id="279" w:name="__Fieldmark__800_2579785027"/>
+            <w:bookmarkStart w:id="280" w:name="__Fieldmark__644_18848200191"/>
+            <w:bookmarkStart w:id="281" w:name="__Fieldmark__644_1884820019"/>
+            <w:bookmarkStart w:id="282" w:name="__Fieldmark__337_5709455311"/>
+            <w:bookmarkStart w:id="283" w:name="__Fieldmark__337_570945531"/>
+            <w:bookmarkStart w:id="284" w:name="__Fieldmark__28_2548552749"/>
+            <w:bookmarkStart w:id="285" w:name="__Fieldmark__28_25485527491"/>
+            <w:bookmarkStart w:id="286" w:name="__Fieldmark__489_2346720157"/>
+            <w:bookmarkStart w:id="287" w:name="__Fieldmark__489_23467201571"/>
+            <w:bookmarkStart w:id="288" w:name="__Fieldmark__800_2579785027"/>
+            <w:bookmarkEnd w:id="280"/>
+            <w:bookmarkEnd w:id="281"/>
+            <w:bookmarkEnd w:id="282"/>
+            <w:bookmarkEnd w:id="283"/>
+            <w:bookmarkEnd w:id="284"/>
+            <w:bookmarkEnd w:id="285"/>
+            <w:bookmarkEnd w:id="286"/>
+            <w:bookmarkEnd w:id="287"/>
+            <w:bookmarkEnd w:id="288"/>
+            <w:r>
+              <w:rPr/>
+            </w:r>
+            <w:bookmarkStart w:id="289" w:name="__Fieldmark__800_2579785027"/>
+            <w:bookmarkEnd w:id="289"/>
             <w:r>
               <w:rPr/>
             </w:r>
@@ -2512,7 +2844,7 @@
         </w:tc>
         <w:tc>
           <w:tcPr>
-            <w:tcW w:w="1532" w:type="dxa"/>
+            <w:tcW w:w="1531" w:type="dxa"/>
             <w:tcBorders>
               <w:top w:val="single" w:sz="4" w:space="0" w:color="000001"/>
               <w:left w:val="single" w:sz="4" w:space="0" w:color="000001"/>
@@ -2532,7 +2864,7 @@
             <w:r>
               <w:fldChar w:fldCharType="begin">
                 <w:ffData>
-                  <w:name w:val="__Fieldmark__347_570945531"/>
+                  <w:name w:val="__Fieldmark__828_2579785027"/>
                   <w:enabled/>
                   <w:calcOnExit w:val="0"/>
                 </w:ffData>
@@ -2546,18 +2878,30 @@
               <w:rPr/>
               <w:fldChar w:fldCharType="separate"/>
             </w:r>
-            <w:bookmarkStart w:id="134" w:name="__Fieldmark__347_570945531"/>
-            <w:bookmarkStart w:id="135" w:name="__Fieldmark__29_25485527491"/>
-            <w:bookmarkStart w:id="136" w:name="__Fieldmark__29_2548552749"/>
-            <w:bookmarkStart w:id="137" w:name="__Fieldmark__347_570945531"/>
-            <w:bookmarkEnd w:id="135"/>
-            <w:bookmarkEnd w:id="136"/>
-            <w:bookmarkEnd w:id="137"/>
-            <w:r>
-              <w:rPr/>
-            </w:r>
-            <w:bookmarkStart w:id="138" w:name="__Fieldmark__347_570945531"/>
-            <w:bookmarkEnd w:id="138"/>
+            <w:bookmarkStart w:id="290" w:name="__Fieldmark__828_2579785027"/>
+            <w:bookmarkStart w:id="291" w:name="__Fieldmark__666_18848200191"/>
+            <w:bookmarkStart w:id="292" w:name="__Fieldmark__666_1884820019"/>
+            <w:bookmarkStart w:id="293" w:name="__Fieldmark__347_5709455311"/>
+            <w:bookmarkStart w:id="294" w:name="__Fieldmark__347_570945531"/>
+            <w:bookmarkStart w:id="295" w:name="__Fieldmark__29_2548552749"/>
+            <w:bookmarkStart w:id="296" w:name="__Fieldmark__29_25485527491"/>
+            <w:bookmarkStart w:id="297" w:name="__Fieldmark__505_2346720157"/>
+            <w:bookmarkStart w:id="298" w:name="__Fieldmark__505_23467201571"/>
+            <w:bookmarkStart w:id="299" w:name="__Fieldmark__828_2579785027"/>
+            <w:bookmarkEnd w:id="291"/>
+            <w:bookmarkEnd w:id="292"/>
+            <w:bookmarkEnd w:id="293"/>
+            <w:bookmarkEnd w:id="294"/>
+            <w:bookmarkEnd w:id="295"/>
+            <w:bookmarkEnd w:id="296"/>
+            <w:bookmarkEnd w:id="297"/>
+            <w:bookmarkEnd w:id="298"/>
+            <w:bookmarkEnd w:id="299"/>
+            <w:r>
+              <w:rPr/>
+            </w:r>
+            <w:bookmarkStart w:id="300" w:name="__Fieldmark__828_2579785027"/>
+            <w:bookmarkEnd w:id="300"/>
             <w:r>
               <w:rPr/>
             </w:r>
@@ -2569,7 +2913,7 @@
         </w:tc>
         <w:tc>
           <w:tcPr>
-            <w:tcW w:w="1995" w:type="dxa"/>
+            <w:tcW w:w="1993" w:type="dxa"/>
             <w:tcBorders>
               <w:top w:val="single" w:sz="4" w:space="0" w:color="000001"/>
               <w:left w:val="single" w:sz="4" w:space="0" w:color="000001"/>
@@ -2589,7 +2933,7 @@
             <w:r>
               <w:fldChar w:fldCharType="begin">
                 <w:ffData>
-                  <w:name w:val="__Fieldmark__357_570945531"/>
+                  <w:name w:val="__Fieldmark__856_2579785027"/>
                   <w:enabled/>
                   <w:calcOnExit w:val="0"/>
                 </w:ffData>
@@ -2603,18 +2947,30 @@
               <w:rPr/>
               <w:fldChar w:fldCharType="separate"/>
             </w:r>
-            <w:bookmarkStart w:id="139" w:name="__Fieldmark__357_570945531"/>
-            <w:bookmarkStart w:id="140" w:name="__Fieldmark__30_25485527491"/>
-            <w:bookmarkStart w:id="141" w:name="__Fieldmark__30_2548552749"/>
-            <w:bookmarkStart w:id="142" w:name="__Fieldmark__357_570945531"/>
-            <w:bookmarkEnd w:id="140"/>
-            <w:bookmarkEnd w:id="141"/>
-            <w:bookmarkEnd w:id="142"/>
-            <w:r>
-              <w:rPr/>
-            </w:r>
-            <w:bookmarkStart w:id="143" w:name="__Fieldmark__357_570945531"/>
-            <w:bookmarkEnd w:id="143"/>
+            <w:bookmarkStart w:id="301" w:name="__Fieldmark__856_2579785027"/>
+            <w:bookmarkStart w:id="302" w:name="__Fieldmark__688_18848200191"/>
+            <w:bookmarkStart w:id="303" w:name="__Fieldmark__688_1884820019"/>
+            <w:bookmarkStart w:id="304" w:name="__Fieldmark__357_5709455311"/>
+            <w:bookmarkStart w:id="305" w:name="__Fieldmark__357_570945531"/>
+            <w:bookmarkStart w:id="306" w:name="__Fieldmark__30_2548552749"/>
+            <w:bookmarkStart w:id="307" w:name="__Fieldmark__30_25485527491"/>
+            <w:bookmarkStart w:id="308" w:name="__Fieldmark__521_2346720157"/>
+            <w:bookmarkStart w:id="309" w:name="__Fieldmark__521_23467201571"/>
+            <w:bookmarkStart w:id="310" w:name="__Fieldmark__856_2579785027"/>
+            <w:bookmarkEnd w:id="302"/>
+            <w:bookmarkEnd w:id="303"/>
+            <w:bookmarkEnd w:id="304"/>
+            <w:bookmarkEnd w:id="305"/>
+            <w:bookmarkEnd w:id="306"/>
+            <w:bookmarkEnd w:id="307"/>
+            <w:bookmarkEnd w:id="308"/>
+            <w:bookmarkEnd w:id="309"/>
+            <w:bookmarkEnd w:id="310"/>
+            <w:r>
+              <w:rPr/>
+            </w:r>
+            <w:bookmarkStart w:id="311" w:name="__Fieldmark__856_2579785027"/>
+            <w:bookmarkEnd w:id="311"/>
             <w:r>
               <w:rPr/>
             </w:r>
@@ -2626,7 +2982,7 @@
         </w:tc>
         <w:tc>
           <w:tcPr>
-            <w:tcW w:w="1558" w:type="dxa"/>
+            <w:tcW w:w="1561" w:type="dxa"/>
             <w:tcBorders>
               <w:top w:val="single" w:sz="4" w:space="0" w:color="000001"/>
               <w:left w:val="single" w:sz="4" w:space="0" w:color="000001"/>
@@ -2646,7 +3002,7 @@
             <w:r>
               <w:fldChar w:fldCharType="begin">
                 <w:ffData>
-                  <w:name w:val="__Fieldmark__367_570945531"/>
+                  <w:name w:val="__Fieldmark__884_2579785027"/>
                   <w:enabled/>
                   <w:calcOnExit w:val="0"/>
                 </w:ffData>
@@ -2660,18 +3016,30 @@
               <w:rPr/>
               <w:fldChar w:fldCharType="separate"/>
             </w:r>
-            <w:bookmarkStart w:id="144" w:name="__Fieldmark__367_570945531"/>
-            <w:bookmarkStart w:id="145" w:name="__Fieldmark__31_25485527491"/>
-            <w:bookmarkStart w:id="146" w:name="__Fieldmark__31_2548552749"/>
-            <w:bookmarkStart w:id="147" w:name="__Fieldmark__367_570945531"/>
-            <w:bookmarkEnd w:id="145"/>
-            <w:bookmarkEnd w:id="146"/>
-            <w:bookmarkEnd w:id="147"/>
-            <w:r>
-              <w:rPr/>
-            </w:r>
-            <w:bookmarkStart w:id="148" w:name="__Fieldmark__367_570945531"/>
-            <w:bookmarkEnd w:id="148"/>
+            <w:bookmarkStart w:id="312" w:name="__Fieldmark__884_2579785027"/>
+            <w:bookmarkStart w:id="313" w:name="__Fieldmark__710_18848200191"/>
+            <w:bookmarkStart w:id="314" w:name="__Fieldmark__710_1884820019"/>
+            <w:bookmarkStart w:id="315" w:name="__Fieldmark__367_5709455311"/>
+            <w:bookmarkStart w:id="316" w:name="__Fieldmark__367_570945531"/>
+            <w:bookmarkStart w:id="317" w:name="__Fieldmark__31_2548552749"/>
+            <w:bookmarkStart w:id="318" w:name="__Fieldmark__31_25485527491"/>
+            <w:bookmarkStart w:id="319" w:name="__Fieldmark__537_2346720157"/>
+            <w:bookmarkStart w:id="320" w:name="__Fieldmark__537_23467201571"/>
+            <w:bookmarkStart w:id="321" w:name="__Fieldmark__884_2579785027"/>
+            <w:bookmarkEnd w:id="313"/>
+            <w:bookmarkEnd w:id="314"/>
+            <w:bookmarkEnd w:id="315"/>
+            <w:bookmarkEnd w:id="316"/>
+            <w:bookmarkEnd w:id="317"/>
+            <w:bookmarkEnd w:id="318"/>
+            <w:bookmarkEnd w:id="319"/>
+            <w:bookmarkEnd w:id="320"/>
+            <w:bookmarkEnd w:id="321"/>
+            <w:r>
+              <w:rPr/>
+            </w:r>
+            <w:bookmarkStart w:id="322" w:name="__Fieldmark__884_2579785027"/>
+            <w:bookmarkEnd w:id="322"/>
             <w:r>
               <w:rPr/>
             </w:r>
@@ -2777,7 +3145,7 @@
       <w:r>
         <w:fldChar w:fldCharType="begin">
           <w:ffData>
-            <w:name w:val="__Fieldmark__423_570945531"/>
+            <w:name w:val="__Fieldmark__956_2579785027"/>
             <w:enabled/>
             <w:calcOnExit w:val="0"/>
           </w:ffData>
@@ -2799,22 +3167,34 @@
         </w:rPr>
         <w:fldChar w:fldCharType="separate"/>
       </w:r>
-      <w:bookmarkStart w:id="149" w:name="__Fieldmark__423_570945531"/>
-      <w:bookmarkStart w:id="150" w:name="__Fieldmark__32_25485527491"/>
-      <w:bookmarkStart w:id="151" w:name="__Fieldmark__32_2548552749"/>
-      <w:bookmarkStart w:id="152" w:name="__Fieldmark__423_570945531"/>
-      <w:bookmarkEnd w:id="150"/>
-      <w:bookmarkEnd w:id="151"/>
-      <w:bookmarkEnd w:id="152"/>
-      <w:r>
-        <w:rPr>
-          <w:rFonts w:ascii="Trebuchet MS" w:hAnsi="Trebuchet MS"/>
-          <w:sz w:val="28"/>
-          <w:szCs w:val="28"/>
-        </w:rPr>
-      </w:r>
-      <w:bookmarkStart w:id="153" w:name="__Fieldmark__423_570945531"/>
-      <w:bookmarkEnd w:id="153"/>
+      <w:bookmarkStart w:id="323" w:name="__Fieldmark__956_2579785027"/>
+      <w:bookmarkStart w:id="324" w:name="__Fieldmark__776_18848200191"/>
+      <w:bookmarkStart w:id="325" w:name="__Fieldmark__776_1884820019"/>
+      <w:bookmarkStart w:id="326" w:name="__Fieldmark__423_5709455311"/>
+      <w:bookmarkStart w:id="327" w:name="__Fieldmark__423_570945531"/>
+      <w:bookmarkStart w:id="328" w:name="__Fieldmark__32_2548552749"/>
+      <w:bookmarkStart w:id="329" w:name="__Fieldmark__32_25485527491"/>
+      <w:bookmarkStart w:id="330" w:name="__Fieldmark__597_2346720157"/>
+      <w:bookmarkStart w:id="331" w:name="__Fieldmark__597_23467201571"/>
+      <w:bookmarkStart w:id="332" w:name="__Fieldmark__956_2579785027"/>
+      <w:bookmarkEnd w:id="324"/>
+      <w:bookmarkEnd w:id="325"/>
+      <w:bookmarkEnd w:id="326"/>
+      <w:bookmarkEnd w:id="327"/>
+      <w:bookmarkEnd w:id="328"/>
+      <w:bookmarkEnd w:id="329"/>
+      <w:bookmarkEnd w:id="330"/>
+      <w:bookmarkEnd w:id="331"/>
+      <w:bookmarkEnd w:id="332"/>
+      <w:r>
+        <w:rPr>
+          <w:rFonts w:ascii="Trebuchet MS" w:hAnsi="Trebuchet MS"/>
+          <w:sz w:val="28"/>
+          <w:szCs w:val="28"/>
+        </w:rPr>
+      </w:r>
+      <w:bookmarkStart w:id="333" w:name="__Fieldmark__956_2579785027"/>
+      <w:bookmarkEnd w:id="333"/>
       <w:r>
         <w:rPr>
           <w:rFonts w:ascii="Trebuchet MS" w:hAnsi="Trebuchet MS"/>
@@ -2866,7 +3246,7 @@
       <w:r>
         <w:fldChar w:fldCharType="begin">
           <w:ffData>
-            <w:name w:val="__Fieldmark__434_570945531"/>
+            <w:name w:val="__Fieldmark__985_2579785027"/>
             <w:enabled/>
             <w:calcOnExit w:val="0"/>
           </w:ffData>
@@ -2880,18 +3260,30 @@
         <w:rPr/>
         <w:fldChar w:fldCharType="separate"/>
       </w:r>
-      <w:bookmarkStart w:id="154" w:name="__Fieldmark__434_570945531"/>
-      <w:bookmarkStart w:id="155" w:name="__Fieldmark__33_25485527491"/>
-      <w:bookmarkStart w:id="156" w:name="__Fieldmark__33_2548552749"/>
-      <w:bookmarkStart w:id="157" w:name="__Fieldmark__434_570945531"/>
-      <w:bookmarkEnd w:id="155"/>
-      <w:bookmarkEnd w:id="156"/>
-      <w:bookmarkEnd w:id="157"/>
+      <w:bookmarkStart w:id="334" w:name="__Fieldmark__985_2579785027"/>
+      <w:bookmarkStart w:id="335" w:name="__Fieldmark__799_18848200191"/>
+      <w:bookmarkStart w:id="336" w:name="__Fieldmark__799_1884820019"/>
+      <w:bookmarkStart w:id="337" w:name="__Fieldmark__434_5709455311"/>
+      <w:bookmarkStart w:id="338" w:name="__Fieldmark__434_570945531"/>
+      <w:bookmarkStart w:id="339" w:name="__Fieldmark__33_2548552749"/>
+      <w:bookmarkStart w:id="340" w:name="__Fieldmark__33_25485527491"/>
+      <w:bookmarkStart w:id="341" w:name="__Fieldmark__614_2346720157"/>
+      <w:bookmarkStart w:id="342" w:name="__Fieldmark__614_23467201571"/>
+      <w:bookmarkStart w:id="343" w:name="__Fieldmark__985_2579785027"/>
+      <w:bookmarkEnd w:id="335"/>
+      <w:bookmarkEnd w:id="336"/>
+      <w:bookmarkEnd w:id="337"/>
+      <w:bookmarkEnd w:id="338"/>
+      <w:bookmarkEnd w:id="339"/>
+      <w:bookmarkEnd w:id="340"/>
+      <w:bookmarkEnd w:id="341"/>
+      <w:bookmarkEnd w:id="342"/>
+      <w:bookmarkEnd w:id="343"/>
       <w:r>
         <w:rPr/>
       </w:r>
-      <w:bookmarkStart w:id="158" w:name="__Fieldmark__434_570945531"/>
-      <w:bookmarkEnd w:id="158"/>
+      <w:bookmarkStart w:id="344" w:name="__Fieldmark__985_2579785027"/>
+      <w:bookmarkEnd w:id="344"/>
       <w:r>
         <w:rPr/>
       </w:r>
@@ -3018,7 +3410,7 @@
       <w:r>
         <w:fldChar w:fldCharType="begin">
           <w:ffData>
-            <w:name w:val="__Fieldmark__462_570945531"/>
+            <w:name w:val="__Fieldmark__1024_2579785027"/>
             <w:enabled/>
             <w:calcOnExit w:val="0"/>
           </w:ffData>
@@ -3040,22 +3432,34 @@
         </w:rPr>
         <w:fldChar w:fldCharType="separate"/>
       </w:r>
-      <w:bookmarkStart w:id="159" w:name="__Fieldmark__462_570945531"/>
-      <w:bookmarkStart w:id="160" w:name="__Fieldmark__36_25485527491"/>
-      <w:bookmarkStart w:id="161" w:name="__Fieldmark__36_2548552749"/>
-      <w:bookmarkStart w:id="162" w:name="__Fieldmark__462_570945531"/>
-      <w:bookmarkEnd w:id="160"/>
-      <w:bookmarkEnd w:id="161"/>
-      <w:bookmarkEnd w:id="162"/>
-      <w:r>
-        <w:rPr>
-          <w:rFonts w:ascii="Trebuchet MS" w:hAnsi="Trebuchet MS"/>
-          <w:sz w:val="28"/>
-          <w:szCs w:val="28"/>
-        </w:rPr>
-      </w:r>
-      <w:bookmarkStart w:id="163" w:name="__Fieldmark__462_570945531"/>
-      <w:bookmarkEnd w:id="163"/>
+      <w:bookmarkStart w:id="345" w:name="__Fieldmark__1024_2579785027"/>
+      <w:bookmarkStart w:id="346" w:name="__Fieldmark__832_18848200191"/>
+      <w:bookmarkStart w:id="347" w:name="__Fieldmark__832_1884820019"/>
+      <w:bookmarkStart w:id="348" w:name="__Fieldmark__462_5709455311"/>
+      <w:bookmarkStart w:id="349" w:name="__Fieldmark__462_570945531"/>
+      <w:bookmarkStart w:id="350" w:name="__Fieldmark__36_2548552749"/>
+      <w:bookmarkStart w:id="351" w:name="__Fieldmark__36_25485527491"/>
+      <w:bookmarkStart w:id="352" w:name="__Fieldmark__641_2346720157"/>
+      <w:bookmarkStart w:id="353" w:name="__Fieldmark__641_23467201571"/>
+      <w:bookmarkStart w:id="354" w:name="__Fieldmark__1024_2579785027"/>
+      <w:bookmarkEnd w:id="346"/>
+      <w:bookmarkEnd w:id="347"/>
+      <w:bookmarkEnd w:id="348"/>
+      <w:bookmarkEnd w:id="349"/>
+      <w:bookmarkEnd w:id="350"/>
+      <w:bookmarkEnd w:id="351"/>
+      <w:bookmarkEnd w:id="352"/>
+      <w:bookmarkEnd w:id="353"/>
+      <w:bookmarkEnd w:id="354"/>
+      <w:r>
+        <w:rPr>
+          <w:rFonts w:ascii="Trebuchet MS" w:hAnsi="Trebuchet MS"/>
+          <w:sz w:val="28"/>
+          <w:szCs w:val="28"/>
+        </w:rPr>
+      </w:r>
+      <w:bookmarkStart w:id="355" w:name="__Fieldmark__1024_2579785027"/>
+      <w:bookmarkEnd w:id="355"/>
       <w:r>
         <w:rPr>
           <w:rFonts w:ascii="Trebuchet MS" w:hAnsi="Trebuchet MS"/>
@@ -3099,7 +3503,7 @@
       <w:r>
         <w:fldChar w:fldCharType="begin">
           <w:ffData>
-            <w:name w:val="__Fieldmark__474_570945531"/>
+            <w:name w:val="__Fieldmark__1054_2579785027"/>
             <w:enabled/>
             <w:calcOnExit w:val="0"/>
           </w:ffData>
@@ -3121,22 +3525,34 @@
         </w:rPr>
         <w:fldChar w:fldCharType="separate"/>
       </w:r>
-      <w:bookmarkStart w:id="164" w:name="__Fieldmark__474_570945531"/>
-      <w:bookmarkStart w:id="165" w:name="__Fieldmark__37_25485527491"/>
-      <w:bookmarkStart w:id="166" w:name="__Fieldmark__37_2548552749"/>
-      <w:bookmarkStart w:id="167" w:name="__Fieldmark__474_570945531"/>
-      <w:bookmarkEnd w:id="165"/>
-      <w:bookmarkEnd w:id="166"/>
-      <w:bookmarkEnd w:id="167"/>
-      <w:r>
-        <w:rPr>
-          <w:rFonts w:ascii="Trebuchet MS" w:hAnsi="Trebuchet MS"/>
-          <w:sz w:val="28"/>
-          <w:szCs w:val="28"/>
-        </w:rPr>
-      </w:r>
-      <w:bookmarkStart w:id="168" w:name="__Fieldmark__474_570945531"/>
-      <w:bookmarkEnd w:id="168"/>
+      <w:bookmarkStart w:id="356" w:name="__Fieldmark__1054_2579785027"/>
+      <w:bookmarkStart w:id="357" w:name="__Fieldmark__856_18848200191"/>
+      <w:bookmarkStart w:id="358" w:name="__Fieldmark__856_1884820019"/>
+      <w:bookmarkStart w:id="359" w:name="__Fieldmark__474_5709455311"/>
+      <w:bookmarkStart w:id="360" w:name="__Fieldmark__474_570945531"/>
+      <w:bookmarkStart w:id="361" w:name="__Fieldmark__37_2548552749"/>
+      <w:bookmarkStart w:id="362" w:name="__Fieldmark__37_25485527491"/>
+      <w:bookmarkStart w:id="363" w:name="__Fieldmark__659_2346720157"/>
+      <w:bookmarkStart w:id="364" w:name="__Fieldmark__659_23467201571"/>
+      <w:bookmarkStart w:id="365" w:name="__Fieldmark__1054_2579785027"/>
+      <w:bookmarkEnd w:id="357"/>
+      <w:bookmarkEnd w:id="358"/>
+      <w:bookmarkEnd w:id="359"/>
+      <w:bookmarkEnd w:id="360"/>
+      <w:bookmarkEnd w:id="361"/>
+      <w:bookmarkEnd w:id="362"/>
+      <w:bookmarkEnd w:id="363"/>
+      <w:bookmarkEnd w:id="364"/>
+      <w:bookmarkEnd w:id="365"/>
+      <w:r>
+        <w:rPr>
+          <w:rFonts w:ascii="Trebuchet MS" w:hAnsi="Trebuchet MS"/>
+          <w:sz w:val="28"/>
+          <w:szCs w:val="28"/>
+        </w:rPr>
+      </w:r>
+      <w:bookmarkStart w:id="366" w:name="__Fieldmark__1054_2579785027"/>
+      <w:bookmarkEnd w:id="366"/>
       <w:r>
         <w:rPr>
           <w:rFonts w:ascii="Trebuchet MS" w:hAnsi="Trebuchet MS"/>
@@ -3158,16 +3574,7 @@
           <w:sz w:val="28"/>
           <w:szCs w:val="28"/>
         </w:rPr>
-        <w:t xml:space="preserve"> site. //</w:t>
-      </w:r>
-      <w:r>
-        <w:rPr>
-          <w:rFonts w:ascii="Trebuchet MS" w:hAnsi="Trebuchet MS"/>
-          <w:color w:val="CE181E"/>
-          <w:sz w:val="28"/>
-          <w:szCs w:val="28"/>
-        </w:rPr>
-        <w:t>include all the subdomains</w:t>
+        <w:t xml:space="preserve"> site. The policy addresses the following important ICT objects that includes General requirements, user credentials, computing assets, network usage and electronic communication</w:t>
       </w:r>
     </w:p>
     <w:p>
@@ -3270,7 +3677,7 @@
           <w:sz w:val="28"/>
           <w:szCs w:val="28"/>
         </w:rPr>
-        <w:t xml:space="preserve">You are responsible for exercising good judgment regarding appropriate use of </w:t>
+        <w:t xml:space="preserve">You shall be responsible for exercising good judgment regarding appropriate use of </w:t>
       </w:r>
       <w:r>
         <w:rPr>
@@ -3321,16 +3728,29 @@
           <w:sz w:val="28"/>
           <w:szCs w:val="28"/>
         </w:rPr>
-        <w:t xml:space="preserve"> resources may not be used for any unlawful or prohibited purpose. //</w:t>
-      </w:r>
-      <w:r>
-        <w:rPr>
-          <w:rFonts w:ascii="Trebuchet MS" w:hAnsi="Trebuchet MS"/>
-          <w:color w:val="CE181E"/>
-          <w:sz w:val="28"/>
-          <w:szCs w:val="28"/>
-        </w:rPr>
-        <w:t>be specific</w:t>
+        <w:t xml:space="preserve"> resources such as user credentials, computing assets, network and all electronic communication assets may not be used for any unlawful or prohibited purpose.</w:t>
+      </w:r>
+    </w:p>
+    <w:p>
+      <w:pPr>
+        <w:pStyle w:val="Heading3"/>
+        <w:numPr>
+          <w:ilvl w:val="1"/>
+          <w:numId w:val="1"/>
+        </w:numPr>
+        <w:spacing w:lineRule="auto" w:line="360"/>
+        <w:rPr>
+          <w:color w:val="000000"/>
+        </w:rPr>
+      </w:pPr>
+      <w:r>
+        <w:rPr>
+          <w:rFonts w:ascii="Trebuchet MS" w:hAnsi="Trebuchet MS"/>
+          <w:color w:val="000000"/>
+          <w:sz w:val="28"/>
+          <w:szCs w:val="28"/>
+        </w:rPr>
+        <w:t>User Accounts</w:t>
       </w:r>
     </w:p>
     <w:p>
@@ -3341,39 +3761,229 @@
           <w:numId w:val="1"/>
         </w:numPr>
         <w:spacing w:lineRule="auto" w:line="360"/>
-        <w:rPr>
-          <w:rFonts w:ascii="Trebuchet MS" w:hAnsi="Trebuchet MS"/>
-          <w:sz w:val="28"/>
-          <w:szCs w:val="28"/>
-        </w:rPr>
-      </w:pPr>
-      <w:r>
-        <w:rPr>
-          <w:rFonts w:ascii="Trebuchet MS" w:hAnsi="Trebuchet MS"/>
-          <w:color w:val="CE181E"/>
-          <w:sz w:val="28"/>
-          <w:szCs w:val="28"/>
-        </w:rPr>
-        <w:t xml:space="preserve">For security, compliance, and maintenance purposes, authorized personnel may monitor and audit equipment, systems, and network traffic per the Audit Policy. Devices that interfere with other devices or users on the </w:t>
-      </w:r>
-      <w:r>
-        <w:rPr>
-          <w:rFonts w:ascii="Trebuchet MS" w:hAnsi="Trebuchet MS"/>
-          <w:color w:val="CE181E"/>
+        <w:rPr/>
+      </w:pPr>
+      <w:r>
+        <w:rPr>
+          <w:rFonts w:ascii="Trebuchet MS" w:hAnsi="Trebuchet MS"/>
+          <w:color w:val="00000A"/>
+          <w:sz w:val="28"/>
+          <w:szCs w:val="28"/>
+        </w:rPr>
+        <w:t>You</w:t>
+      </w:r>
+      <w:r>
+        <w:rPr>
+          <w:rFonts w:ascii="Trebuchet MS" w:hAnsi="Trebuchet MS"/>
+          <w:color w:val="000000"/>
+          <w:sz w:val="28"/>
+          <w:szCs w:val="28"/>
+        </w:rPr>
+        <w:t xml:space="preserve"> shall be responsible for the security of data, accounts, and systems under your control. Keep passwords secure and do not share account or password information with anyone, including other personnel, family, or friends. Providing access to another individual, either deliberately or through failure to secure its access, is a violation of this policy.</w:t>
+      </w:r>
+    </w:p>
+    <w:p>
+      <w:pPr>
+        <w:pStyle w:val="Heading4"/>
+        <w:numPr>
+          <w:ilvl w:val="2"/>
+          <w:numId w:val="1"/>
+        </w:numPr>
+        <w:spacing w:lineRule="auto" w:line="360"/>
+        <w:rPr/>
+      </w:pPr>
+      <w:bookmarkStart w:id="367" w:name="OLE_LINK1"/>
+      <w:bookmarkEnd w:id="367"/>
+      <w:r>
+        <w:rPr>
+          <w:rFonts w:ascii="Trebuchet MS" w:hAnsi="Trebuchet MS"/>
+          <w:color w:val="00000A"/>
+          <w:sz w:val="28"/>
+          <w:szCs w:val="28"/>
+        </w:rPr>
+        <w:t>You shall</w:t>
+      </w:r>
+      <w:r>
+        <w:rPr>
+          <w:rFonts w:ascii="Trebuchet MS" w:hAnsi="Trebuchet MS"/>
+          <w:sz w:val="28"/>
+          <w:szCs w:val="28"/>
+        </w:rPr>
+        <w:t xml:space="preserve"> maintain all user credentials  in accordance with the Password Policy. </w:t>
+      </w:r>
+    </w:p>
+    <w:p>
+      <w:pPr>
+        <w:pStyle w:val="Heading4"/>
+        <w:numPr>
+          <w:ilvl w:val="2"/>
+          <w:numId w:val="1"/>
+        </w:numPr>
+        <w:spacing w:lineRule="auto" w:line="360"/>
+        <w:rPr/>
+      </w:pPr>
+      <w:bookmarkStart w:id="368" w:name="OLE_LINK11"/>
+      <w:bookmarkEnd w:id="368"/>
+      <w:r>
+        <w:rPr>
+          <w:rFonts w:ascii="Trebuchet MS" w:hAnsi="Trebuchet MS"/>
+          <w:sz w:val="28"/>
+          <w:szCs w:val="28"/>
+        </w:rPr>
+        <w:t xml:space="preserve">You shall ensure through legal or technical means that proprietary information remains within the control of </w:t>
+      </w:r>
+      <w:r>
+        <w:rPr>
+          <w:rFonts w:ascii="Trebuchet MS" w:hAnsi="Trebuchet MS"/>
           <w:sz w:val="28"/>
           <w:szCs w:val="28"/>
           <w:lang w:val="en-US" w:eastAsia="en-US"/>
         </w:rPr>
-        <w:t>ICT Authority’s</w:t>
-      </w:r>
-      <w:r>
-        <w:rPr>
-          <w:rFonts w:ascii="Trebuchet MS" w:hAnsi="Trebuchet MS"/>
-          <w:color w:val="CE181E"/>
-          <w:sz w:val="28"/>
-          <w:szCs w:val="28"/>
-        </w:rPr>
-        <w:t xml:space="preserve"> network may be disconnected. Information Security prohibits actively blocking authorized audit scans. Firewalls and other blocking technologies must permit access to the scan sources. </w:t>
+        <w:t xml:space="preserve"> ICT Authority</w:t>
+      </w:r>
+      <w:r>
+        <w:rPr>
+          <w:rFonts w:ascii="Trebuchet MS" w:hAnsi="Trebuchet MS"/>
+          <w:sz w:val="28"/>
+          <w:szCs w:val="28"/>
+        </w:rPr>
+        <w:t xml:space="preserve"> at all times. Conducting</w:t>
+      </w:r>
+      <w:r>
+        <w:rPr>
+          <w:rFonts w:ascii="Trebuchet MS" w:hAnsi="Trebuchet MS"/>
+          <w:sz w:val="28"/>
+          <w:szCs w:val="28"/>
+          <w:lang w:val="en-US" w:eastAsia="en-US"/>
+        </w:rPr>
+        <w:t xml:space="preserve"> ICT Authority’s</w:t>
+      </w:r>
+      <w:r>
+        <w:rPr>
+          <w:rFonts w:ascii="Trebuchet MS" w:hAnsi="Trebuchet MS"/>
+          <w:sz w:val="28"/>
+          <w:szCs w:val="28"/>
+        </w:rPr>
+        <w:t xml:space="preserve"> business that results in the storage of proprietary information on personal or non-</w:t>
+      </w:r>
+      <w:r>
+        <w:rPr>
+          <w:rFonts w:ascii="Trebuchet MS" w:hAnsi="Trebuchet MS"/>
+          <w:sz w:val="28"/>
+          <w:szCs w:val="28"/>
+          <w:lang w:val="en-US" w:eastAsia="en-US"/>
+        </w:rPr>
+        <w:t xml:space="preserve"> ICT Authority</w:t>
+      </w:r>
+      <w:r>
+        <w:rPr>
+          <w:rFonts w:ascii="Trebuchet MS" w:hAnsi="Trebuchet MS"/>
+          <w:sz w:val="28"/>
+          <w:szCs w:val="28"/>
+        </w:rPr>
+        <w:t xml:space="preserve"> controlled environments, including devices maintained by a third party with whom </w:t>
+      </w:r>
+      <w:r>
+        <w:fldChar w:fldCharType="begin">
+          <w:ffData>
+            <w:name w:val="__Fieldmark__1119_2579785027"/>
+            <w:enabled/>
+            <w:calcOnExit w:val="0"/>
+          </w:ffData>
+        </w:fldChar>
+      </w:r>
+      <w:r>
+        <w:rPr>
+          <w:sz w:val="28"/>
+          <w:szCs w:val="28"/>
+          <w:rFonts w:ascii="Trebuchet MS" w:hAnsi="Trebuchet MS"/>
+        </w:rPr>
+        <w:instrText> FORMTEXT </w:instrText>
+      </w:r>
+      <w:r>
+        <w:rPr>
+          <w:sz w:val="28"/>
+          <w:szCs w:val="28"/>
+          <w:rFonts w:ascii="Trebuchet MS" w:hAnsi="Trebuchet MS"/>
+        </w:rPr>
+        <w:fldChar w:fldCharType="separate"/>
+      </w:r>
+      <w:bookmarkStart w:id="369" w:name="__Fieldmark__1119_2579785027"/>
+      <w:bookmarkStart w:id="370" w:name="__Fieldmark__912_18848200191"/>
+      <w:bookmarkStart w:id="371" w:name="__Fieldmark__912_1884820019"/>
+      <w:bookmarkStart w:id="372" w:name="__Fieldmark__523_5709455311"/>
+      <w:bookmarkStart w:id="373" w:name="__Fieldmark__523_570945531"/>
+      <w:bookmarkStart w:id="374" w:name="__Fieldmark__46_2548552749"/>
+      <w:bookmarkStart w:id="375" w:name="__Fieldmark__46_25485527491"/>
+      <w:bookmarkStart w:id="376" w:name="__Fieldmark__709_2346720157"/>
+      <w:bookmarkStart w:id="377" w:name="__Fieldmark__709_23467201571"/>
+      <w:bookmarkStart w:id="378" w:name="__Fieldmark__1119_2579785027"/>
+      <w:bookmarkEnd w:id="370"/>
+      <w:bookmarkEnd w:id="371"/>
+      <w:bookmarkEnd w:id="372"/>
+      <w:bookmarkEnd w:id="373"/>
+      <w:bookmarkEnd w:id="374"/>
+      <w:bookmarkEnd w:id="375"/>
+      <w:bookmarkEnd w:id="376"/>
+      <w:bookmarkEnd w:id="377"/>
+      <w:bookmarkEnd w:id="378"/>
+      <w:r>
+        <w:rPr>
+          <w:rFonts w:ascii="Trebuchet MS" w:hAnsi="Trebuchet MS"/>
+          <w:sz w:val="28"/>
+          <w:szCs w:val="28"/>
+        </w:rPr>
+      </w:r>
+      <w:bookmarkStart w:id="379" w:name="__Fieldmark__1119_2579785027"/>
+      <w:bookmarkEnd w:id="379"/>
+      <w:r>
+        <w:rPr>
+          <w:rFonts w:ascii="Trebuchet MS" w:hAnsi="Trebuchet MS"/>
+          <w:sz w:val="28"/>
+          <w:szCs w:val="28"/>
+        </w:rPr>
+      </w:r>
+      <w:r>
+        <w:rPr>
+          <w:sz w:val="28"/>
+          <w:szCs w:val="28"/>
+          <w:rFonts w:ascii="Trebuchet MS" w:hAnsi="Trebuchet MS"/>
+        </w:rPr>
+        <w:fldChar w:fldCharType="end"/>
+      </w:r>
+      <w:r>
+        <w:rPr>
+          <w:rFonts w:ascii="Trebuchet MS" w:hAnsi="Trebuchet MS"/>
+          <w:sz w:val="28"/>
+          <w:szCs w:val="28"/>
+          <w:lang w:val="en-US" w:eastAsia="en-US"/>
+        </w:rPr>
+        <w:t xml:space="preserve"> ICT Authority d</w:t>
+      </w:r>
+      <w:r>
+        <w:rPr>
+          <w:rFonts w:ascii="Trebuchet MS" w:hAnsi="Trebuchet MS"/>
+          <w:sz w:val="28"/>
+          <w:szCs w:val="28"/>
+        </w:rPr>
+        <w:t>oes not have a contractual agreement, is prohibited. This specifically prohibits the use of an e-mail account that is not provided by</w:t>
+      </w:r>
+      <w:r>
+        <w:rPr>
+          <w:rFonts w:ascii="Trebuchet MS" w:hAnsi="Trebuchet MS"/>
+          <w:sz w:val="28"/>
+          <w:szCs w:val="28"/>
+          <w:lang w:val="en-US" w:eastAsia="en-US"/>
+        </w:rPr>
+        <w:t xml:space="preserve"> ICT Authority</w:t>
+      </w:r>
+      <w:r>
+        <w:rPr>
+          <w:rFonts w:ascii="Trebuchet MS" w:hAnsi="Trebuchet MS"/>
+          <w:sz w:val="28"/>
+          <w:szCs w:val="28"/>
+        </w:rPr>
+        <w:t xml:space="preserve">, or its customer and partners, for the Authority’s business.  </w:t>
       </w:r>
     </w:p>
     <w:p>
@@ -3385,26 +3995,18 @@
         </w:numPr>
         <w:spacing w:lineRule="auto" w:line="360"/>
         <w:rPr>
-          <w:color w:val="000000"/>
-        </w:rPr>
-      </w:pPr>
-      <w:r>
-        <w:rPr>
-          <w:rFonts w:ascii="Trebuchet MS" w:hAnsi="Trebuchet MS"/>
-          <w:color w:val="000000"/>
-          <w:sz w:val="28"/>
-          <w:szCs w:val="28"/>
-        </w:rPr>
-        <w:t>User</w:t>
-      </w:r>
-      <w:r>
-        <w:rPr>
-          <w:rFonts w:ascii="Trebuchet MS" w:hAnsi="Trebuchet MS"/>
-          <w:color w:val="000000"/>
-          <w:sz w:val="28"/>
-          <w:szCs w:val="28"/>
-        </w:rPr>
-        <w:t xml:space="preserve"> Accounts</w:t>
+          <w:rFonts w:ascii="Trebuchet MS" w:hAnsi="Trebuchet MS"/>
+          <w:sz w:val="28"/>
+          <w:szCs w:val="28"/>
+        </w:rPr>
+      </w:pPr>
+      <w:r>
+        <w:rPr>
+          <w:rFonts w:ascii="Trebuchet MS" w:hAnsi="Trebuchet MS"/>
+          <w:sz w:val="28"/>
+          <w:szCs w:val="28"/>
+        </w:rPr>
+        <w:t>Computing Assets</w:t>
       </w:r>
     </w:p>
     <w:p>
@@ -3415,47 +4017,83 @@
           <w:numId w:val="1"/>
         </w:numPr>
         <w:spacing w:lineRule="auto" w:line="360"/>
-        <w:rPr>
-          <w:rFonts w:ascii="Trebuchet MS" w:hAnsi="Trebuchet MS"/>
-          <w:sz w:val="28"/>
-          <w:szCs w:val="28"/>
-        </w:rPr>
-      </w:pPr>
-      <w:r>
-        <w:rPr>
-          <w:rFonts w:ascii="Trebuchet MS" w:hAnsi="Trebuchet MS"/>
-          <w:color w:val="CE181E"/>
-          <w:sz w:val="28"/>
-          <w:szCs w:val="28"/>
-        </w:rPr>
-        <w:t>You</w:t>
-      </w:r>
-      <w:r>
-        <w:rPr>
-          <w:rFonts w:ascii="Trebuchet MS" w:hAnsi="Trebuchet MS"/>
-          <w:color w:val="000000"/>
-          <w:sz w:val="28"/>
-          <w:szCs w:val="28"/>
-        </w:rPr>
-        <w:t xml:space="preserve"> are responsible for the security of data, accounts, and systems under your control. Keep passwords secure and do not share account or password information with anyone, including other personnel, family, or friends. Providing access to another individual, either deliberately or through failure to secure its access, is a violation of this policy.</w:t>
-      </w:r>
-    </w:p>
-    <w:p>
-      <w:pPr>
-        <w:pStyle w:val="NormalIndent"/>
-        <w:spacing w:lineRule="auto" w:line="360"/>
-        <w:rPr>
-          <w:rFonts w:ascii="Trebuchet MS" w:hAnsi="Trebuchet MS"/>
-          <w:sz w:val="28"/>
-          <w:szCs w:val="28"/>
-        </w:rPr>
-      </w:pPr>
-      <w:r>
-        <w:rPr>
-          <w:rFonts w:ascii="Trebuchet MS" w:hAnsi="Trebuchet MS"/>
-          <w:sz w:val="28"/>
-          <w:szCs w:val="28"/>
-        </w:rPr>
+        <w:rPr/>
+      </w:pPr>
+      <w:r>
+        <w:rPr>
+          <w:rFonts w:ascii="Trebuchet MS" w:hAnsi="Trebuchet MS"/>
+          <w:sz w:val="28"/>
+          <w:szCs w:val="28"/>
+        </w:rPr>
+        <w:t xml:space="preserve">You shall be responsible for ensuring the protection of assigned </w:t>
+      </w:r>
+      <w:r>
+        <w:rPr>
+          <w:rFonts w:ascii="Trebuchet MS" w:hAnsi="Trebuchet MS"/>
+          <w:sz w:val="28"/>
+          <w:szCs w:val="28"/>
+          <w:lang w:val="en-US" w:eastAsia="en-US"/>
+        </w:rPr>
+        <w:t>ICT Authority’s</w:t>
+      </w:r>
+      <w:r>
+        <w:rPr>
+          <w:rFonts w:ascii="Trebuchet MS" w:hAnsi="Trebuchet MS"/>
+          <w:sz w:val="28"/>
+          <w:szCs w:val="28"/>
+        </w:rPr>
+        <w:t xml:space="preserve"> assets that includes the use of computer cable locks and other security devices. Laptops left at</w:t>
+      </w:r>
+      <w:r>
+        <w:rPr>
+          <w:rFonts w:ascii="Trebuchet MS" w:hAnsi="Trebuchet MS"/>
+          <w:sz w:val="28"/>
+          <w:szCs w:val="28"/>
+          <w:lang w:val="en-US" w:eastAsia="en-US"/>
+        </w:rPr>
+        <w:t xml:space="preserve"> ICT Authority</w:t>
+      </w:r>
+      <w:r>
+        <w:rPr>
+          <w:rFonts w:ascii="Trebuchet MS" w:hAnsi="Trebuchet MS"/>
+          <w:sz w:val="28"/>
+          <w:szCs w:val="28"/>
+        </w:rPr>
+        <w:t xml:space="preserve"> overnight must be properly secured or placed in a locked drawer or cabinet. Promptly report any theft of</w:t>
+      </w:r>
+      <w:r>
+        <w:rPr>
+          <w:rFonts w:ascii="Trebuchet MS" w:hAnsi="Trebuchet MS"/>
+          <w:sz w:val="28"/>
+          <w:szCs w:val="28"/>
+          <w:lang w:val="en-US" w:eastAsia="en-US"/>
+        </w:rPr>
+        <w:t xml:space="preserve"> ICT Authority</w:t>
+      </w:r>
+      <w:r>
+        <w:rPr>
+          <w:rFonts w:ascii="Trebuchet MS" w:hAnsi="Trebuchet MS"/>
+          <w:sz w:val="28"/>
+          <w:szCs w:val="28"/>
+        </w:rPr>
+        <w:t xml:space="preserve"> assets to the</w:t>
+      </w:r>
+      <w:r>
+        <w:rPr>
+          <w:rFonts w:ascii="Trebuchet MS" w:hAnsi="Trebuchet MS"/>
+          <w:sz w:val="28"/>
+          <w:szCs w:val="28"/>
+          <w:lang w:val="en-US" w:eastAsia="en-US"/>
+        </w:rPr>
+        <w:t xml:space="preserve"> security department</w:t>
+      </w:r>
+      <w:r>
+        <w:rPr>
+          <w:rFonts w:ascii="Trebuchet MS" w:hAnsi="Trebuchet MS"/>
+          <w:sz w:val="28"/>
+          <w:szCs w:val="28"/>
+        </w:rPr>
+        <w:t>.</w:t>
       </w:r>
     </w:p>
     <w:p>
@@ -3466,30 +4104,15 @@
           <w:numId w:val="1"/>
         </w:numPr>
         <w:spacing w:lineRule="auto" w:line="360"/>
-        <w:rPr>
-          <w:rFonts w:ascii="Trebuchet MS" w:hAnsi="Trebuchet MS"/>
-          <w:sz w:val="28"/>
-          <w:szCs w:val="28"/>
-        </w:rPr>
-      </w:pPr>
-      <w:bookmarkStart w:id="169" w:name="OLE_LINK1"/>
-      <w:bookmarkEnd w:id="169"/>
-      <w:r>
-        <w:rPr>
-          <w:rFonts w:ascii="Trebuchet MS" w:hAnsi="Trebuchet MS"/>
-          <w:color w:val="CE181E"/>
-          <w:sz w:val="28"/>
-          <w:szCs w:val="28"/>
-        </w:rPr>
-        <w:t>You must</w:t>
-      </w:r>
-      <w:r>
-        <w:rPr>
-          <w:rFonts w:ascii="Trebuchet MS" w:hAnsi="Trebuchet MS"/>
-          <w:sz w:val="28"/>
-          <w:szCs w:val="28"/>
-        </w:rPr>
-        <w:t xml:space="preserve"> maintain system-level and user-level passwords in accordance with the Password Policy. </w:t>
+        <w:rPr/>
+      </w:pPr>
+      <w:r>
+        <w:rPr>
+          <w:rFonts w:ascii="Trebuchet MS" w:hAnsi="Trebuchet MS"/>
+          <w:sz w:val="28"/>
+          <w:szCs w:val="28"/>
+        </w:rPr>
+        <w:t>You shall ensure all PCs, PDAs, laptops, and workstations must be secured with a password-protected screensaver with the automatic activation feature set to reasonably minutes. You shall ensure that you lock the screen or log off when the device is unattended.</w:t>
       </w:r>
     </w:p>
     <w:p>
@@ -3502,15 +4125,13 @@
         <w:spacing w:lineRule="auto" w:line="360"/>
         <w:rPr/>
       </w:pPr>
-      <w:bookmarkStart w:id="170" w:name="OLE_LINK11"/>
-      <w:bookmarkEnd w:id="170"/>
-      <w:r>
-        <w:rPr>
-          <w:rFonts w:ascii="Trebuchet MS" w:hAnsi="Trebuchet MS"/>
-          <w:sz w:val="28"/>
-          <w:szCs w:val="28"/>
-        </w:rPr>
-        <w:t xml:space="preserve">You must ensure through legal or technical means that proprietary information remains within the control of </w:t>
+      <w:r>
+        <w:rPr>
+          <w:rFonts w:ascii="Trebuchet MS" w:hAnsi="Trebuchet MS"/>
+          <w:sz w:val="28"/>
+          <w:szCs w:val="28"/>
+        </w:rPr>
+        <w:t>Devices that connect to the</w:t>
       </w:r>
       <w:r>
         <w:rPr>
@@ -3527,7 +4148,26 @@
           <w:sz w:val="28"/>
           <w:szCs w:val="28"/>
         </w:rPr>
-        <w:t xml:space="preserve"> at all times. Conducting</w:t>
+        <w:t xml:space="preserve"> network shall comply with the Minimum Access Policy.</w:t>
+      </w:r>
+    </w:p>
+    <w:p>
+      <w:pPr>
+        <w:pStyle w:val="Heading4"/>
+        <w:numPr>
+          <w:ilvl w:val="2"/>
+          <w:numId w:val="1"/>
+        </w:numPr>
+        <w:spacing w:lineRule="auto" w:line="360"/>
+        <w:rPr/>
+      </w:pPr>
+      <w:r>
+        <w:rPr>
+          <w:rFonts w:ascii="Trebuchet MS" w:hAnsi="Trebuchet MS"/>
+          <w:sz w:val="28"/>
+          <w:szCs w:val="28"/>
+        </w:rPr>
+        <w:t>You shall not interfere with corporate device management or security system software, including, but not limited to, antivirus,</w:t>
       </w:r>
       <w:r>
         <w:rPr>
@@ -3536,122 +4176,7 @@
           <w:szCs w:val="28"/>
           <w:lang w:val="en-US" w:eastAsia="en-US"/>
         </w:rPr>
-        <w:t xml:space="preserve"> ICT Authority’s</w:t>
-      </w:r>
-      <w:r>
-        <w:rPr>
-          <w:rFonts w:ascii="Trebuchet MS" w:hAnsi="Trebuchet MS"/>
-          <w:sz w:val="28"/>
-          <w:szCs w:val="28"/>
-        </w:rPr>
-        <w:t xml:space="preserve"> business that results in the storage of proprietary information on personal or non-</w:t>
-      </w:r>
-      <w:r>
-        <w:rPr>
-          <w:rFonts w:ascii="Trebuchet MS" w:hAnsi="Trebuchet MS"/>
-          <w:sz w:val="28"/>
-          <w:szCs w:val="28"/>
-          <w:lang w:val="en-US" w:eastAsia="en-US"/>
-        </w:rPr>
-        <w:t xml:space="preserve"> ICT Authority</w:t>
-      </w:r>
-      <w:r>
-        <w:rPr>
-          <w:rFonts w:ascii="Trebuchet MS" w:hAnsi="Trebuchet MS"/>
-          <w:sz w:val="28"/>
-          <w:szCs w:val="28"/>
-        </w:rPr>
-        <w:t xml:space="preserve"> controlled environments, including devices maintained by a third party with whom </w:t>
-      </w:r>
-      <w:r>
-        <w:fldChar w:fldCharType="begin">
-          <w:ffData>
-            <w:name w:val="__Fieldmark__523_570945531"/>
-            <w:enabled/>
-            <w:calcOnExit w:val="0"/>
-          </w:ffData>
-        </w:fldChar>
-      </w:r>
-      <w:r>
-        <w:rPr>
-          <w:sz w:val="28"/>
-          <w:szCs w:val="28"/>
-          <w:rFonts w:ascii="Trebuchet MS" w:hAnsi="Trebuchet MS"/>
-        </w:rPr>
-        <w:instrText> FORMTEXT </w:instrText>
-      </w:r>
-      <w:r>
-        <w:rPr>
-          <w:sz w:val="28"/>
-          <w:szCs w:val="28"/>
-          <w:rFonts w:ascii="Trebuchet MS" w:hAnsi="Trebuchet MS"/>
-        </w:rPr>
-        <w:fldChar w:fldCharType="separate"/>
-      </w:r>
-      <w:bookmarkStart w:id="171" w:name="__Fieldmark__523_570945531"/>
-      <w:bookmarkStart w:id="172" w:name="__Fieldmark__46_25485527491"/>
-      <w:bookmarkStart w:id="173" w:name="__Fieldmark__46_2548552749"/>
-      <w:bookmarkStart w:id="174" w:name="__Fieldmark__523_570945531"/>
-      <w:bookmarkEnd w:id="172"/>
-      <w:bookmarkEnd w:id="173"/>
-      <w:bookmarkEnd w:id="174"/>
-      <w:r>
-        <w:rPr>
-          <w:rFonts w:ascii="Trebuchet MS" w:hAnsi="Trebuchet MS"/>
-          <w:sz w:val="28"/>
-          <w:szCs w:val="28"/>
-        </w:rPr>
-      </w:r>
-      <w:bookmarkStart w:id="175" w:name="__Fieldmark__523_570945531"/>
-      <w:bookmarkEnd w:id="175"/>
-      <w:r>
-        <w:rPr>
-          <w:rFonts w:ascii="Trebuchet MS" w:hAnsi="Trebuchet MS"/>
-          <w:sz w:val="28"/>
-          <w:szCs w:val="28"/>
-        </w:rPr>
-      </w:r>
-      <w:r>
-        <w:rPr>
-          <w:sz w:val="28"/>
-          <w:szCs w:val="28"/>
-          <w:rFonts w:ascii="Trebuchet MS" w:hAnsi="Trebuchet MS"/>
-        </w:rPr>
-        <w:fldChar w:fldCharType="end"/>
-      </w:r>
-      <w:r>
-        <w:rPr>
-          <w:rFonts w:ascii="Trebuchet MS" w:hAnsi="Trebuchet MS"/>
-          <w:sz w:val="28"/>
-          <w:szCs w:val="28"/>
-          <w:lang w:val="en-US" w:eastAsia="en-US"/>
-        </w:rPr>
-        <w:t xml:space="preserve"> ICT Authority d</w:t>
-      </w:r>
-      <w:r>
-        <w:rPr>
-          <w:rFonts w:ascii="Trebuchet MS" w:hAnsi="Trebuchet MS"/>
-          <w:sz w:val="28"/>
-          <w:szCs w:val="28"/>
-        </w:rPr>
-        <w:t>oes not have a contractual agreement, is prohibited. This specifically prohibits the use of an e-mail account that is not provided by</w:t>
-      </w:r>
-      <w:r>
-        <w:rPr>
-          <w:rFonts w:ascii="Trebuchet MS" w:hAnsi="Trebuchet MS"/>
-          <w:sz w:val="28"/>
-          <w:szCs w:val="28"/>
-          <w:lang w:val="en-US" w:eastAsia="en-US"/>
-        </w:rPr>
-        <w:t xml:space="preserve"> ICT Authority</w:t>
-      </w:r>
-      <w:r>
-        <w:rPr>
-          <w:rFonts w:ascii="Trebuchet MS" w:hAnsi="Trebuchet MS"/>
-          <w:sz w:val="28"/>
-          <w:szCs w:val="28"/>
-        </w:rPr>
-        <w:t xml:space="preserve">, or its customer and partners, for the Authority’s business.  </w:t>
+        <w:t xml:space="preserve">  firewalls and intrusion detection systems.</w:t>
       </w:r>
     </w:p>
     <w:p>
@@ -3674,7 +4199,60 @@
           <w:sz w:val="28"/>
           <w:szCs w:val="28"/>
         </w:rPr>
-        <w:t>Computing Assets</w:t>
+        <w:t>Network Use</w:t>
+      </w:r>
+    </w:p>
+    <w:p>
+      <w:pPr>
+        <w:pStyle w:val="NormalIndent"/>
+        <w:spacing w:lineRule="auto" w:line="360"/>
+        <w:rPr>
+          <w:rFonts w:ascii="Trebuchet MS" w:hAnsi="Trebuchet MS"/>
+          <w:sz w:val="28"/>
+          <w:szCs w:val="28"/>
+        </w:rPr>
+      </w:pPr>
+      <w:r>
+        <w:rPr>
+          <w:rFonts w:ascii="Trebuchet MS" w:hAnsi="Trebuchet MS"/>
+          <w:sz w:val="28"/>
+          <w:szCs w:val="28"/>
+        </w:rPr>
+        <w:t>You are responsible for the security and appropriate use of</w:t>
+      </w:r>
+      <w:r>
+        <w:rPr>
+          <w:rFonts w:ascii="Trebuchet MS" w:hAnsi="Trebuchet MS"/>
+          <w:sz w:val="28"/>
+          <w:szCs w:val="28"/>
+          <w:lang w:val="en-US" w:eastAsia="en-US"/>
+        </w:rPr>
+        <w:t xml:space="preserve"> ICT Authority’s</w:t>
+      </w:r>
+      <w:r>
+        <w:rPr>
+          <w:rFonts w:ascii="Trebuchet MS" w:hAnsi="Trebuchet MS"/>
+          <w:sz w:val="28"/>
+          <w:szCs w:val="28"/>
+        </w:rPr>
+        <w:t xml:space="preserve"> network resources under your control. Using</w:t>
+      </w:r>
+      <w:r>
+        <w:rPr>
+          <w:rFonts w:ascii="Trebuchet MS" w:hAnsi="Trebuchet MS"/>
+          <w:sz w:val="28"/>
+          <w:szCs w:val="28"/>
+          <w:lang w:val="en-US" w:eastAsia="en-US"/>
+        </w:rPr>
+        <w:t xml:space="preserve"> ICT Authority’s</w:t>
+      </w:r>
+      <w:r>
+        <w:rPr>
+          <w:rFonts w:ascii="Trebuchet MS" w:hAnsi="Trebuchet MS"/>
+          <w:sz w:val="28"/>
+          <w:szCs w:val="28"/>
+        </w:rPr>
+        <w:t xml:space="preserve"> resources for the following is strictly prohibited:</w:t>
       </w:r>
     </w:p>
     <w:p>
@@ -3685,19 +4263,15 @@
           <w:numId w:val="1"/>
         </w:numPr>
         <w:spacing w:lineRule="auto" w:line="360"/>
-        <w:rPr>
-          <w:rFonts w:ascii="Trebuchet MS" w:hAnsi="Trebuchet MS"/>
-          <w:sz w:val="28"/>
-          <w:szCs w:val="28"/>
-        </w:rPr>
-      </w:pPr>
-      <w:r>
-        <w:rPr>
-          <w:rFonts w:ascii="Trebuchet MS" w:hAnsi="Trebuchet MS"/>
-          <w:sz w:val="28"/>
-          <w:szCs w:val="28"/>
-        </w:rPr>
-        <w:t xml:space="preserve">You are responsible for ensuring the protection of assigned </w:t>
+        <w:rPr/>
+      </w:pPr>
+      <w:r>
+        <w:rPr>
+          <w:rFonts w:ascii="Trebuchet MS" w:hAnsi="Trebuchet MS"/>
+          <w:sz w:val="28"/>
+          <w:szCs w:val="28"/>
+        </w:rPr>
+        <w:t>You shall not cause a security breach to either</w:t>
       </w:r>
       <w:r>
         <w:rPr>
@@ -3706,66 +4280,15 @@
           <w:szCs w:val="28"/>
           <w:lang w:val="en-US" w:eastAsia="en-US"/>
         </w:rPr>
-        <w:t>ICT Authority’s</w:t>
-      </w:r>
-      <w:r>
-        <w:rPr>
-          <w:rFonts w:ascii="Trebuchet MS" w:hAnsi="Trebuchet MS"/>
-          <w:sz w:val="28"/>
-          <w:szCs w:val="28"/>
-        </w:rPr>
-        <w:t xml:space="preserve"> assets that includes the use of computer cable locks and other security devices. Laptops left at</w:t>
-      </w:r>
-      <w:r>
-        <w:rPr>
-          <w:rFonts w:ascii="Trebuchet MS" w:hAnsi="Trebuchet MS"/>
-          <w:sz w:val="28"/>
-          <w:szCs w:val="28"/>
-          <w:lang w:val="en-US" w:eastAsia="en-US"/>
-        </w:rPr>
-        <w:t xml:space="preserve"> ICT Authority</w:t>
-      </w:r>
-      <w:r>
-        <w:rPr>
-          <w:rFonts w:ascii="Trebuchet MS" w:hAnsi="Trebuchet MS"/>
-          <w:sz w:val="28"/>
-          <w:szCs w:val="28"/>
-        </w:rPr>
-        <w:t xml:space="preserve"> overnight must be properly secured or placed in a locked drawer or cabinet. Promptly report any theft of</w:t>
-      </w:r>
-      <w:r>
-        <w:rPr>
-          <w:rFonts w:ascii="Trebuchet MS" w:hAnsi="Trebuchet MS"/>
-          <w:sz w:val="28"/>
-          <w:szCs w:val="28"/>
-          <w:lang w:val="en-US" w:eastAsia="en-US"/>
-        </w:rPr>
-        <w:t xml:space="preserve"> ICT Authority</w:t>
-      </w:r>
-      <w:r>
-        <w:rPr>
-          <w:rFonts w:ascii="Trebuchet MS" w:hAnsi="Trebuchet MS"/>
-          <w:sz w:val="28"/>
-          <w:szCs w:val="28"/>
-        </w:rPr>
-        <w:t xml:space="preserve"> assets to the</w:t>
-      </w:r>
-      <w:r>
-        <w:rPr>
-          <w:rFonts w:ascii="Trebuchet MS" w:hAnsi="Trebuchet MS"/>
-          <w:sz w:val="28"/>
-          <w:szCs w:val="28"/>
-          <w:lang w:val="en-US" w:eastAsia="en-US"/>
-        </w:rPr>
-        <w:t xml:space="preserve"> security department</w:t>
-      </w:r>
-      <w:r>
-        <w:rPr>
-          <w:rFonts w:ascii="Trebuchet MS" w:hAnsi="Trebuchet MS"/>
-          <w:sz w:val="28"/>
-          <w:szCs w:val="28"/>
-        </w:rPr>
-        <w:t>.</w:t>
+        <w:t xml:space="preserve"> ICT Authority’s</w:t>
+      </w:r>
+      <w:r>
+        <w:rPr>
+          <w:rFonts w:ascii="Trebuchet MS" w:hAnsi="Trebuchet MS"/>
+          <w:sz w:val="28"/>
+          <w:szCs w:val="28"/>
+        </w:rPr>
+        <w:t xml:space="preserve"> or other network resources, including, but not limited to, accessing data, servers, or accounts to which you are not authorized; circumventing user authentication on any device; or sniffing network traffic.</w:t>
       </w:r>
     </w:p>
     <w:p>
@@ -3776,19 +4299,32 @@
           <w:numId w:val="1"/>
         </w:numPr>
         <w:spacing w:lineRule="auto" w:line="360"/>
-        <w:rPr>
-          <w:rFonts w:ascii="Trebuchet MS" w:hAnsi="Trebuchet MS"/>
-          <w:sz w:val="28"/>
-          <w:szCs w:val="28"/>
-        </w:rPr>
-      </w:pPr>
-      <w:r>
-        <w:rPr>
-          <w:rFonts w:ascii="Trebuchet MS" w:hAnsi="Trebuchet MS"/>
-          <w:sz w:val="28"/>
-          <w:szCs w:val="28"/>
-        </w:rPr>
-        <w:t>All PCs, PDAs, laptops, and workstations must be secured with a password-protected screensaver with the automatic activation feature set to 10 minutes or less. You must lock the screen or log off when the device is unattended.</w:t>
+        <w:rPr/>
+      </w:pPr>
+      <w:r>
+        <w:rPr>
+          <w:rFonts w:ascii="Trebuchet MS" w:hAnsi="Trebuchet MS"/>
+          <w:sz w:val="28"/>
+          <w:szCs w:val="28"/>
+        </w:rPr>
+        <w:t>You shall not cause a disruption of service to either</w:t>
+      </w:r>
+      <w:r>
+        <w:rPr>
+          <w:rFonts w:ascii="Trebuchet MS" w:hAnsi="Trebuchet MS"/>
+          <w:sz w:val="28"/>
+          <w:szCs w:val="28"/>
+          <w:lang w:val="en-US" w:eastAsia="en-US"/>
+        </w:rPr>
+        <w:t xml:space="preserve"> ICT Authority’s</w:t>
+      </w:r>
+      <w:r>
+        <w:rPr>
+          <w:rFonts w:ascii="Trebuchet MS" w:hAnsi="Trebuchet MS"/>
+          <w:sz w:val="28"/>
+          <w:szCs w:val="28"/>
+        </w:rPr>
+        <w:t xml:space="preserve"> or other network resources, including, but not limited to, ICMP floods, packet spoofing, denial of service, heap or buffer overflows, and forged routing information for malicious purposes.</w:t>
       </w:r>
     </w:p>
     <w:p>
@@ -3799,19 +4335,15 @@
           <w:numId w:val="1"/>
         </w:numPr>
         <w:spacing w:lineRule="auto" w:line="360"/>
-        <w:rPr>
-          <w:rFonts w:ascii="Trebuchet MS" w:hAnsi="Trebuchet MS"/>
-          <w:sz w:val="28"/>
-          <w:szCs w:val="28"/>
-        </w:rPr>
-      </w:pPr>
-      <w:r>
-        <w:rPr>
-          <w:rFonts w:ascii="Trebuchet MS" w:hAnsi="Trebuchet MS"/>
-          <w:sz w:val="28"/>
-          <w:szCs w:val="28"/>
-        </w:rPr>
-        <w:t>Devices that connect to the</w:t>
+        <w:rPr/>
+      </w:pPr>
+      <w:r>
+        <w:rPr>
+          <w:rFonts w:ascii="Trebuchet MS" w:hAnsi="Trebuchet MS"/>
+          <w:sz w:val="28"/>
+          <w:szCs w:val="28"/>
+        </w:rPr>
+        <w:t>You shall not introduce honeypots, honeynets, or similar technology on the</w:t>
       </w:r>
       <w:r>
         <w:rPr>
@@ -3820,15 +4352,15 @@
           <w:szCs w:val="28"/>
           <w:lang w:val="en-US" w:eastAsia="en-US"/>
         </w:rPr>
-        <w:t xml:space="preserve"> ICT Authority</w:t>
-      </w:r>
-      <w:r>
-        <w:rPr>
-          <w:rFonts w:ascii="Trebuchet MS" w:hAnsi="Trebuchet MS"/>
-          <w:sz w:val="28"/>
-          <w:szCs w:val="28"/>
-        </w:rPr>
-        <w:t xml:space="preserve"> network must comply with the Minimum Access Policy.</w:t>
+        <w:t xml:space="preserve"> ICT Authority’s</w:t>
+      </w:r>
+      <w:r>
+        <w:rPr>
+          <w:rFonts w:ascii="Trebuchet MS" w:hAnsi="Trebuchet MS"/>
+          <w:sz w:val="28"/>
+          <w:szCs w:val="28"/>
+        </w:rPr>
+        <w:t xml:space="preserve"> network.</w:t>
       </w:r>
     </w:p>
     <w:p>
@@ -3839,19 +4371,53 @@
           <w:numId w:val="1"/>
         </w:numPr>
         <w:spacing w:lineRule="auto" w:line="360"/>
-        <w:rPr>
-          <w:rFonts w:ascii="Trebuchet MS" w:hAnsi="Trebuchet MS"/>
-          <w:sz w:val="28"/>
-          <w:szCs w:val="28"/>
-        </w:rPr>
-      </w:pPr>
-      <w:r>
-        <w:rPr>
-          <w:rFonts w:ascii="Trebuchet MS" w:hAnsi="Trebuchet MS"/>
-          <w:sz w:val="28"/>
-          <w:szCs w:val="28"/>
-        </w:rPr>
-        <w:t>Do not interfere with corporate device management or security system software, including, but not limited to, antivirus,</w:t>
+        <w:rPr/>
+      </w:pPr>
+      <w:r>
+        <w:rPr>
+          <w:rFonts w:ascii="Trebuchet MS" w:hAnsi="Trebuchet MS"/>
+          <w:sz w:val="28"/>
+          <w:szCs w:val="28"/>
+        </w:rPr>
+        <w:t xml:space="preserve">You shall not violate copyright laws, including, but not limited to, illegally duplicating or transmitting copyrighted pictures, music, video, and software. </w:t>
+      </w:r>
+    </w:p>
+    <w:p>
+      <w:pPr>
+        <w:pStyle w:val="Heading4"/>
+        <w:numPr>
+          <w:ilvl w:val="2"/>
+          <w:numId w:val="1"/>
+        </w:numPr>
+        <w:spacing w:lineRule="auto" w:line="360"/>
+        <w:rPr/>
+      </w:pPr>
+      <w:r>
+        <w:rPr>
+          <w:rFonts w:ascii="Trebuchet MS" w:hAnsi="Trebuchet MS"/>
+          <w:sz w:val="28"/>
+          <w:szCs w:val="28"/>
+        </w:rPr>
+        <w:t xml:space="preserve">You shall not export or import software, technical information, encryption software, or technology in violation of international or regional export control laws. </w:t>
+      </w:r>
+    </w:p>
+    <w:p>
+      <w:pPr>
+        <w:pStyle w:val="Heading4"/>
+        <w:numPr>
+          <w:ilvl w:val="2"/>
+          <w:numId w:val="1"/>
+        </w:numPr>
+        <w:spacing w:lineRule="auto" w:line="360"/>
+        <w:rPr/>
+      </w:pPr>
+      <w:r>
+        <w:rPr>
+          <w:rFonts w:ascii="Trebuchet MS" w:hAnsi="Trebuchet MS"/>
+          <w:sz w:val="28"/>
+          <w:szCs w:val="28"/>
+        </w:rPr>
+        <w:t>You shall not use the Internet or</w:t>
       </w:r>
       <w:r>
         <w:rPr>
@@ -3860,7 +4426,70 @@
           <w:szCs w:val="28"/>
           <w:lang w:val="en-US" w:eastAsia="en-US"/>
         </w:rPr>
-        <w:t xml:space="preserve">  firewalls and intrusion detection systems.</w:t>
+        <w:t xml:space="preserve"> ICT Authority’s</w:t>
+      </w:r>
+      <w:r>
+        <w:rPr>
+          <w:rFonts w:ascii="Trebuchet MS" w:hAnsi="Trebuchet MS"/>
+          <w:sz w:val="28"/>
+          <w:szCs w:val="28"/>
+        </w:rPr>
+        <w:t xml:space="preserve"> network that violates the</w:t>
+      </w:r>
+      <w:r>
+        <w:rPr>
+          <w:rFonts w:ascii="Trebuchet MS" w:hAnsi="Trebuchet MS"/>
+          <w:sz w:val="28"/>
+          <w:szCs w:val="28"/>
+          <w:lang w:val="en-US" w:eastAsia="en-US"/>
+        </w:rPr>
+        <w:t xml:space="preserve">  ICT Authority’s</w:t>
+      </w:r>
+      <w:r>
+        <w:rPr>
+          <w:rFonts w:ascii="Trebuchet MS" w:hAnsi="Trebuchet MS"/>
+          <w:sz w:val="28"/>
+          <w:szCs w:val="28"/>
+        </w:rPr>
+        <w:t xml:space="preserve"> policies, or local laws.  </w:t>
+      </w:r>
+    </w:p>
+    <w:p>
+      <w:pPr>
+        <w:pStyle w:val="Heading4"/>
+        <w:numPr>
+          <w:ilvl w:val="2"/>
+          <w:numId w:val="1"/>
+        </w:numPr>
+        <w:spacing w:lineRule="auto" w:line="360"/>
+        <w:rPr/>
+      </w:pPr>
+      <w:r>
+        <w:rPr>
+          <w:rFonts w:ascii="Trebuchet MS" w:hAnsi="Trebuchet MS"/>
+          <w:sz w:val="28"/>
+          <w:szCs w:val="28"/>
+        </w:rPr>
+        <w:t xml:space="preserve">You shall not Intentionally introduce malicious code, including, but not limited to, viruses, worms, Trojan horses, e-mail bombs, spyware, adware, and keyloggers. </w:t>
+      </w:r>
+    </w:p>
+    <w:p>
+      <w:pPr>
+        <w:pStyle w:val="Heading4"/>
+        <w:numPr>
+          <w:ilvl w:val="2"/>
+          <w:numId w:val="1"/>
+        </w:numPr>
+        <w:spacing w:lineRule="auto" w:line="360"/>
+        <w:rPr/>
+      </w:pPr>
+      <w:r>
+        <w:rPr>
+          <w:rFonts w:ascii="Trebuchet MS" w:hAnsi="Trebuchet MS"/>
+          <w:sz w:val="28"/>
+          <w:szCs w:val="28"/>
+        </w:rPr>
+        <w:t>You shall not use port scanning or security scanning on a production network unless authorized in advance by Information Security department.</w:t>
       </w:r>
     </w:p>
     <w:p>
@@ -3883,7 +4512,7 @@
           <w:sz w:val="28"/>
           <w:szCs w:val="28"/>
         </w:rPr>
-        <w:t>Network Use</w:t>
+        <w:t>Electronic Communications</w:t>
       </w:r>
     </w:p>
     <w:p>
@@ -3902,41 +4531,7 @@
           <w:sz w:val="28"/>
           <w:szCs w:val="28"/>
         </w:rPr>
-        <w:t>You are responsible for the security and appropriate use of</w:t>
-      </w:r>
-      <w:r>
-        <w:rPr>
-          <w:rFonts w:ascii="Trebuchet MS" w:hAnsi="Trebuchet MS"/>
-          <w:sz w:val="28"/>
-          <w:szCs w:val="28"/>
-          <w:lang w:val="en-US" w:eastAsia="en-US"/>
-        </w:rPr>
-        <w:t xml:space="preserve"> ICT Authority’s</w:t>
-      </w:r>
-      <w:r>
-        <w:rPr>
-          <w:rFonts w:ascii="Trebuchet MS" w:hAnsi="Trebuchet MS"/>
-          <w:sz w:val="28"/>
-          <w:szCs w:val="28"/>
-        </w:rPr>
-        <w:t xml:space="preserve"> network resources under your control. Using</w:t>
-      </w:r>
-      <w:r>
-        <w:rPr>
-          <w:rFonts w:ascii="Trebuchet MS" w:hAnsi="Trebuchet MS"/>
-          <w:sz w:val="28"/>
-          <w:szCs w:val="28"/>
-          <w:lang w:val="en-US" w:eastAsia="en-US"/>
-        </w:rPr>
-        <w:t xml:space="preserve"> ICT Authority’s</w:t>
-      </w:r>
-      <w:r>
-        <w:rPr>
-          <w:rFonts w:ascii="Trebuchet MS" w:hAnsi="Trebuchet MS"/>
-          <w:sz w:val="28"/>
-          <w:szCs w:val="28"/>
-        </w:rPr>
-        <w:t xml:space="preserve"> resources for the following is strictly prohibited:</w:t>
+        <w:t>The following are strictly prohibited:</w:t>
       </w:r>
     </w:p>
     <w:p>
@@ -3947,19 +4542,15 @@
           <w:numId w:val="1"/>
         </w:numPr>
         <w:spacing w:lineRule="auto" w:line="360"/>
-        <w:rPr>
-          <w:rFonts w:ascii="Trebuchet MS" w:hAnsi="Trebuchet MS"/>
-          <w:sz w:val="28"/>
-          <w:szCs w:val="28"/>
-        </w:rPr>
-      </w:pPr>
-      <w:r>
-        <w:rPr>
-          <w:rFonts w:ascii="Trebuchet MS" w:hAnsi="Trebuchet MS"/>
-          <w:sz w:val="28"/>
-          <w:szCs w:val="28"/>
-        </w:rPr>
-        <w:t>Causing a security breach to either</w:t>
+        <w:rPr/>
+      </w:pPr>
+      <w:r>
+        <w:rPr>
+          <w:rFonts w:ascii="Trebuchet MS" w:hAnsi="Trebuchet MS"/>
+          <w:sz w:val="28"/>
+          <w:szCs w:val="28"/>
+        </w:rPr>
+        <w:t>You shall not inappropriately  use the communication vehicles and equipment, including, but not limited to, supporting illegal activities, and procuring or transmitting material that violates</w:t>
       </w:r>
       <w:r>
         <w:rPr>
@@ -3968,15 +4559,15 @@
           <w:szCs w:val="28"/>
           <w:lang w:val="en-US" w:eastAsia="en-US"/>
         </w:rPr>
-        <w:t xml:space="preserve"> ICT Authority’s</w:t>
-      </w:r>
-      <w:r>
-        <w:rPr>
-          <w:rFonts w:ascii="Trebuchet MS" w:hAnsi="Trebuchet MS"/>
-          <w:sz w:val="28"/>
-          <w:szCs w:val="28"/>
-        </w:rPr>
-        <w:t xml:space="preserve"> or other network resources, including, but not limited to, accessing data, servers, or accounts to which you are not authorized; circumventing user authentication on any device; or sniffing network traffic.</w:t>
+        <w:t xml:space="preserve"> ICT Authority</w:t>
+      </w:r>
+      <w:r>
+        <w:rPr>
+          <w:rFonts w:ascii="Trebuchet MS" w:hAnsi="Trebuchet MS"/>
+          <w:sz w:val="28"/>
+          <w:szCs w:val="28"/>
+        </w:rPr>
+        <w:t xml:space="preserve"> policies against harassment or the safeguarding of confidential or proprietary information. </w:t>
       </w:r>
     </w:p>
     <w:p>
@@ -3987,54 +4578,15 @@
           <w:numId w:val="1"/>
         </w:numPr>
         <w:spacing w:lineRule="auto" w:line="360"/>
-        <w:rPr>
-          <w:rFonts w:ascii="Trebuchet MS" w:hAnsi="Trebuchet MS"/>
-          <w:sz w:val="28"/>
-          <w:szCs w:val="28"/>
-        </w:rPr>
-      </w:pPr>
-      <w:r>
-        <w:rPr>
-          <w:rFonts w:ascii="Trebuchet MS" w:hAnsi="Trebuchet MS"/>
-          <w:sz w:val="28"/>
-          <w:szCs w:val="28"/>
-        </w:rPr>
-        <w:t>Causing a disruption of service to either</w:t>
-      </w:r>
-      <w:r>
-        <w:rPr>
-          <w:rFonts w:ascii="Trebuchet MS" w:hAnsi="Trebuchet MS"/>
-          <w:sz w:val="28"/>
-          <w:szCs w:val="28"/>
-          <w:lang w:val="en-US" w:eastAsia="en-US"/>
-        </w:rPr>
-        <w:t xml:space="preserve"> ICT Authority’s</w:t>
-      </w:r>
-      <w:r>
-        <w:rPr>
-          <w:rFonts w:ascii="Trebuchet MS" w:hAnsi="Trebuchet MS"/>
-          <w:sz w:val="28"/>
-          <w:szCs w:val="28"/>
-        </w:rPr>
-        <w:t xml:space="preserve"> or other network resources, including, but not limited to, ICMP floods, packet spoofing, denial of service, heap or buffer overflows, and forged routing information for malicious purposes.</w:t>
-      </w:r>
-    </w:p>
-    <w:p>
-      <w:pPr>
-        <w:pStyle w:val="NormalIndent"/>
-        <w:spacing w:lineRule="auto" w:line="360"/>
-        <w:rPr>
-          <w:rFonts w:ascii="Trebuchet MS" w:hAnsi="Trebuchet MS"/>
-          <w:sz w:val="28"/>
-          <w:szCs w:val="28"/>
-        </w:rPr>
-      </w:pPr>
-      <w:r>
-        <w:rPr>
-          <w:rFonts w:ascii="Trebuchet MS" w:hAnsi="Trebuchet MS"/>
-          <w:sz w:val="28"/>
-          <w:szCs w:val="28"/>
-        </w:rPr>
+        <w:rPr/>
+      </w:pPr>
+      <w:r>
+        <w:rPr>
+          <w:rFonts w:ascii="Trebuchet MS" w:hAnsi="Trebuchet MS"/>
+          <w:sz w:val="28"/>
+          <w:szCs w:val="28"/>
+        </w:rPr>
+        <w:t xml:space="preserve">You shall not send spam via e-mail, text messages, pages, instant messages, voice mail, or other forms of electronic communication.  </w:t>
       </w:r>
     </w:p>
     <w:p>
@@ -4045,36 +4597,33 @@
           <w:numId w:val="1"/>
         </w:numPr>
         <w:spacing w:lineRule="auto" w:line="360"/>
-        <w:rPr>
-          <w:rFonts w:ascii="Trebuchet MS" w:hAnsi="Trebuchet MS"/>
-          <w:sz w:val="28"/>
-          <w:szCs w:val="28"/>
-        </w:rPr>
-      </w:pPr>
-      <w:r>
-        <w:rPr>
-          <w:rFonts w:ascii="Trebuchet MS" w:hAnsi="Trebuchet MS"/>
-          <w:sz w:val="28"/>
-          <w:szCs w:val="28"/>
-        </w:rPr>
-        <w:t>Introducing honeypots, honeynets, or similar technology on the</w:t>
-      </w:r>
-      <w:r>
-        <w:rPr>
-          <w:rFonts w:ascii="Trebuchet MS" w:hAnsi="Trebuchet MS"/>
-          <w:sz w:val="28"/>
-          <w:szCs w:val="28"/>
-          <w:lang w:val="en-US" w:eastAsia="en-US"/>
-        </w:rPr>
-        <w:t xml:space="preserve"> ICT Authority’s</w:t>
-      </w:r>
-      <w:r>
-        <w:rPr>
-          <w:rFonts w:ascii="Trebuchet MS" w:hAnsi="Trebuchet MS"/>
-          <w:sz w:val="28"/>
-          <w:szCs w:val="28"/>
-        </w:rPr>
-        <w:t xml:space="preserve"> network.</w:t>
+        <w:rPr/>
+      </w:pPr>
+      <w:r>
+        <w:rPr>
+          <w:rFonts w:ascii="Trebuchet MS" w:hAnsi="Trebuchet MS"/>
+          <w:sz w:val="28"/>
+          <w:szCs w:val="28"/>
+        </w:rPr>
+        <w:t xml:space="preserve">You shall not forge, misrepresent, obscure, suppress, or replace a user identity on any electronic communication to mislead the recipient about the sender. </w:t>
+      </w:r>
+    </w:p>
+    <w:p>
+      <w:pPr>
+        <w:pStyle w:val="Heading4"/>
+        <w:spacing w:lineRule="auto" w:line="360"/>
+        <w:rPr>
+          <w:rFonts w:ascii="Trebuchet MS" w:hAnsi="Trebuchet MS"/>
+          <w:sz w:val="28"/>
+          <w:szCs w:val="28"/>
+        </w:rPr>
+      </w:pPr>
+      <w:r>
+        <w:rPr>
+          <w:rFonts w:ascii="Trebuchet MS" w:hAnsi="Trebuchet MS"/>
+          <w:sz w:val="28"/>
+          <w:szCs w:val="28"/>
+        </w:rPr>
       </w:r>
     </w:p>
     <w:p>
@@ -4085,19 +4634,15 @@
           <w:numId w:val="1"/>
         </w:numPr>
         <w:spacing w:lineRule="auto" w:line="360"/>
-        <w:rPr>
-          <w:rFonts w:ascii="Trebuchet MS" w:hAnsi="Trebuchet MS"/>
-          <w:sz w:val="28"/>
-          <w:szCs w:val="28"/>
-        </w:rPr>
-      </w:pPr>
-      <w:r>
-        <w:rPr>
-          <w:rFonts w:ascii="Trebuchet MS" w:hAnsi="Trebuchet MS"/>
-          <w:sz w:val="28"/>
-          <w:szCs w:val="28"/>
-        </w:rPr>
-        <w:t xml:space="preserve">Violating copyright law, including, but not limited to, illegally duplicating or transmitting copyrighted pictures, music, video, and software. </w:t>
+        <w:rPr/>
+      </w:pPr>
+      <w:r>
+        <w:rPr>
+          <w:rFonts w:ascii="Trebuchet MS" w:hAnsi="Trebuchet MS"/>
+          <w:sz w:val="28"/>
+          <w:szCs w:val="28"/>
+        </w:rPr>
+        <w:t>You shall not post the same or similar non-business-related messages to large numbers of Usenet newsgroups (newsgroup spam).</w:t>
       </w:r>
     </w:p>
     <w:p>
@@ -4108,42 +4653,15 @@
           <w:numId w:val="1"/>
         </w:numPr>
         <w:spacing w:lineRule="auto" w:line="360"/>
-        <w:rPr>
-          <w:rFonts w:ascii="Trebuchet MS" w:hAnsi="Trebuchet MS"/>
-          <w:sz w:val="28"/>
-          <w:szCs w:val="28"/>
-        </w:rPr>
-      </w:pPr>
-      <w:r>
-        <w:rPr>
-          <w:rFonts w:ascii="Trebuchet MS" w:hAnsi="Trebuchet MS"/>
-          <w:sz w:val="28"/>
-          <w:szCs w:val="28"/>
-        </w:rPr>
-        <w:t xml:space="preserve">Exporting or importing software, technical information, encryption software, or technology in violation of international or regional export control laws. </w:t>
-      </w:r>
-    </w:p>
-    <w:p>
-      <w:pPr>
-        <w:pStyle w:val="Heading4"/>
-        <w:numPr>
-          <w:ilvl w:val="2"/>
-          <w:numId w:val="1"/>
-        </w:numPr>
-        <w:spacing w:lineRule="auto" w:line="360"/>
-        <w:rPr>
-          <w:rFonts w:ascii="Trebuchet MS" w:hAnsi="Trebuchet MS"/>
-          <w:sz w:val="28"/>
-          <w:szCs w:val="28"/>
-        </w:rPr>
-      </w:pPr>
-      <w:r>
-        <w:rPr>
-          <w:rFonts w:ascii="Trebuchet MS" w:hAnsi="Trebuchet MS"/>
-          <w:sz w:val="28"/>
-          <w:szCs w:val="28"/>
-        </w:rPr>
-        <w:t>Use of the Internet or</w:t>
+        <w:rPr/>
+      </w:pPr>
+      <w:r>
+        <w:rPr>
+          <w:rFonts w:ascii="Trebuchet MS" w:hAnsi="Trebuchet MS"/>
+          <w:sz w:val="28"/>
+          <w:szCs w:val="28"/>
+        </w:rPr>
+        <w:t xml:space="preserve">You shall not use the </w:t>
       </w:r>
       <w:r>
         <w:rPr>
@@ -4152,6 +4670,23 @@
           <w:szCs w:val="28"/>
           <w:lang w:val="en-US" w:eastAsia="en-US"/>
         </w:rPr>
+        <w:t>ICT Authority</w:t>
+      </w:r>
+      <w:r>
+        <w:rPr>
+          <w:rFonts w:ascii="Trebuchet MS" w:hAnsi="Trebuchet MS"/>
+          <w:sz w:val="28"/>
+          <w:szCs w:val="28"/>
+        </w:rPr>
+        <w:t xml:space="preserve"> e-mail or IP address to engage in conduct that violates</w:t>
+      </w:r>
+      <w:r>
+        <w:rPr>
+          <w:rFonts w:ascii="Trebuchet MS" w:hAnsi="Trebuchet MS"/>
+          <w:sz w:val="28"/>
+          <w:szCs w:val="28"/>
+          <w:lang w:val="en-US" w:eastAsia="en-US"/>
+        </w:rPr>
         <w:t xml:space="preserve"> ICT Authority’s</w:t>
       </w:r>
       <w:r>
@@ -4160,7 +4695,7 @@
           <w:sz w:val="28"/>
           <w:szCs w:val="28"/>
         </w:rPr>
-        <w:t xml:space="preserve"> network that violates the</w:t>
+        <w:t xml:space="preserve"> policies or guidelines. Posting to a public newsgroup, bulletin board, or listserv with an</w:t>
       </w:r>
       <w:r>
         <w:rPr>
@@ -4169,126 +4704,15 @@
           <w:szCs w:val="28"/>
           <w:lang w:val="en-US" w:eastAsia="en-US"/>
         </w:rPr>
-        <w:t xml:space="preserve">  ICT Authority’s</w:t>
-      </w:r>
-      <w:r>
-        <w:rPr>
-          <w:rFonts w:ascii="Trebuchet MS" w:hAnsi="Trebuchet MS"/>
-          <w:sz w:val="28"/>
-          <w:szCs w:val="28"/>
-        </w:rPr>
-        <w:t xml:space="preserve"> policies, or local laws.  </w:t>
-      </w:r>
-    </w:p>
-    <w:p>
-      <w:pPr>
-        <w:pStyle w:val="Heading4"/>
-        <w:numPr>
-          <w:ilvl w:val="2"/>
-          <w:numId w:val="1"/>
-        </w:numPr>
-        <w:spacing w:lineRule="auto" w:line="360"/>
-        <w:rPr>
-          <w:rFonts w:ascii="Trebuchet MS" w:hAnsi="Trebuchet MS"/>
-          <w:sz w:val="28"/>
-          <w:szCs w:val="28"/>
-        </w:rPr>
-      </w:pPr>
-      <w:r>
-        <w:rPr>
-          <w:rFonts w:ascii="Trebuchet MS" w:hAnsi="Trebuchet MS"/>
-          <w:sz w:val="28"/>
-          <w:szCs w:val="28"/>
-        </w:rPr>
-        <w:t xml:space="preserve">Intentionally introducing malicious code, including, but not limited to, viruses, worms, Trojan horses, e-mail bombs, spyware, adware, and keyloggers. </w:t>
-      </w:r>
-    </w:p>
-    <w:p>
-      <w:pPr>
-        <w:pStyle w:val="Heading4"/>
-        <w:numPr>
-          <w:ilvl w:val="2"/>
-          <w:numId w:val="1"/>
-        </w:numPr>
-        <w:spacing w:lineRule="auto" w:line="360"/>
-        <w:rPr>
-          <w:rFonts w:ascii="Trebuchet MS" w:hAnsi="Trebuchet MS"/>
-          <w:sz w:val="28"/>
-          <w:szCs w:val="28"/>
-        </w:rPr>
-      </w:pPr>
-      <w:r>
-        <w:rPr>
-          <w:rFonts w:ascii="Trebuchet MS" w:hAnsi="Trebuchet MS"/>
-          <w:sz w:val="28"/>
-          <w:szCs w:val="28"/>
-        </w:rPr>
-        <w:t>Port scanning or security scanning on a production network unless authorized in advance by Information Security.</w:t>
-      </w:r>
-    </w:p>
-    <w:p>
-      <w:pPr>
-        <w:pStyle w:val="Heading3"/>
-        <w:numPr>
-          <w:ilvl w:val="1"/>
-          <w:numId w:val="1"/>
-        </w:numPr>
-        <w:spacing w:lineRule="auto" w:line="360"/>
-        <w:rPr>
-          <w:rFonts w:ascii="Trebuchet MS" w:hAnsi="Trebuchet MS"/>
-          <w:sz w:val="28"/>
-          <w:szCs w:val="28"/>
-        </w:rPr>
-      </w:pPr>
-      <w:r>
-        <w:rPr>
-          <w:rFonts w:ascii="Trebuchet MS" w:hAnsi="Trebuchet MS"/>
-          <w:sz w:val="28"/>
-          <w:szCs w:val="28"/>
-        </w:rPr>
-        <w:t>Electronic Communications</w:t>
-      </w:r>
-    </w:p>
-    <w:p>
-      <w:pPr>
-        <w:pStyle w:val="NormalIndent"/>
-        <w:spacing w:lineRule="auto" w:line="360"/>
-        <w:rPr>
-          <w:rFonts w:ascii="Trebuchet MS" w:hAnsi="Trebuchet MS"/>
-          <w:sz w:val="28"/>
-          <w:szCs w:val="28"/>
-        </w:rPr>
-      </w:pPr>
-      <w:r>
-        <w:rPr>
-          <w:rFonts w:ascii="Trebuchet MS" w:hAnsi="Trebuchet MS"/>
-          <w:sz w:val="28"/>
-          <w:szCs w:val="28"/>
-        </w:rPr>
-        <w:t>The following are strictly prohibited:</w:t>
-      </w:r>
-    </w:p>
-    <w:p>
-      <w:pPr>
-        <w:pStyle w:val="Heading4"/>
-        <w:numPr>
-          <w:ilvl w:val="2"/>
-          <w:numId w:val="1"/>
-        </w:numPr>
-        <w:spacing w:lineRule="auto" w:line="360"/>
-        <w:rPr>
-          <w:rFonts w:ascii="Trebuchet MS" w:hAnsi="Trebuchet MS"/>
-          <w:sz w:val="28"/>
-          <w:szCs w:val="28"/>
-        </w:rPr>
-      </w:pPr>
-      <w:r>
-        <w:rPr>
-          <w:rFonts w:ascii="Trebuchet MS" w:hAnsi="Trebuchet MS"/>
-          <w:sz w:val="28"/>
-          <w:szCs w:val="28"/>
-        </w:rPr>
-        <w:t>Inappropriate use of communication vehicles and equipment, including, but not limited to, supporting illegal activities, and procuring or transmitting material that violates</w:t>
+        <w:t xml:space="preserve"> ICT Authority’s</w:t>
+      </w:r>
+      <w:r>
+        <w:rPr>
+          <w:rFonts w:ascii="Trebuchet MS" w:hAnsi="Trebuchet MS"/>
+          <w:sz w:val="28"/>
+          <w:szCs w:val="28"/>
+        </w:rPr>
+        <w:t xml:space="preserve"> e-mail or IP address represents</w:t>
       </w:r>
       <w:r>
         <w:rPr>
@@ -4305,167 +4729,7 @@
           <w:sz w:val="28"/>
           <w:szCs w:val="28"/>
         </w:rPr>
-        <w:t xml:space="preserve"> policies against harassment or the safeguarding of confidential or proprietary information. </w:t>
-      </w:r>
-    </w:p>
-    <w:p>
-      <w:pPr>
-        <w:pStyle w:val="Heading4"/>
-        <w:numPr>
-          <w:ilvl w:val="2"/>
-          <w:numId w:val="1"/>
-        </w:numPr>
-        <w:spacing w:lineRule="auto" w:line="360"/>
-        <w:rPr>
-          <w:rFonts w:ascii="Trebuchet MS" w:hAnsi="Trebuchet MS"/>
-          <w:sz w:val="28"/>
-          <w:szCs w:val="28"/>
-        </w:rPr>
-      </w:pPr>
-      <w:r>
-        <w:rPr>
-          <w:rFonts w:ascii="Trebuchet MS" w:hAnsi="Trebuchet MS"/>
-          <w:sz w:val="28"/>
-          <w:szCs w:val="28"/>
-        </w:rPr>
-        <w:t xml:space="preserve">Sending Spam via e-mail, text messages, pages, instant messages, voice mail, or other forms of electronic communication.  </w:t>
-      </w:r>
-    </w:p>
-    <w:p>
-      <w:pPr>
-        <w:pStyle w:val="Heading4"/>
-        <w:numPr>
-          <w:ilvl w:val="2"/>
-          <w:numId w:val="1"/>
-        </w:numPr>
-        <w:spacing w:lineRule="auto" w:line="360"/>
-        <w:rPr>
-          <w:rFonts w:ascii="Trebuchet MS" w:hAnsi="Trebuchet MS"/>
-          <w:sz w:val="28"/>
-          <w:szCs w:val="28"/>
-        </w:rPr>
-      </w:pPr>
-      <w:r>
-        <w:rPr>
-          <w:rFonts w:ascii="Trebuchet MS" w:hAnsi="Trebuchet MS"/>
-          <w:sz w:val="28"/>
-          <w:szCs w:val="28"/>
-        </w:rPr>
-        <w:t xml:space="preserve">Forging, misrepresenting, obscuring, suppressing, or replacing a user identity on any electronic communication to mislead the recipient about the sender. </w:t>
-      </w:r>
-    </w:p>
-    <w:p>
-      <w:pPr>
-        <w:pStyle w:val="Heading4"/>
-        <w:numPr>
-          <w:ilvl w:val="2"/>
-          <w:numId w:val="1"/>
-        </w:numPr>
-        <w:spacing w:lineRule="auto" w:line="360"/>
-        <w:rPr>
-          <w:rFonts w:ascii="Trebuchet MS" w:hAnsi="Trebuchet MS"/>
-          <w:sz w:val="28"/>
-          <w:szCs w:val="28"/>
-        </w:rPr>
-      </w:pPr>
-      <w:r>
-        <w:rPr>
-          <w:rFonts w:ascii="Trebuchet MS" w:hAnsi="Trebuchet MS"/>
-          <w:sz w:val="28"/>
-          <w:szCs w:val="28"/>
-        </w:rPr>
-        <w:t>Posting the same or similar non-business-related messages to large numbers of Usenet newsgroups (newsgroup spam).</w:t>
-      </w:r>
-    </w:p>
-    <w:p>
-      <w:pPr>
-        <w:pStyle w:val="Heading4"/>
-        <w:numPr>
-          <w:ilvl w:val="2"/>
-          <w:numId w:val="1"/>
-        </w:numPr>
-        <w:spacing w:lineRule="auto" w:line="360"/>
-        <w:rPr>
-          <w:rFonts w:ascii="Trebuchet MS" w:hAnsi="Trebuchet MS"/>
-          <w:sz w:val="28"/>
-          <w:szCs w:val="28"/>
-        </w:rPr>
-      </w:pPr>
-      <w:r>
-        <w:rPr>
-          <w:rFonts w:ascii="Trebuchet MS" w:hAnsi="Trebuchet MS"/>
-          <w:sz w:val="28"/>
-          <w:szCs w:val="28"/>
-        </w:rPr>
-        <w:t xml:space="preserve">Use of a </w:t>
-      </w:r>
-      <w:r>
-        <w:rPr>
-          <w:rFonts w:ascii="Trebuchet MS" w:hAnsi="Trebuchet MS"/>
-          <w:sz w:val="28"/>
-          <w:szCs w:val="28"/>
-          <w:lang w:val="en-US" w:eastAsia="en-US"/>
-        </w:rPr>
-        <w:t>ICT Authority</w:t>
-      </w:r>
-      <w:r>
-        <w:rPr>
-          <w:rFonts w:ascii="Trebuchet MS" w:hAnsi="Trebuchet MS"/>
-          <w:sz w:val="28"/>
-          <w:szCs w:val="28"/>
-        </w:rPr>
-        <w:t xml:space="preserve"> e-mail or IP address to engage in conduct that violates</w:t>
-      </w:r>
-      <w:r>
-        <w:rPr>
-          <w:rFonts w:ascii="Trebuchet MS" w:hAnsi="Trebuchet MS"/>
-          <w:sz w:val="28"/>
-          <w:szCs w:val="28"/>
-          <w:lang w:val="en-US" w:eastAsia="en-US"/>
-        </w:rPr>
-        <w:t xml:space="preserve"> ICT Authority’s</w:t>
-      </w:r>
-      <w:r>
-        <w:rPr>
-          <w:rFonts w:ascii="Trebuchet MS" w:hAnsi="Trebuchet MS"/>
-          <w:sz w:val="28"/>
-          <w:szCs w:val="28"/>
-        </w:rPr>
-        <w:t xml:space="preserve"> policies or guidelines. Posting to a public newsgroup, bulletin board, or listserv with a</w:t>
-      </w:r>
-      <w:r>
-        <w:rPr>
-          <w:rFonts w:ascii="Trebuchet MS" w:hAnsi="Trebuchet MS"/>
-          <w:sz w:val="28"/>
-          <w:szCs w:val="28"/>
-          <w:lang w:val="en-US" w:eastAsia="en-US"/>
-        </w:rPr>
-        <w:t xml:space="preserve"> ICT Authority’s</w:t>
-      </w:r>
-      <w:r>
-        <w:rPr>
-          <w:rFonts w:ascii="Trebuchet MS" w:hAnsi="Trebuchet MS"/>
-          <w:sz w:val="28"/>
-          <w:szCs w:val="28"/>
-        </w:rPr>
-        <w:t xml:space="preserve"> e-mail or IP address represents</w:t>
-      </w:r>
-      <w:r>
-        <w:rPr>
-          <w:rFonts w:ascii="Trebuchet MS" w:hAnsi="Trebuchet MS"/>
-          <w:sz w:val="28"/>
-          <w:szCs w:val="28"/>
-          <w:lang w:val="en-US" w:eastAsia="en-US"/>
-        </w:rPr>
-        <w:t xml:space="preserve"> ICT Authority</w:t>
-      </w:r>
-      <w:r>
-        <w:rPr>
-          <w:rFonts w:ascii="Trebuchet MS" w:hAnsi="Trebuchet MS"/>
-          <w:sz w:val="28"/>
-          <w:szCs w:val="28"/>
-        </w:rPr>
-        <w:t xml:space="preserve"> to the public; therefore, you must exercise good judgment to avoid misrepresenting or exceeding your authority in representing the opinion of the Authority. </w:t>
+        <w:t xml:space="preserve"> to the public; therefore, you shall exercise good judgment to avoid misrepresenting or exceeding your authority in representing the opinion of the Authority. </w:t>
       </w:r>
     </w:p>
     <w:p>
@@ -4513,31 +4777,229 @@
       <w:pPr>
         <w:pStyle w:val="NormalIndent"/>
         <w:spacing w:lineRule="auto" w:line="360"/>
-        <w:ind w:hanging="0"/>
-        <w:rPr>
-          <w:rStyle w:val="InternetLink"/>
-          <w:rFonts w:ascii="Trebuchet MS" w:hAnsi="Trebuchet MS"/>
-          <w:i w:val="false"/>
+        <w:ind w:left="432" w:hanging="0"/>
+        <w:jc w:val="both"/>
+        <w:rPr/>
+      </w:pPr>
+      <w:hyperlink r:id="rId3">
+        <w:r>
+          <w:rPr>
+            <w:rStyle w:val="VisitedInternetLink"/>
+            <w:rFonts w:ascii="Trebuchet MS" w:hAnsi="Trebuchet MS"/>
+            <w:i w:val="false"/>
+            <w:iCs w:val="false"/>
+            <w:sz w:val="28"/>
+            <w:szCs w:val="28"/>
+            <w:u w:val="none"/>
+          </w:rPr>
+          <w:t>Computer Misuse and Cybercrimes Act of 2017</w:t>
+        </w:r>
+      </w:hyperlink>
+    </w:p>
+    <w:p>
+      <w:pPr>
+        <w:pStyle w:val="NormalIndent"/>
+        <w:spacing w:lineRule="auto" w:line="360"/>
+        <w:ind w:left="432" w:hanging="0"/>
+        <w:jc w:val="both"/>
+        <w:rPr/>
+      </w:pPr>
+      <w:hyperlink r:id="rId4">
+        <w:r>
+          <w:rPr>
+            <w:rStyle w:val="VisitedInternetLink"/>
+            <w:rFonts w:ascii="Trebuchet MS" w:hAnsi="Trebuchet MS"/>
+            <w:i w:val="false"/>
+            <w:iCs w:val="false"/>
+            <w:sz w:val="28"/>
+            <w:szCs w:val="28"/>
+            <w:u w:val="none"/>
+          </w:rPr>
+          <w:t>Data Protection Bill Of 2012</w:t>
+        </w:r>
+      </w:hyperlink>
+    </w:p>
+    <w:p>
+      <w:pPr>
+        <w:pStyle w:val="NormalIndent"/>
+        <w:spacing w:lineRule="auto" w:line="360"/>
+        <w:ind w:left="432" w:hanging="0"/>
+        <w:jc w:val="both"/>
+        <w:rPr/>
+      </w:pPr>
+      <w:hyperlink r:id="rId5">
+        <w:r>
+          <w:rPr>
+            <w:rStyle w:val="VisitedInternetLink"/>
+            <w:rFonts w:ascii="Trebuchet MS" w:hAnsi="Trebuchet MS"/>
+            <w:i w:val="false"/>
+            <w:iCs w:val="false"/>
+            <w:sz w:val="28"/>
+            <w:szCs w:val="28"/>
+            <w:u w:val="none"/>
+          </w:rPr>
+          <w:t>ICT Authority Information Security Standard of First Edition 2016</w:t>
+        </w:r>
+      </w:hyperlink>
+    </w:p>
+    <w:p>
+      <w:pPr>
+        <w:pStyle w:val="NormalIndent"/>
+        <w:spacing w:lineRule="auto" w:line="360"/>
+        <w:ind w:left="432" w:hanging="0"/>
+        <w:jc w:val="both"/>
+        <w:rPr/>
+      </w:pPr>
+      <w:hyperlink r:id="rId6">
+        <w:r>
+          <w:rPr>
+            <w:rStyle w:val="VisitedInternetLink"/>
+            <w:rFonts w:ascii="Trebuchet MS" w:hAnsi="Trebuchet MS"/>
+            <w:i w:val="false"/>
+            <w:iCs w:val="false"/>
+            <w:sz w:val="28"/>
+            <w:szCs w:val="28"/>
+            <w:u w:val="none"/>
+          </w:rPr>
+          <w:t>Kenya Information and Communication Act of 2013</w:t>
+        </w:r>
+      </w:hyperlink>
+    </w:p>
+    <w:p>
+      <w:pPr>
+        <w:pStyle w:val="NormalIndent"/>
+        <w:spacing w:lineRule="auto" w:line="360"/>
+        <w:ind w:left="432" w:hanging="0"/>
+        <w:jc w:val="both"/>
+        <w:rPr/>
+      </w:pPr>
+      <w:hyperlink r:id="rId7">
+        <w:r>
+          <w:rPr>
+            <w:rStyle w:val="VisitedInternetLink"/>
+            <w:rFonts w:ascii="Trebuchet MS" w:hAnsi="Trebuchet MS"/>
+            <w:i w:val="false"/>
+            <w:iCs w:val="false"/>
+            <w:sz w:val="28"/>
+            <w:szCs w:val="28"/>
+            <w:u w:val="none"/>
+          </w:rPr>
+          <w:t>National ICT Policy of 2016</w:t>
+        </w:r>
+      </w:hyperlink>
+    </w:p>
+    <w:p>
+      <w:pPr>
+        <w:pStyle w:val="NormalIndent"/>
+        <w:spacing w:lineRule="auto" w:line="360"/>
+        <w:ind w:left="432" w:hanging="0"/>
+        <w:jc w:val="both"/>
+        <w:rPr/>
+      </w:pPr>
+      <w:hyperlink r:id="rId8">
+        <w:r>
+          <w:rPr>
+            <w:rStyle w:val="VisitedInternetLink"/>
+            <w:rFonts w:ascii="Trebuchet MS" w:hAnsi="Trebuchet MS"/>
+            <w:i w:val="false"/>
+            <w:iCs w:val="false"/>
+            <w:sz w:val="28"/>
+            <w:szCs w:val="28"/>
+            <w:u w:val="none"/>
+          </w:rPr>
+          <w:t>National ICT Masterplan of 2017</w:t>
+        </w:r>
+      </w:hyperlink>
+    </w:p>
+    <w:p>
+      <w:pPr>
+        <w:pStyle w:val="NormalIndent"/>
+        <w:spacing w:lineRule="auto" w:line="360"/>
+        <w:ind w:left="432" w:hanging="0"/>
+        <w:jc w:val="both"/>
+        <w:rPr/>
+      </w:pPr>
+      <w:r>
+        <w:rPr>
+          <w:rFonts w:ascii="Trebuchet MS" w:hAnsi="Trebuchet MS"/>
           <w:i w:val="false"/>
           <w:iCs w:val="false"/>
-          <w:color w:val="auto"/>
           <w:sz w:val="28"/>
           <w:szCs w:val="28"/>
           <w:u w:val="none"/>
         </w:rPr>
-      </w:pPr>
-      <w:r>
+        <w:t xml:space="preserve"> </w:t>
+      </w:r>
+      <w:hyperlink r:id="rId9">
+        <w:r>
+          <w:rPr>
+            <w:rStyle w:val="InternetLink"/>
+            <w:rFonts w:ascii="Trebuchet MS" w:hAnsi="Trebuchet MS"/>
+            <w:i w:val="false"/>
+            <w:iCs w:val="false"/>
+            <w:sz w:val="28"/>
+            <w:szCs w:val="28"/>
+            <w:u w:val="none"/>
+          </w:rPr>
+          <w:t>ICT Authority Stratergic Plan 2013-2018</w:t>
+        </w:r>
+      </w:hyperlink>
+    </w:p>
+    <w:p>
+      <w:pPr>
+        <w:pStyle w:val="NormalIndent"/>
+        <w:spacing w:lineRule="auto" w:line="360"/>
+        <w:ind w:left="432" w:hanging="0"/>
+        <w:jc w:val="both"/>
         <w:rPr/>
-      </w:r>
+      </w:pPr>
+      <w:hyperlink r:id="rId10">
+        <w:r>
+          <w:rPr>
+            <w:rStyle w:val="InternetLink"/>
+            <w:rFonts w:ascii="Trebuchet MS" w:hAnsi="Trebuchet MS"/>
+            <w:i w:val="false"/>
+            <w:iCs w:val="false"/>
+            <w:sz w:val="28"/>
+            <w:szCs w:val="28"/>
+            <w:u w:val="none"/>
+          </w:rPr>
+          <w:t>National Cybersecrurity Strategy of 2014</w:t>
+        </w:r>
+      </w:hyperlink>
     </w:p>
     <w:p>
       <w:pPr>
         <w:pStyle w:val="NormalIndent"/>
         <w:spacing w:lineRule="auto" w:line="360"/>
-        <w:ind w:left="792" w:hanging="0"/>
+        <w:ind w:left="432" w:hanging="0"/>
+        <w:jc w:val="both"/>
         <w:rPr/>
       </w:pPr>
-      <w:hyperlink r:id="rId3">
+      <w:hyperlink r:id="rId11">
+        <w:r>
+          <w:rPr>
+            <w:rStyle w:val="VisitedInternetLink"/>
+            <w:rFonts w:ascii="Trebuchet MS" w:hAnsi="Trebuchet MS"/>
+            <w:i w:val="false"/>
+            <w:iCs w:val="false"/>
+            <w:sz w:val="28"/>
+            <w:szCs w:val="28"/>
+            <w:u w:val="none"/>
+          </w:rPr>
+          <w:t>NIST Cybersecurity Framework 2016</w:t>
+        </w:r>
+      </w:hyperlink>
+    </w:p>
+    <w:p>
+      <w:pPr>
+        <w:pStyle w:val="NormalIndent"/>
+        <w:spacing w:lineRule="auto" w:line="360"/>
+        <w:ind w:left="432" w:hanging="0"/>
+        <w:jc w:val="both"/>
+        <w:rPr/>
+      </w:pPr>
+      <w:hyperlink r:id="rId12">
         <w:r>
           <w:rPr>
             <w:rStyle w:val="InternetLink"/>
@@ -4545,7 +5007,7 @@
             <w:sz w:val="28"/>
             <w:szCs w:val="28"/>
           </w:rPr>
-          <w:t>https://www.iso.org/standard/54534.html</w:t>
+          <w:t xml:space="preserve">NIST Policy on Information Technology Resources Access and Use </w:t>
         </w:r>
       </w:hyperlink>
     </w:p>
@@ -4553,18 +5015,22 @@
       <w:pPr>
         <w:pStyle w:val="NormalIndent"/>
         <w:spacing w:lineRule="auto" w:line="360"/>
-        <w:ind w:left="792" w:hanging="0"/>
+        <w:ind w:left="432" w:hanging="0"/>
+        <w:jc w:val="both"/>
         <w:rPr/>
       </w:pPr>
-      <w:hyperlink r:id="rId4">
+      <w:hyperlink r:id="rId13">
         <w:r>
           <w:rPr>
-            <w:rStyle w:val="InternetLink"/>
+            <w:rStyle w:val="VisitedInternetLink"/>
             <w:rFonts w:ascii="Trebuchet MS" w:hAnsi="Trebuchet MS"/>
+            <w:i w:val="false"/>
+            <w:iCs w:val="false"/>
             <w:sz w:val="28"/>
             <w:szCs w:val="28"/>
+            <w:u w:val="none"/>
           </w:rPr>
-          <w:t>http://icta.go.ke/standards/information-security-standard/</w:t>
+          <w:t>FBI Acceptable Use Policy Framework</w:t>
         </w:r>
       </w:hyperlink>
     </w:p>
@@ -4572,69 +5038,11 @@
       <w:pPr>
         <w:pStyle w:val="NormalIndent"/>
         <w:spacing w:lineRule="auto" w:line="360"/>
-        <w:ind w:left="792" w:hanging="0"/>
+        <w:ind w:left="432" w:hanging="0"/>
         <w:rPr/>
       </w:pPr>
-      <w:hyperlink r:id="rId5">
-        <w:r>
-          <w:rPr>
-            <w:rStyle w:val="InternetLink"/>
-            <w:rFonts w:ascii="Trebuchet MS" w:hAnsi="Trebuchet MS"/>
-            <w:sz w:val="28"/>
-            <w:szCs w:val="28"/>
-          </w:rPr>
-          <w:t>http://kenyalaw.org/kl/fileadmin/pdfdownloads/bills/2017/ComputerandCybercrimesBill_2017.pdf</w:t>
-        </w:r>
-      </w:hyperlink>
-    </w:p>
-    <w:p>
-      <w:pPr>
-        <w:pStyle w:val="NormalIndent"/>
-        <w:spacing w:lineRule="auto" w:line="360"/>
-        <w:ind w:hanging="0"/>
-        <w:rPr>
-          <w:rStyle w:val="InternetLink"/>
-          <w:rFonts w:ascii="Trebuchet MS" w:hAnsi="Trebuchet MS"/>
-          <w:sz w:val="28"/>
-          <w:szCs w:val="28"/>
-        </w:rPr>
-      </w:pPr>
       <w:r>
         <w:rPr/>
-      </w:r>
-    </w:p>
-    <w:p>
-      <w:pPr>
-        <w:pStyle w:val="NormalIndent"/>
-        <w:spacing w:lineRule="auto" w:line="360"/>
-        <w:ind w:left="792" w:hanging="0"/>
-        <w:rPr>
-          <w:rFonts w:ascii="Trebuchet MS" w:hAnsi="Trebuchet MS"/>
-          <w:sz w:val="28"/>
-          <w:szCs w:val="28"/>
-        </w:rPr>
-      </w:pPr>
-      <w:r>
-        <w:rPr/>
-      </w:r>
-    </w:p>
-    <w:p>
-      <w:pPr>
-        <w:pStyle w:val="NormalIndent"/>
-        <w:spacing w:lineRule="auto" w:line="360"/>
-        <w:ind w:left="792" w:hanging="0"/>
-        <w:rPr>
-          <w:rFonts w:ascii="Trebuchet MS" w:hAnsi="Trebuchet MS"/>
-          <w:sz w:val="28"/>
-          <w:szCs w:val="28"/>
-        </w:rPr>
-      </w:pPr>
-      <w:r>
-        <w:rPr>
-          <w:rFonts w:ascii="Trebuchet MS" w:hAnsi="Trebuchet MS"/>
-          <w:sz w:val="28"/>
-          <w:szCs w:val="28"/>
-        </w:rPr>
       </w:r>
     </w:p>
     <w:p>
@@ -4645,11 +5053,7 @@
           <w:numId w:val="1"/>
         </w:numPr>
         <w:spacing w:lineRule="auto" w:line="360"/>
-        <w:rPr>
-          <w:rFonts w:ascii="Trebuchet MS" w:hAnsi="Trebuchet MS"/>
-          <w:sz w:val="28"/>
-          <w:szCs w:val="28"/>
-        </w:rPr>
+        <w:rPr/>
       </w:pPr>
       <w:r>
         <w:rPr>
@@ -4677,7 +5081,7 @@
           <w:szCs w:val="28"/>
           <w:lang w:val="en"/>
         </w:rPr>
-        <w:t>An employee found to have violated this policy may be subject to disciplinary action, up to and including termination of employment. A violation of this policy by a temporary worker, contractor or vendor may result in the termination of their contract or assignment with</w:t>
+        <w:t>An employee found to have violated this policy may be subject to disciplinary action, up to and including termination of employment and possible criminal prosecution. A violation of this policy by a temporary worker, contractor or vendor may result in the termination of their contract or assignment with</w:t>
       </w:r>
       <w:r>
         <w:rPr>
@@ -4813,7 +5217,7 @@
             <w:shd w:fill="auto" w:val="clear"/>
             <w:tcMar>
               <w:top w:w="0" w:type="dxa"/>
-              <w:left w:w="98" w:type="dxa"/>
+              <w:left w:w="83" w:type="dxa"/>
               <w:bottom w:w="0" w:type="dxa"/>
               <w:right w:w="108" w:type="dxa"/>
             </w:tcMar>
@@ -4895,7 +5299,7 @@
             <w:shd w:fill="auto" w:val="clear"/>
             <w:tcMar>
               <w:top w:w="0" w:type="dxa"/>
-              <w:left w:w="98" w:type="dxa"/>
+              <w:left w:w="83" w:type="dxa"/>
               <w:bottom w:w="0" w:type="dxa"/>
               <w:right w:w="108" w:type="dxa"/>
             </w:tcMar>
@@ -4970,7 +5374,7 @@
             <w:shd w:fill="auto" w:val="clear"/>
             <w:tcMar>
               <w:top w:w="0" w:type="dxa"/>
-              <w:left w:w="98" w:type="dxa"/>
+              <w:left w:w="83" w:type="dxa"/>
               <w:bottom w:w="0" w:type="dxa"/>
               <w:right w:w="108" w:type="dxa"/>
             </w:tcMar>
@@ -5019,24 +5423,6 @@
           <w:szCs w:val="28"/>
         </w:rPr>
         <w:t>Revision History</w:t>
-      </w:r>
-    </w:p>
-    <w:p>
-      <w:pPr>
-        <w:pStyle w:val="Normal"/>
-        <w:spacing w:lineRule="auto" w:line="360"/>
-        <w:rPr>
-          <w:rFonts w:ascii="Trebuchet MS" w:hAnsi="Trebuchet MS"/>
-          <w:sz w:val="28"/>
-          <w:szCs w:val="28"/>
-        </w:rPr>
-      </w:pPr>
-      <w:r>
-        <w:rPr>
-          <w:rFonts w:ascii="Trebuchet MS" w:hAnsi="Trebuchet MS"/>
-          <w:sz w:val="28"/>
-          <w:szCs w:val="28"/>
-        </w:rPr>
       </w:r>
     </w:p>
     <w:tbl>
@@ -5081,11 +5467,7 @@
               <w:pStyle w:val="Normal"/>
               <w:spacing w:lineRule="auto" w:line="360"/>
               <w:jc w:val="center"/>
-              <w:rPr>
-                <w:rFonts w:ascii="Arial" w:hAnsi="Arial" w:cs="Arial"/>
-                <w:b/>
-                <w:b/>
-              </w:rPr>
+              <w:rPr/>
             </w:pPr>
             <w:r>
               <w:rPr>
@@ -5110,7 +5492,7 @@
             <w:shd w:fill="auto" w:val="clear"/>
             <w:tcMar>
               <w:top w:w="0" w:type="dxa"/>
-              <w:left w:w="98" w:type="dxa"/>
+              <w:left w:w="83" w:type="dxa"/>
               <w:bottom w:w="0" w:type="dxa"/>
               <w:right w:w="108" w:type="dxa"/>
             </w:tcMar>
@@ -5243,7 +5625,7 @@
             <w:shd w:fill="auto" w:val="clear"/>
             <w:tcMar>
               <w:top w:w="0" w:type="dxa"/>
-              <w:left w:w="98" w:type="dxa"/>
+              <w:left w:w="83" w:type="dxa"/>
               <w:bottom w:w="0" w:type="dxa"/>
               <w:right w:w="108" w:type="dxa"/>
             </w:tcMar>
@@ -5258,7 +5640,7 @@
             <w:r>
               <w:fldChar w:fldCharType="begin">
                 <w:ffData>
-                  <w:name w:val="__Fieldmark__681_570945531"/>
+                  <w:name w:val="__Fieldmark__1323_2579785027"/>
                   <w:enabled/>
                   <w:calcOnExit w:val="0"/>
                 </w:ffData>
@@ -5272,18 +5654,30 @@
               <w:rPr/>
               <w:fldChar w:fldCharType="separate"/>
             </w:r>
-            <w:bookmarkStart w:id="176" w:name="__Fieldmark__681_570945531"/>
-            <w:bookmarkStart w:id="177" w:name="__Fieldmark__72_25485527491"/>
-            <w:bookmarkStart w:id="178" w:name="__Fieldmark__72_2548552749"/>
-            <w:bookmarkStart w:id="179" w:name="__Fieldmark__681_570945531"/>
-            <w:bookmarkEnd w:id="177"/>
-            <w:bookmarkEnd w:id="178"/>
-            <w:bookmarkEnd w:id="179"/>
-            <w:r>
-              <w:rPr/>
-            </w:r>
-            <w:bookmarkStart w:id="180" w:name="__Fieldmark__681_570945531"/>
-            <w:bookmarkEnd w:id="180"/>
+            <w:bookmarkStart w:id="380" w:name="__Fieldmark__1323_2579785027"/>
+            <w:bookmarkStart w:id="381" w:name="__Fieldmark__1037_18848200191"/>
+            <w:bookmarkStart w:id="382" w:name="__Fieldmark__1037_1884820019"/>
+            <w:bookmarkStart w:id="383" w:name="__Fieldmark__681_5709455311"/>
+            <w:bookmarkStart w:id="384" w:name="__Fieldmark__681_570945531"/>
+            <w:bookmarkStart w:id="385" w:name="__Fieldmark__72_2548552749"/>
+            <w:bookmarkStart w:id="386" w:name="__Fieldmark__72_25485527491"/>
+            <w:bookmarkStart w:id="387" w:name="__Fieldmark__828_2346720157"/>
+            <w:bookmarkStart w:id="388" w:name="__Fieldmark__828_23467201571"/>
+            <w:bookmarkStart w:id="389" w:name="__Fieldmark__1323_2579785027"/>
+            <w:bookmarkEnd w:id="381"/>
+            <w:bookmarkEnd w:id="382"/>
+            <w:bookmarkEnd w:id="383"/>
+            <w:bookmarkEnd w:id="384"/>
+            <w:bookmarkEnd w:id="385"/>
+            <w:bookmarkEnd w:id="386"/>
+            <w:bookmarkEnd w:id="387"/>
+            <w:bookmarkEnd w:id="388"/>
+            <w:bookmarkEnd w:id="389"/>
+            <w:r>
+              <w:rPr/>
+            </w:r>
+            <w:bookmarkStart w:id="390" w:name="__Fieldmark__1323_2579785027"/>
+            <w:bookmarkEnd w:id="390"/>
             <w:r>
               <w:rPr/>
             </w:r>
@@ -5367,6 +5761,24 @@
                 <w:sz w:val="28"/>
                 <w:szCs w:val="28"/>
               </w:rPr>
+              <w:t>24</w:t>
+            </w:r>
+            <w:r>
+              <w:rPr>
+                <w:rFonts w:ascii="Trebuchet MS" w:hAnsi="Trebuchet MS"/>
+                <w:sz w:val="28"/>
+                <w:szCs w:val="28"/>
+                <w:vertAlign w:val="superscript"/>
+              </w:rPr>
+              <w:t>th</w:t>
+            </w:r>
+            <w:r>
+              <w:rPr>
+                <w:rFonts w:ascii="Trebuchet MS" w:hAnsi="Trebuchet MS"/>
+                <w:sz w:val="28"/>
+                <w:szCs w:val="28"/>
+              </w:rPr>
+              <w:t xml:space="preserve"> July, 2018</w:t>
             </w:r>
           </w:p>
         </w:tc>
@@ -5382,7 +5794,7 @@
             <w:shd w:fill="auto" w:val="clear"/>
             <w:tcMar>
               <w:top w:w="0" w:type="dxa"/>
-              <w:left w:w="98" w:type="dxa"/>
+              <w:left w:w="83" w:type="dxa"/>
               <w:bottom w:w="0" w:type="dxa"/>
               <w:right w:w="108" w:type="dxa"/>
             </w:tcMar>
@@ -5397,7 +5809,7 @@
             <w:r>
               <w:fldChar w:fldCharType="begin">
                 <w:ffData>
-                  <w:name w:val="__Fieldmark__693_570945531"/>
+                  <w:name w:val="__Fieldmark__1356_2579785027"/>
                   <w:enabled/>
                   <w:calcOnExit w:val="0"/>
                 </w:ffData>
@@ -5411,24 +5823,44 @@
               <w:rPr/>
               <w:fldChar w:fldCharType="separate"/>
             </w:r>
-            <w:bookmarkStart w:id="181" w:name="__Fieldmark__693_570945531"/>
-            <w:bookmarkStart w:id="182" w:name="__Fieldmark__73_25485527491"/>
-            <w:bookmarkStart w:id="183" w:name="__Fieldmark__73_2548552749"/>
-            <w:bookmarkStart w:id="184" w:name="__Fieldmark__693_570945531"/>
-            <w:bookmarkEnd w:id="182"/>
-            <w:bookmarkEnd w:id="183"/>
-            <w:bookmarkEnd w:id="184"/>
-            <w:r>
-              <w:rPr/>
-            </w:r>
-            <w:bookmarkStart w:id="185" w:name="__Fieldmark__693_570945531"/>
-            <w:bookmarkEnd w:id="185"/>
+            <w:bookmarkStart w:id="391" w:name="__Fieldmark__1356_2579785027"/>
+            <w:bookmarkStart w:id="392" w:name="__Fieldmark__1064_18848200191"/>
+            <w:bookmarkStart w:id="393" w:name="__Fieldmark__1064_1884820019"/>
+            <w:bookmarkStart w:id="394" w:name="__Fieldmark__693_5709455311"/>
+            <w:bookmarkStart w:id="395" w:name="__Fieldmark__693_570945531"/>
+            <w:bookmarkStart w:id="396" w:name="__Fieldmark__73_2548552749"/>
+            <w:bookmarkStart w:id="397" w:name="__Fieldmark__73_25485527491"/>
+            <w:bookmarkStart w:id="398" w:name="__Fieldmark__846_2346720157"/>
+            <w:bookmarkStart w:id="399" w:name="__Fieldmark__846_23467201571"/>
+            <w:bookmarkStart w:id="400" w:name="__Fieldmark__1356_2579785027"/>
+            <w:bookmarkEnd w:id="392"/>
+            <w:bookmarkEnd w:id="393"/>
+            <w:bookmarkEnd w:id="394"/>
+            <w:bookmarkEnd w:id="395"/>
+            <w:bookmarkEnd w:id="396"/>
+            <w:bookmarkEnd w:id="397"/>
+            <w:bookmarkEnd w:id="398"/>
+            <w:bookmarkEnd w:id="399"/>
+            <w:bookmarkEnd w:id="400"/>
+            <w:r>
+              <w:rPr/>
+            </w:r>
+            <w:bookmarkStart w:id="401" w:name="__Fieldmark__1356_2579785027"/>
+            <w:bookmarkEnd w:id="401"/>
             <w:r>
               <w:rPr/>
             </w:r>
             <w:r>
               <w:rPr/>
               <w:fldChar w:fldCharType="end"/>
+            </w:r>
+            <w:r>
+              <w:rPr>
+                <w:rFonts w:ascii="Trebuchet MS" w:hAnsi="Trebuchet MS"/>
+                <w:sz w:val="28"/>
+                <w:szCs w:val="28"/>
+              </w:rPr>
+              <w:t>Franklin Ochieng</w:t>
             </w:r>
           </w:p>
         </w:tc>
@@ -5451,18 +5883,15 @@
               <w:pStyle w:val="Normal"/>
               <w:snapToGrid w:val="false"/>
               <w:spacing w:lineRule="auto" w:line="360"/>
+              <w:rPr/>
+            </w:pPr>
+            <w:r>
               <w:rPr>
                 <w:rFonts w:ascii="Trebuchet MS" w:hAnsi="Trebuchet MS"/>
                 <w:sz w:val="28"/>
                 <w:szCs w:val="28"/>
               </w:rPr>
-            </w:pPr>
-            <w:r>
-              <w:rPr>
-                <w:rFonts w:ascii="Trebuchet MS" w:hAnsi="Trebuchet MS"/>
-                <w:sz w:val="28"/>
-                <w:szCs w:val="28"/>
-              </w:rPr>
+              <w:t>First Draft, made changes to the tone of the policy</w:t>
             </w:r>
           </w:p>
         </w:tc>
@@ -5479,8 +5908,8 @@
       </w:r>
     </w:p>
     <w:sectPr>
-      <w:footerReference w:type="default" r:id="rId6"/>
-      <w:footerReference w:type="first" r:id="rId7"/>
+      <w:footerReference w:type="default" r:id="rId14"/>
+      <w:footerReference w:type="first" r:id="rId15"/>
       <w:type w:val="nextPage"/>
       <w:pgSz w:w="12240" w:h="15840"/>
       <w:pgMar w:left="1800" w:right="1800" w:header="0" w:top="1440" w:footer="720" w:bottom="1440" w:gutter="0"/>
@@ -5506,56 +5935,68 @@
       <w:rPr/>
     </w:pPr>
     <w:r>
+      <mc:AlternateContent>
+        <mc:Choice Requires="wps">
+          <w:drawing>
+            <wp:anchor behindDoc="1" distT="0" distB="0" distL="114935" distR="114935" simplePos="0" locked="0" layoutInCell="1" allowOverlap="1" relativeHeight="11">
+              <wp:simplePos x="0" y="0"/>
+              <wp:positionH relativeFrom="column">
+                <wp:posOffset>6176645</wp:posOffset>
+              </wp:positionH>
+              <wp:positionV relativeFrom="paragraph">
+                <wp:posOffset>9257030</wp:posOffset>
+              </wp:positionV>
+              <wp:extent cx="459105" cy="2540"/>
+              <wp:effectExtent l="0" t="0" r="0" b="0"/>
+              <wp:wrapNone/>
+              <wp:docPr id="3" name="Image2"/>
+              <a:graphic xmlns:a="http://schemas.openxmlformats.org/drawingml/2006/main">
+                <a:graphicData uri="http://schemas.openxmlformats.org/drawingml/2006/picture">
+                  <pic:pic xmlns:pic="http://schemas.openxmlformats.org/drawingml/2006/picture">
+                    <pic:nvPicPr>
+                      <pic:cNvPr id="1" name="Image2" descr=""/>
+                      <pic:cNvPicPr/>
+                    </pic:nvPicPr>
+                    <pic:blipFill>
+                      <a:blip r:embed="rId1"/>
+                      <a:srcRect l="-12" t="-24" r="-12" b="-24"/>
+                      <a:stretch/>
+                    </pic:blipFill>
+                    <pic:spPr>
+                      <a:xfrm rot="10800000">
+                        <a:off x="0" y="0"/>
+                        <a:ext cx="458640" cy="1800"/>
+                      </a:xfrm>
+                      <a:prstGeom prst="rect">
+                        <a:avLst/>
+                      </a:prstGeom>
+                      <a:ln>
+                        <a:noFill/>
+                      </a:ln>
+                    </pic:spPr>
+                  </pic:pic>
+                </a:graphicData>
+              </a:graphic>
+            </wp:anchor>
+          </w:drawing>
+        </mc:Choice>
+        <mc:Fallback>
+          <w:pict>
+            <v:shape id="shape_0" ID="Image2" stroked="f" style="position:absolute;margin-left:486.35pt;margin-top:728.9pt;width:36.05pt;height:0.1pt;rotation:180" type="shapetype_75">
+              <v:imagedata r:id="rId1" o:detectmouseclick="t"/>
+              <w10:wrap type="none"/>
+              <v:stroke color="#3465a4" joinstyle="round" endcap="flat"/>
+            </v:shape>
+          </w:pict>
+        </mc:Fallback>
+      </mc:AlternateContent>
+    </w:r>
+    <w:r>
       <w:rPr>
         <w:rFonts w:cs="Arial" w:ascii="Arial" w:hAnsi="Arial"/>
         <w:b/>
       </w:rPr>
-      <w:drawing>
-        <wp:anchor behindDoc="1" distT="0" distB="0" distL="114935" distR="114935" simplePos="0" locked="0" layoutInCell="1" allowOverlap="1" relativeHeight="10">
-          <wp:simplePos x="0" y="0"/>
-          <wp:positionH relativeFrom="column">
-            <wp:posOffset>6177280</wp:posOffset>
-          </wp:positionH>
-          <wp:positionV relativeFrom="paragraph">
-            <wp:posOffset>9258300</wp:posOffset>
-          </wp:positionV>
-          <wp:extent cx="457200" cy="0"/>
-          <wp:effectExtent l="0" t="0" r="0" b="0"/>
-          <wp:wrapNone/>
-          <wp:docPr id="3" name="Image2" descr=""/>
-          <wp:cNvGraphicFramePr>
-            <a:graphicFrameLocks xmlns:a="http://schemas.openxmlformats.org/drawingml/2006/main" noChangeAspect="1"/>
-          </wp:cNvGraphicFramePr>
-          <a:graphic xmlns:a="http://schemas.openxmlformats.org/drawingml/2006/main">
-            <a:graphicData uri="http://schemas.openxmlformats.org/drawingml/2006/picture">
-              <pic:pic xmlns:pic="http://schemas.openxmlformats.org/drawingml/2006/picture">
-                <pic:nvPicPr>
-                  <pic:cNvPr id="3" name="Image2" descr=""/>
-                  <pic:cNvPicPr>
-                    <a:picLocks noChangeAspect="1" noChangeArrowheads="1"/>
-                  </pic:cNvPicPr>
-                </pic:nvPicPr>
-                <pic:blipFill>
-                  <a:blip r:embed="rId1"/>
-                  <a:srcRect l="-12" t="-23" r="-12" b="-23"/>
-                  <a:stretch>
-                    <a:fillRect/>
-                  </a:stretch>
-                </pic:blipFill>
-                <pic:spPr bwMode="auto">
-                  <a:xfrm>
-                    <a:off x="0" y="0"/>
-                    <a:ext cx="457200" cy="-8627110"/>
-                  </a:xfrm>
-                  <a:prstGeom prst="rect">
-                    <a:avLst/>
-                  </a:prstGeom>
-                </pic:spPr>
-              </pic:pic>
-            </a:graphicData>
-          </a:graphic>
-        </wp:anchor>
-      </w:drawing>
+      <w:t xml:space="preserve">ICTA  </w:t>
     </w:r>
     <w:r>
       <w:rPr>
@@ -5563,8 +6004,6 @@
         <w:b/>
       </w:rPr>
       <w:t>AUP</w:t>
-      <w:tab/>
-      <w:t xml:space="preserve"> </w:t>
     </w:r>
   </w:p>
 </w:ftr>
@@ -5620,7 +6059,7 @@
         <w:ind w:left="1224" w:hanging="792"/>
       </w:pPr>
       <w:rPr>
-        <w:sz w:val="24"/>
+        <w:sz w:val="28"/>
         <w:b/>
         <w:szCs w:val="28"/>
         <w:iCs/>
@@ -6496,6 +6935,84 @@
       <w:szCs w:val="28"/>
     </w:rPr>
   </w:style>
+  <w:style w:type="character" w:styleId="ListLabel4">
+    <w:name w:val="ListLabel 4"/>
+    <w:qFormat/>
+    <w:rPr>
+      <w:rFonts w:ascii="Trebuchet MS" w:hAnsi="Trebuchet MS" w:cs="Symbol"/>
+      <w:b/>
+      <w:iCs/>
+      <w:sz w:val="28"/>
+      <w:szCs w:val="28"/>
+      <w:lang w:val="en-US" w:bidi="en-US"/>
+    </w:rPr>
+  </w:style>
+  <w:style w:type="character" w:styleId="ListLabel5">
+    <w:name w:val="ListLabel 5"/>
+    <w:qFormat/>
+    <w:rPr>
+      <w:rFonts w:ascii="Trebuchet MS" w:hAnsi="Trebuchet MS"/>
+      <w:sz w:val="28"/>
+      <w:szCs w:val="28"/>
+    </w:rPr>
+  </w:style>
+  <w:style w:type="character" w:styleId="ListLabel6">
+    <w:name w:val="ListLabel 6"/>
+    <w:qFormat/>
+    <w:rPr>
+      <w:rFonts w:ascii="Trebuchet MS" w:hAnsi="Trebuchet MS" w:cs="Symbol"/>
+      <w:b/>
+      <w:iCs/>
+      <w:sz w:val="28"/>
+      <w:szCs w:val="28"/>
+      <w:lang w:val="en-US" w:bidi="en-US"/>
+    </w:rPr>
+  </w:style>
+  <w:style w:type="character" w:styleId="ListLabel7">
+    <w:name w:val="ListLabel 7"/>
+    <w:qFormat/>
+    <w:rPr>
+      <w:rFonts w:ascii="Trebuchet MS" w:hAnsi="Trebuchet MS"/>
+      <w:sz w:val="28"/>
+      <w:szCs w:val="28"/>
+    </w:rPr>
+  </w:style>
+  <w:style w:type="character" w:styleId="ListLabel8">
+    <w:name w:val="ListLabel 8"/>
+    <w:qFormat/>
+    <w:rPr>
+      <w:rFonts w:cs="Symbol"/>
+      <w:b/>
+      <w:iCs/>
+      <w:sz w:val="28"/>
+      <w:szCs w:val="28"/>
+      <w:lang w:val="en-US" w:bidi="en-US"/>
+    </w:rPr>
+  </w:style>
+  <w:style w:type="character" w:styleId="ListLabel9">
+    <w:name w:val="ListLabel 9"/>
+    <w:qFormat/>
+    <w:rPr>
+      <w:rFonts w:ascii="Trebuchet MS" w:hAnsi="Trebuchet MS"/>
+      <w:i w:val="false"/>
+      <w:iCs w:val="false"/>
+      <w:sz w:val="28"/>
+      <w:szCs w:val="28"/>
+      <w:u w:val="none"/>
+    </w:rPr>
+  </w:style>
+  <w:style w:type="character" w:styleId="ListLabel10">
+    <w:name w:val="ListLabel 10"/>
+    <w:qFormat/>
+    <w:rPr>
+      <w:rFonts w:ascii="Trebuchet MS" w:hAnsi="Trebuchet MS"/>
+      <w:i w:val="false"/>
+      <w:iCs w:val="false"/>
+      <w:sz w:val="28"/>
+      <w:szCs w:val="28"/>
+      <w:u w:val="none"/>
+    </w:rPr>
+  </w:style>
   <w:style w:type="paragraph" w:styleId="Heading">
     <w:name w:val="Heading"/>
     <w:basedOn w:val="Normal"/>

</xml_diff>